<commit_message>
update repo with resume en/gr and cert files
</commit_message>
<xml_diff>
--- a/Aristotelis_Metsinis.docx
+++ b/Aristotelis_Metsinis.docx
@@ -1,11 +1,12 @@
 
 <file path=word/document.xml><?xml version="1.0" encoding="utf-8"?>
-<w:document xmlns:wpc="http://schemas.microsoft.com/office/word/2010/wordprocessingCanvas" xmlns:mc="http://schemas.openxmlformats.org/markup-compatibility/2006" xmlns:o="urn:schemas-microsoft-com:office:office" xmlns:r="http://schemas.openxmlformats.org/officeDocument/2006/relationships" xmlns:m="http://schemas.openxmlformats.org/officeDocument/2006/math" xmlns:v="urn:schemas-microsoft-com:vml" xmlns:wp14="http://schemas.microsoft.com/office/word/2010/wordprocessingDrawing" xmlns:wp="http://schemas.openxmlformats.org/drawingml/2006/wordprocessingDrawing" xmlns:w10="urn:schemas-microsoft-com:office:word" xmlns:w="http://schemas.openxmlformats.org/wordprocessingml/2006/main" xmlns:w14="http://schemas.microsoft.com/office/word/2010/wordml" xmlns:wpg="http://schemas.microsoft.com/office/word/2010/wordprocessingGroup" xmlns:wpi="http://schemas.microsoft.com/office/word/2010/wordprocessingInk" xmlns:wne="http://schemas.microsoft.com/office/word/2006/wordml" xmlns:wps="http://schemas.microsoft.com/office/word/2010/wordprocessingShape" mc:Ignorable="w14 wp14">
+<w:document xmlns:wpc="http://schemas.microsoft.com/office/word/2010/wordprocessingCanvas" xmlns:cx="http://schemas.microsoft.com/office/drawing/2014/chartex" xmlns:cx1="http://schemas.microsoft.com/office/drawing/2015/9/8/chartex" xmlns:cx2="http://schemas.microsoft.com/office/drawing/2015/10/21/chartex" xmlns:mc="http://schemas.openxmlformats.org/markup-compatibility/2006" xmlns:o="urn:schemas-microsoft-com:office:office" xmlns:r="http://schemas.openxmlformats.org/officeDocument/2006/relationships" xmlns:m="http://schemas.openxmlformats.org/officeDocument/2006/math" xmlns:v="urn:schemas-microsoft-com:vml" xmlns:wp14="http://schemas.microsoft.com/office/word/2010/wordprocessingDrawing" xmlns:wp="http://schemas.openxmlformats.org/drawingml/2006/wordprocessingDrawing" xmlns:w10="urn:schemas-microsoft-com:office:word" xmlns:w="http://schemas.openxmlformats.org/wordprocessingml/2006/main" xmlns:w14="http://schemas.microsoft.com/office/word/2010/wordml" xmlns:w15="http://schemas.microsoft.com/office/word/2012/wordml" xmlns:w16se="http://schemas.microsoft.com/office/word/2015/wordml/symex" xmlns:wpg="http://schemas.microsoft.com/office/word/2010/wordprocessingGroup" xmlns:wpi="http://schemas.microsoft.com/office/word/2010/wordprocessingInk" xmlns:wne="http://schemas.microsoft.com/office/word/2006/wordml" xmlns:wps="http://schemas.microsoft.com/office/word/2010/wordprocessingShape" mc:Ignorable="w14 w15 w16se wp14">
   <w:body>
     <w:p>
       <w:r>
         <w:rPr>
           <w:noProof/>
+          <w:lang w:val="el-GR" w:eastAsia="el-GR"/>
         </w:rPr>
         <w:drawing>
           <wp:anchor distT="0" distB="0" distL="114300" distR="114300" simplePos="0" relativeHeight="251658240" behindDoc="0" locked="0" layoutInCell="1" allowOverlap="1" wp14:anchorId="0333850F" wp14:editId="6A844233">
@@ -31,7 +32,7 @@
                     <pic:cNvPicPr/>
                   </pic:nvPicPr>
                   <pic:blipFill>
-                    <a:blip r:embed="rId8" cstate="print">
+                    <a:blip r:embed="rId7" cstate="print">
                       <a:extLst>
                         <a:ext uri="{28A0092B-C50C-407E-A947-70E740481C1C}">
                           <a14:useLocalDpi xmlns:a14="http://schemas.microsoft.com/office/drawing/2010/main" val="0"/>
@@ -131,7 +132,7 @@
                       <w:u w:val="none"/>
                     </w:rPr>
                   </w:pPr>
-                  <w:hyperlink r:id="rId9" w:history="1">
+                  <w:hyperlink r:id="rId8" w:history="1">
                     <w:r>
                       <w:rPr>
                         <w:rStyle w:val="Hyperlink"/>
@@ -151,7 +152,7 @@
                     </w:rPr>
                     <w:t xml:space="preserve"> | </w:t>
                   </w:r>
-                  <w:hyperlink r:id="rId10" w:history="1">
+                  <w:hyperlink r:id="rId9" w:history="1">
                     <w:r>
                       <w:rPr>
                         <w:rStyle w:val="Hyperlink"/>
@@ -172,7 +173,7 @@
                       <w:szCs w:val="18"/>
                     </w:rPr>
                   </w:pPr>
-                  <w:hyperlink r:id="rId11" w:history="1">
+                  <w:hyperlink r:id="rId10" w:history="1">
                     <w:r>
                       <w:rPr>
                         <w:rStyle w:val="Hyperlink"/>
@@ -212,20 +213,8 @@
                     </w:rPr>
                     <w:t xml:space="preserve"> </w:t>
                   </w:r>
-                  <w:r>
-                    <w:rPr>
-                      <w:sz w:val="18"/>
-                      <w:szCs w:val="18"/>
-                    </w:rPr>
-                    <w:t xml:space="preserve"> </w:t>
-                  </w:r>
-                  <w:r>
-                    <w:rPr>
-                      <w:sz w:val="18"/>
-                      <w:szCs w:val="18"/>
-                    </w:rPr>
-                    <w:t xml:space="preserve"> </w:t>
-                  </w:r>
+                  <w:bookmarkStart w:id="0" w:name="_GoBack"/>
+                  <w:bookmarkEnd w:id="0"/>
                 </w:p>
                 <w:p>
                   <w:pPr>
@@ -1533,6 +1522,39 @@
               <w:jc w:val="both"/>
             </w:pPr>
             <w:r>
+              <w:t>Coursera.org - Kalman Hazins, Adjunct Professor of Computer Science, Johns Hopkins University, “Ruby on Rails: An Introduction” online course, February, 2016. Grade: 98.1%</w:t>
+            </w:r>
+            <w:r>
+              <w:t xml:space="preserve"> </w:t>
+            </w:r>
+            <w:r>
+              <w:t xml:space="preserve">. Project web page: </w:t>
+            </w:r>
+            <w:hyperlink r:id="rId11" w:history="1">
+              <w:r>
+                <w:rPr>
+                  <w:rStyle w:val="Hyperlink"/>
+                  <w:u w:val="none"/>
+                </w:rPr>
+                <w:t>http://www.thinkageek.com/metsinis/ruby_on_rails.html</w:t>
+              </w:r>
+            </w:hyperlink>
+          </w:p>
+          <w:p>
+            <w:pPr>
+              <w:pStyle w:val="ListParagraph"/>
+              <w:jc w:val="both"/>
+            </w:pPr>
+            <w:r>
+              <w:t>DataCamp - Filip Schouwenaars, “Intro to Python for Data Science” online course, December, 2015.</w:t>
+            </w:r>
+          </w:p>
+          <w:p>
+            <w:pPr>
+              <w:pStyle w:val="ListParagraph"/>
+              <w:jc w:val="both"/>
+            </w:pPr>
+            <w:r>
               <w:t>Coursera.org - Adam Porter, Professor of Computer Science, University of Maryland, “Programming Mobile Applications for Android Handheld Systems # 1” online course, May 6 – June 16, 2015. Grade: 100.0%</w:t>
             </w:r>
             <w:r>
@@ -1566,8 +1588,6 @@
                 <w:t>http://www.thinkageek.com/metsinis/programming_mobile_applications_for_android_handheld_systems.html</w:t>
               </w:r>
             </w:hyperlink>
-            <w:bookmarkStart w:id="0" w:name="_GoBack"/>
-            <w:bookmarkEnd w:id="0"/>
           </w:p>
           <w:p>
             <w:pPr>
@@ -1779,11 +1799,22 @@
           <w:p>
             <w:pPr>
               <w:pStyle w:val="Normal14Tabbed"/>
-            </w:pPr>
-            <w:r>
               <w:rPr>
                 <w:rStyle w:val="NormalExpandedCaps"/>
-              </w:rPr>
+                <w:sz w:val="22"/>
+                <w:szCs w:val="22"/>
+              </w:rPr>
+            </w:pPr>
+          </w:p>
+          <w:p>
+            <w:pPr>
+              <w:pStyle w:val="Normal14Tabbed"/>
+            </w:pPr>
+            <w:r>
+              <w:rPr>
+                <w:rStyle w:val="NormalExpandedCaps"/>
+              </w:rPr>
+              <w:lastRenderedPageBreak/>
               <w:t>Radio Engineering</w:t>
             </w:r>
             <w:r>
@@ -1832,7 +1863,6 @@
               <w:jc w:val="both"/>
             </w:pPr>
             <w:r>
-              <w:lastRenderedPageBreak/>
               <w:t>Ericsson Telecom, “Radio Network Features” training course, Athens, October 31 – November 01, 2001.</w:t>
             </w:r>
           </w:p>
@@ -1907,6 +1937,15 @@
               <w:jc w:val="both"/>
             </w:pPr>
             <w:r>
+              <w:t>DataCamp - Mine Çetinkaya-Rundel, Assistant Professor of the Practice at the Department of Statistical Science, Duke University, “Data Analysis and Statistical Inference” online course, April, 2014.</w:t>
+            </w:r>
+          </w:p>
+          <w:p>
+            <w:pPr>
+              <w:pStyle w:val="ListParagraph"/>
+              <w:jc w:val="both"/>
+            </w:pPr>
+            <w:r>
               <w:t>Coursera.org - Yoav Shoham, Professor of Computer Science, Stanford University &amp; Matthew O. Jackson, Professor of Economics, Stanford University &amp; Kevin Leyton-Brown, Associate Professor of Computer Science, University of British Columbia, "Game Theory" online course, January 07 – March 10, 2013. Grade: 94.2% (accomplishment with distinction).</w:t>
             </w:r>
           </w:p>
@@ -1954,6 +1993,15 @@
               <w:jc w:val="both"/>
             </w:pPr>
             <w:r>
+              <w:t>Lynda.com - Lisa Bock, Assistant Professor of Information Technology, Pennsylvania College of Technology, “Troubleshooting Your Network with Wireshark” online course, April, 2016.</w:t>
+            </w:r>
+          </w:p>
+          <w:p>
+            <w:pPr>
+              <w:pStyle w:val="ListParagraph"/>
+              <w:jc w:val="both"/>
+            </w:pPr>
+            <w:r>
               <w:t>Ericsson Telecom, “IMS Overview” training course, Athens, March 11, 2009</w:t>
             </w:r>
             <w:r>
@@ -2023,7 +2071,25 @@
               <w:rPr>
                 <w:rStyle w:val="NormalExpandedCaps"/>
               </w:rPr>
-              <w:t>Meteorology &amp; Astronomy</w:t>
+              <w:t>Meteorology,</w:t>
+            </w:r>
+            <w:r>
+              <w:rPr>
+                <w:rStyle w:val="NormalExpandedCaps"/>
+              </w:rPr>
+              <w:t xml:space="preserve"> Astronomy</w:t>
+            </w:r>
+            <w:r>
+              <w:rPr>
+                <w:rStyle w:val="NormalExpandedCaps"/>
+              </w:rPr>
+              <w:t xml:space="preserve"> &amp; </w:t>
+            </w:r>
+            <w:r>
+              <w:rPr>
+                <w:rStyle w:val="NormalExpandedCaps"/>
+              </w:rPr>
+              <w:t>PHYSICS</w:t>
             </w:r>
             <w:r>
               <w:tab/>
@@ -2035,6 +2101,28 @@
               <w:jc w:val="both"/>
             </w:pPr>
             <w:r>
+              <w:t>FutureLearn - European Space Agency, “Monitoring Climate from Space” online course, November 30, 2015 – January 03, 2016. Grade: 95%</w:t>
+            </w:r>
+          </w:p>
+          <w:p>
+            <w:pPr>
+              <w:pStyle w:val="ListParagraph"/>
+              <w:jc w:val="both"/>
+            </w:pPr>
+            <w:r>
+              <w:t xml:space="preserve">Mathesis - Trachanas Stefanos, Honorary Doctorate of Physics, University of Crete, “Introduction to Quantum Physics” online course, November 16 </w:t>
+            </w:r>
+            <w:r>
+              <w:t>– December 27, 2015. Grade: 88%</w:t>
+            </w:r>
+          </w:p>
+          <w:p>
+            <w:pPr>
+              <w:pStyle w:val="ListParagraph"/>
+              <w:jc w:val="both"/>
+            </w:pPr>
+            <w:r>
+              <w:lastRenderedPageBreak/>
               <w:t>NATO  Advanced  Research  Workshop,  symposium  on  “Ground  Level  and  Satellite  Ozone</w:t>
             </w:r>
           </w:p>
@@ -2213,7 +2301,6 @@
               <w:jc w:val="both"/>
             </w:pPr>
             <w:r>
-              <w:lastRenderedPageBreak/>
               <w:t>Member of the swimming team of the University of Athens (1991 - 1996).</w:t>
             </w:r>
           </w:p>
@@ -2294,7 +2381,7 @@
 </file>
 
 <file path=word/endnotes.xml><?xml version="1.0" encoding="utf-8"?>
-<w:endnotes xmlns:wpc="http://schemas.microsoft.com/office/word/2010/wordprocessingCanvas" xmlns:mc="http://schemas.openxmlformats.org/markup-compatibility/2006" xmlns:o="urn:schemas-microsoft-com:office:office" xmlns:r="http://schemas.openxmlformats.org/officeDocument/2006/relationships" xmlns:m="http://schemas.openxmlformats.org/officeDocument/2006/math" xmlns:v="urn:schemas-microsoft-com:vml" xmlns:wp14="http://schemas.microsoft.com/office/word/2010/wordprocessingDrawing" xmlns:wp="http://schemas.openxmlformats.org/drawingml/2006/wordprocessingDrawing" xmlns:w10="urn:schemas-microsoft-com:office:word" xmlns:w="http://schemas.openxmlformats.org/wordprocessingml/2006/main" xmlns:w14="http://schemas.microsoft.com/office/word/2010/wordml" xmlns:wpg="http://schemas.microsoft.com/office/word/2010/wordprocessingGroup" xmlns:wpi="http://schemas.microsoft.com/office/word/2010/wordprocessingInk" xmlns:wne="http://schemas.microsoft.com/office/word/2006/wordml" xmlns:wps="http://schemas.microsoft.com/office/word/2010/wordprocessingShape" mc:Ignorable="w14 wp14">
+<w:endnotes xmlns:wpc="http://schemas.microsoft.com/office/word/2010/wordprocessingCanvas" xmlns:cx="http://schemas.microsoft.com/office/drawing/2014/chartex" xmlns:cx1="http://schemas.microsoft.com/office/drawing/2015/9/8/chartex" xmlns:cx2="http://schemas.microsoft.com/office/drawing/2015/10/21/chartex" xmlns:mc="http://schemas.openxmlformats.org/markup-compatibility/2006" xmlns:o="urn:schemas-microsoft-com:office:office" xmlns:r="http://schemas.openxmlformats.org/officeDocument/2006/relationships" xmlns:m="http://schemas.openxmlformats.org/officeDocument/2006/math" xmlns:v="urn:schemas-microsoft-com:vml" xmlns:wp14="http://schemas.microsoft.com/office/word/2010/wordprocessingDrawing" xmlns:wp="http://schemas.openxmlformats.org/drawingml/2006/wordprocessingDrawing" xmlns:w10="urn:schemas-microsoft-com:office:word" xmlns:w="http://schemas.openxmlformats.org/wordprocessingml/2006/main" xmlns:w14="http://schemas.microsoft.com/office/word/2010/wordml" xmlns:w15="http://schemas.microsoft.com/office/word/2012/wordml" xmlns:w16se="http://schemas.microsoft.com/office/word/2015/wordml/symex" xmlns:wpg="http://schemas.microsoft.com/office/word/2010/wordprocessingGroup" xmlns:wpi="http://schemas.microsoft.com/office/word/2010/wordprocessingInk" xmlns:wne="http://schemas.microsoft.com/office/word/2006/wordml" xmlns:wps="http://schemas.microsoft.com/office/word/2010/wordprocessingShape" mc:Ignorable="w14 w15 w16se wp14">
   <w:endnote w:type="separator" w:id="-1">
     <w:p>
       <w:pPr>
@@ -2319,7 +2406,7 @@
 </file>
 
 <file path=word/footnotes.xml><?xml version="1.0" encoding="utf-8"?>
-<w:footnotes xmlns:wpc="http://schemas.microsoft.com/office/word/2010/wordprocessingCanvas" xmlns:mc="http://schemas.openxmlformats.org/markup-compatibility/2006" xmlns:o="urn:schemas-microsoft-com:office:office" xmlns:r="http://schemas.openxmlformats.org/officeDocument/2006/relationships" xmlns:m="http://schemas.openxmlformats.org/officeDocument/2006/math" xmlns:v="urn:schemas-microsoft-com:vml" xmlns:wp14="http://schemas.microsoft.com/office/word/2010/wordprocessingDrawing" xmlns:wp="http://schemas.openxmlformats.org/drawingml/2006/wordprocessingDrawing" xmlns:w10="urn:schemas-microsoft-com:office:word" xmlns:w="http://schemas.openxmlformats.org/wordprocessingml/2006/main" xmlns:w14="http://schemas.microsoft.com/office/word/2010/wordml" xmlns:wpg="http://schemas.microsoft.com/office/word/2010/wordprocessingGroup" xmlns:wpi="http://schemas.microsoft.com/office/word/2010/wordprocessingInk" xmlns:wne="http://schemas.microsoft.com/office/word/2006/wordml" xmlns:wps="http://schemas.microsoft.com/office/word/2010/wordprocessingShape" mc:Ignorable="w14 wp14">
+<w:footnotes xmlns:wpc="http://schemas.microsoft.com/office/word/2010/wordprocessingCanvas" xmlns:cx="http://schemas.microsoft.com/office/drawing/2014/chartex" xmlns:cx1="http://schemas.microsoft.com/office/drawing/2015/9/8/chartex" xmlns:cx2="http://schemas.microsoft.com/office/drawing/2015/10/21/chartex" xmlns:mc="http://schemas.openxmlformats.org/markup-compatibility/2006" xmlns:o="urn:schemas-microsoft-com:office:office" xmlns:r="http://schemas.openxmlformats.org/officeDocument/2006/relationships" xmlns:m="http://schemas.openxmlformats.org/officeDocument/2006/math" xmlns:v="urn:schemas-microsoft-com:vml" xmlns:wp14="http://schemas.microsoft.com/office/word/2010/wordprocessingDrawing" xmlns:wp="http://schemas.openxmlformats.org/drawingml/2006/wordprocessingDrawing" xmlns:w10="urn:schemas-microsoft-com:office:word" xmlns:w="http://schemas.openxmlformats.org/wordprocessingml/2006/main" xmlns:w14="http://schemas.microsoft.com/office/word/2010/wordml" xmlns:w15="http://schemas.microsoft.com/office/word/2012/wordml" xmlns:w16se="http://schemas.microsoft.com/office/word/2015/wordml/symex" xmlns:wpg="http://schemas.microsoft.com/office/word/2010/wordprocessingGroup" xmlns:wpi="http://schemas.microsoft.com/office/word/2010/wordprocessingInk" xmlns:wne="http://schemas.microsoft.com/office/word/2006/wordml" xmlns:wps="http://schemas.microsoft.com/office/word/2010/wordprocessingShape" mc:Ignorable="w14 w15 w16se wp14">
   <w:footnote w:type="separator" w:id="-1">
     <w:p>
       <w:pPr>
@@ -2344,7 +2431,7 @@
 </file>
 
 <file path=word/header1.xml><?xml version="1.0" encoding="utf-8"?>
-<w:hdr xmlns:wpc="http://schemas.microsoft.com/office/word/2010/wordprocessingCanvas" xmlns:mc="http://schemas.openxmlformats.org/markup-compatibility/2006" xmlns:o="urn:schemas-microsoft-com:office:office" xmlns:r="http://schemas.openxmlformats.org/officeDocument/2006/relationships" xmlns:m="http://schemas.openxmlformats.org/officeDocument/2006/math" xmlns:v="urn:schemas-microsoft-com:vml" xmlns:wp14="http://schemas.microsoft.com/office/word/2010/wordprocessingDrawing" xmlns:wp="http://schemas.openxmlformats.org/drawingml/2006/wordprocessingDrawing" xmlns:w10="urn:schemas-microsoft-com:office:word" xmlns:w="http://schemas.openxmlformats.org/wordprocessingml/2006/main" xmlns:w14="http://schemas.microsoft.com/office/word/2010/wordml" xmlns:wpg="http://schemas.microsoft.com/office/word/2010/wordprocessingGroup" xmlns:wpi="http://schemas.microsoft.com/office/word/2010/wordprocessingInk" xmlns:wne="http://schemas.microsoft.com/office/word/2006/wordml" xmlns:wps="http://schemas.microsoft.com/office/word/2010/wordprocessingShape" mc:Ignorable="w14 wp14">
+<w:hdr xmlns:wpc="http://schemas.microsoft.com/office/word/2010/wordprocessingCanvas" xmlns:cx="http://schemas.microsoft.com/office/drawing/2014/chartex" xmlns:cx1="http://schemas.microsoft.com/office/drawing/2015/9/8/chartex" xmlns:cx2="http://schemas.microsoft.com/office/drawing/2015/10/21/chartex" xmlns:mc="http://schemas.openxmlformats.org/markup-compatibility/2006" xmlns:o="urn:schemas-microsoft-com:office:office" xmlns:r="http://schemas.openxmlformats.org/officeDocument/2006/relationships" xmlns:m="http://schemas.openxmlformats.org/officeDocument/2006/math" xmlns:v="urn:schemas-microsoft-com:vml" xmlns:wp14="http://schemas.microsoft.com/office/word/2010/wordprocessingDrawing" xmlns:wp="http://schemas.openxmlformats.org/drawingml/2006/wordprocessingDrawing" xmlns:w10="urn:schemas-microsoft-com:office:word" xmlns:w="http://schemas.openxmlformats.org/wordprocessingml/2006/main" xmlns:w14="http://schemas.microsoft.com/office/word/2010/wordml" xmlns:w15="http://schemas.microsoft.com/office/word/2012/wordml" xmlns:w16se="http://schemas.microsoft.com/office/word/2015/wordml/symex" xmlns:wpg="http://schemas.microsoft.com/office/word/2010/wordprocessingGroup" xmlns:wpi="http://schemas.microsoft.com/office/word/2010/wordprocessingInk" xmlns:wne="http://schemas.microsoft.com/office/word/2006/wordml" xmlns:wps="http://schemas.microsoft.com/office/word/2010/wordprocessingShape" mc:Ignorable="w14 w15 w16se wp14">
   <w:p>
     <w:pPr>
       <w:pStyle w:val="Header"/>
@@ -2378,7 +2465,7 @@
       <w:fldChar w:fldCharType="separate"/>
     </w:r>
     <w:r>
-      <w:t>4</w:t>
+      <w:t>2</w:t>
     </w:r>
     <w:r>
       <w:fldChar w:fldCharType="end"/>
@@ -2393,7 +2480,7 @@
 </file>
 
 <file path=word/header2.xml><?xml version="1.0" encoding="utf-8"?>
-<w:hdr xmlns:wpc="http://schemas.microsoft.com/office/word/2010/wordprocessingCanvas" xmlns:mc="http://schemas.openxmlformats.org/markup-compatibility/2006" xmlns:o="urn:schemas-microsoft-com:office:office" xmlns:r="http://schemas.openxmlformats.org/officeDocument/2006/relationships" xmlns:m="http://schemas.openxmlformats.org/officeDocument/2006/math" xmlns:v="urn:schemas-microsoft-com:vml" xmlns:wp14="http://schemas.microsoft.com/office/word/2010/wordprocessingDrawing" xmlns:wp="http://schemas.openxmlformats.org/drawingml/2006/wordprocessingDrawing" xmlns:w10="urn:schemas-microsoft-com:office:word" xmlns:w="http://schemas.openxmlformats.org/wordprocessingml/2006/main" xmlns:w14="http://schemas.microsoft.com/office/word/2010/wordml" xmlns:wpg="http://schemas.microsoft.com/office/word/2010/wordprocessingGroup" xmlns:wpi="http://schemas.microsoft.com/office/word/2010/wordprocessingInk" xmlns:wne="http://schemas.microsoft.com/office/word/2006/wordml" xmlns:wps="http://schemas.microsoft.com/office/word/2010/wordprocessingShape" mc:Ignorable="w14 wp14">
+<w:hdr xmlns:wpc="http://schemas.microsoft.com/office/word/2010/wordprocessingCanvas" xmlns:cx="http://schemas.microsoft.com/office/drawing/2014/chartex" xmlns:cx1="http://schemas.microsoft.com/office/drawing/2015/9/8/chartex" xmlns:cx2="http://schemas.microsoft.com/office/drawing/2015/10/21/chartex" xmlns:mc="http://schemas.openxmlformats.org/markup-compatibility/2006" xmlns:o="urn:schemas-microsoft-com:office:office" xmlns:r="http://schemas.openxmlformats.org/officeDocument/2006/relationships" xmlns:m="http://schemas.openxmlformats.org/officeDocument/2006/math" xmlns:v="urn:schemas-microsoft-com:vml" xmlns:wp14="http://schemas.microsoft.com/office/word/2010/wordprocessingDrawing" xmlns:wp="http://schemas.openxmlformats.org/drawingml/2006/wordprocessingDrawing" xmlns:w10="urn:schemas-microsoft-com:office:word" xmlns:w="http://schemas.openxmlformats.org/wordprocessingml/2006/main" xmlns:w14="http://schemas.microsoft.com/office/word/2010/wordml" xmlns:w15="http://schemas.microsoft.com/office/word/2012/wordml" xmlns:w16se="http://schemas.microsoft.com/office/word/2015/wordml/symex" xmlns:wpg="http://schemas.microsoft.com/office/word/2010/wordprocessingGroup" xmlns:wpi="http://schemas.microsoft.com/office/word/2010/wordprocessingInk" xmlns:wne="http://schemas.microsoft.com/office/word/2006/wordml" xmlns:wps="http://schemas.microsoft.com/office/word/2010/wordprocessingShape" mc:Ignorable="w14 w15 w16se wp14">
   <w:p>
     <w:pPr>
       <w:pStyle w:val="Header"/>
@@ -2410,8 +2497,8 @@
 </file>
 
 <file path=word/numbering.xml><?xml version="1.0" encoding="utf-8"?>
-<w:numbering xmlns:wpc="http://schemas.microsoft.com/office/word/2010/wordprocessingCanvas" xmlns:mc="http://schemas.openxmlformats.org/markup-compatibility/2006" xmlns:o="urn:schemas-microsoft-com:office:office" xmlns:r="http://schemas.openxmlformats.org/officeDocument/2006/relationships" xmlns:m="http://schemas.openxmlformats.org/officeDocument/2006/math" xmlns:v="urn:schemas-microsoft-com:vml" xmlns:wp14="http://schemas.microsoft.com/office/word/2010/wordprocessingDrawing" xmlns:wp="http://schemas.openxmlformats.org/drawingml/2006/wordprocessingDrawing" xmlns:w10="urn:schemas-microsoft-com:office:word" xmlns:w="http://schemas.openxmlformats.org/wordprocessingml/2006/main" xmlns:w14="http://schemas.microsoft.com/office/word/2010/wordml" xmlns:wpg="http://schemas.microsoft.com/office/word/2010/wordprocessingGroup" xmlns:wpi="http://schemas.microsoft.com/office/word/2010/wordprocessingInk" xmlns:wne="http://schemas.microsoft.com/office/word/2006/wordml" xmlns:wps="http://schemas.microsoft.com/office/word/2010/wordprocessingShape" mc:Ignorable="w14 wp14">
-  <w:abstractNum w:abstractNumId="0">
+<w:numbering xmlns:wpc="http://schemas.microsoft.com/office/word/2010/wordprocessingCanvas" xmlns:cx="http://schemas.microsoft.com/office/drawing/2014/chartex" xmlns:cx1="http://schemas.microsoft.com/office/drawing/2015/9/8/chartex" xmlns:cx2="http://schemas.microsoft.com/office/drawing/2015/10/21/chartex" xmlns:mc="http://schemas.openxmlformats.org/markup-compatibility/2006" xmlns:o="urn:schemas-microsoft-com:office:office" xmlns:r="http://schemas.openxmlformats.org/officeDocument/2006/relationships" xmlns:m="http://schemas.openxmlformats.org/officeDocument/2006/math" xmlns:v="urn:schemas-microsoft-com:vml" xmlns:wp14="http://schemas.microsoft.com/office/word/2010/wordprocessingDrawing" xmlns:wp="http://schemas.openxmlformats.org/drawingml/2006/wordprocessingDrawing" xmlns:w10="urn:schemas-microsoft-com:office:word" xmlns:w="http://schemas.openxmlformats.org/wordprocessingml/2006/main" xmlns:w14="http://schemas.microsoft.com/office/word/2010/wordml" xmlns:w15="http://schemas.microsoft.com/office/word/2012/wordml" xmlns:w16se="http://schemas.microsoft.com/office/word/2015/wordml/symex" xmlns:wpg="http://schemas.microsoft.com/office/word/2010/wordprocessingGroup" xmlns:wpi="http://schemas.microsoft.com/office/word/2010/wordprocessingInk" xmlns:wne="http://schemas.microsoft.com/office/word/2006/wordml" xmlns:wps="http://schemas.microsoft.com/office/word/2010/wordprocessingShape" mc:Ignorable="w14 w15 w16se wp14">
+  <w:abstractNum w:abstractNumId="0" w15:restartNumberingAfterBreak="0">
     <w:nsid w:val="1DF502E7"/>
     <w:multiLevelType w:val="hybridMultilevel"/>
     <w:tmpl w:val="1A7EC76C"/>
@@ -2524,7 +2611,7 @@
       </w:rPr>
     </w:lvl>
   </w:abstractNum>
-  <w:abstractNum w:abstractNumId="1">
+  <w:abstractNum w:abstractNumId="1" w15:restartNumberingAfterBreak="0">
     <w:nsid w:val="36CB483F"/>
     <w:multiLevelType w:val="hybridMultilevel"/>
     <w:tmpl w:val="D34A6CDA"/>
@@ -2637,7 +2724,7 @@
       </w:rPr>
     </w:lvl>
   </w:abstractNum>
-  <w:abstractNum w:abstractNumId="2">
+  <w:abstractNum w:abstractNumId="2" w15:restartNumberingAfterBreak="0">
     <w:nsid w:val="57E8333E"/>
     <w:multiLevelType w:val="hybridMultilevel"/>
     <w:tmpl w:val="04663572"/>
@@ -2763,7 +2850,7 @@
 </file>
 
 <file path=word/styles.xml><?xml version="1.0" encoding="utf-8"?>
-<w:styles xmlns:mc="http://schemas.openxmlformats.org/markup-compatibility/2006" xmlns:r="http://schemas.openxmlformats.org/officeDocument/2006/relationships" xmlns:w="http://schemas.openxmlformats.org/wordprocessingml/2006/main" xmlns:w14="http://schemas.microsoft.com/office/word/2010/wordml" mc:Ignorable="w14">
+<w:styles xmlns:mc="http://schemas.openxmlformats.org/markup-compatibility/2006" xmlns:r="http://schemas.openxmlformats.org/officeDocument/2006/relationships" xmlns:w="http://schemas.openxmlformats.org/wordprocessingml/2006/main" xmlns:w14="http://schemas.microsoft.com/office/word/2010/wordml" xmlns:w15="http://schemas.microsoft.com/office/word/2012/wordml" xmlns:w16se="http://schemas.microsoft.com/office/word/2015/wordml/symex" mc:Ignorable="w14 w15 w16se">
   <w:docDefaults>
     <w:rPrDefault>
       <w:rPr>
@@ -2779,144 +2866,379 @@
       </w:pPr>
     </w:pPrDefault>
   </w:docDefaults>
-  <w:latentStyles w:defLockedState="0" w:defUIPriority="99" w:defSemiHidden="1" w:defUnhideWhenUsed="1" w:defQFormat="0" w:count="267">
-    <w:lsdException w:name="Normal" w:semiHidden="0" w:uiPriority="0" w:unhideWhenUsed="0" w:qFormat="1"/>
-    <w:lsdException w:name="heading 1" w:semiHidden="0" w:uiPriority="9" w:unhideWhenUsed="0" w:qFormat="1"/>
-    <w:lsdException w:name="heading 2" w:uiPriority="9" w:qFormat="1"/>
-    <w:lsdException w:name="heading 3" w:uiPriority="9" w:qFormat="1"/>
-    <w:lsdException w:name="heading 4" w:uiPriority="9" w:qFormat="1"/>
-    <w:lsdException w:name="heading 5" w:uiPriority="9" w:qFormat="1"/>
-    <w:lsdException w:name="heading 6" w:uiPriority="9" w:qFormat="1"/>
-    <w:lsdException w:name="heading 7" w:uiPriority="9" w:qFormat="1"/>
-    <w:lsdException w:name="heading 8" w:uiPriority="9" w:qFormat="1"/>
-    <w:lsdException w:name="heading 9" w:uiPriority="9" w:qFormat="1"/>
-    <w:lsdException w:name="toc 1" w:uiPriority="39"/>
-    <w:lsdException w:name="toc 2" w:uiPriority="39"/>
-    <w:lsdException w:name="toc 3" w:uiPriority="39"/>
-    <w:lsdException w:name="toc 4" w:uiPriority="39"/>
-    <w:lsdException w:name="toc 5" w:uiPriority="39"/>
-    <w:lsdException w:name="toc 6" w:uiPriority="39"/>
-    <w:lsdException w:name="toc 7" w:uiPriority="39"/>
-    <w:lsdException w:name="toc 8" w:uiPriority="39"/>
-    <w:lsdException w:name="toc 9" w:uiPriority="39"/>
-    <w:lsdException w:name="caption" w:uiPriority="35" w:qFormat="1"/>
-    <w:lsdException w:name="Title" w:semiHidden="0" w:uiPriority="10" w:unhideWhenUsed="0" w:qFormat="1"/>
-    <w:lsdException w:name="Default Paragraph Font" w:uiPriority="1"/>
-    <w:lsdException w:name="Subtitle" w:semiHidden="0" w:uiPriority="11" w:unhideWhenUsed="0" w:qFormat="1"/>
-    <w:lsdException w:name="Strong" w:semiHidden="0" w:uiPriority="22" w:unhideWhenUsed="0" w:qFormat="1"/>
-    <w:lsdException w:name="Emphasis" w:semiHidden="0" w:uiPriority="20" w:unhideWhenUsed="0" w:qFormat="1"/>
-    <w:lsdException w:name="Table Grid" w:semiHidden="0" w:uiPriority="59" w:unhideWhenUsed="0"/>
-    <w:lsdException w:name="Placeholder Text" w:unhideWhenUsed="0"/>
-    <w:lsdException w:name="No Spacing" w:semiHidden="0" w:uiPriority="1" w:unhideWhenUsed="0" w:qFormat="1"/>
-    <w:lsdException w:name="Light Shading" w:semiHidden="0" w:uiPriority="60" w:unhideWhenUsed="0"/>
-    <w:lsdException w:name="Light List" w:semiHidden="0" w:uiPriority="61" w:unhideWhenUsed="0"/>
-    <w:lsdException w:name="Light Grid" w:semiHidden="0" w:uiPriority="62" w:unhideWhenUsed="0"/>
-    <w:lsdException w:name="Medium Shading 1" w:semiHidden="0" w:uiPriority="63" w:unhideWhenUsed="0"/>
-    <w:lsdException w:name="Medium Shading 2" w:semiHidden="0" w:uiPriority="64" w:unhideWhenUsed="0"/>
-    <w:lsdException w:name="Medium List 1" w:semiHidden="0" w:uiPriority="65" w:unhideWhenUsed="0"/>
-    <w:lsdException w:name="Medium List 2" w:semiHidden="0" w:uiPriority="66" w:unhideWhenUsed="0"/>
-    <w:lsdException w:name="Medium Grid 1" w:semiHidden="0" w:uiPriority="67" w:unhideWhenUsed="0"/>
-    <w:lsdException w:name="Medium Grid 2" w:semiHidden="0" w:uiPriority="68" w:unhideWhenUsed="0"/>
-    <w:lsdException w:name="Medium Grid 3" w:semiHidden="0" w:uiPriority="69" w:unhideWhenUsed="0"/>
-    <w:lsdException w:name="Dark List" w:semiHidden="0" w:uiPriority="70" w:unhideWhenUsed="0"/>
-    <w:lsdException w:name="Colorful Shading" w:semiHidden="0" w:uiPriority="71" w:unhideWhenUsed="0"/>
-    <w:lsdException w:name="Colorful List" w:semiHidden="0" w:uiPriority="72" w:unhideWhenUsed="0"/>
-    <w:lsdException w:name="Colorful Grid" w:semiHidden="0" w:uiPriority="73" w:unhideWhenUsed="0"/>
-    <w:lsdException w:name="Light Shading Accent 1" w:semiHidden="0" w:uiPriority="60" w:unhideWhenUsed="0"/>
-    <w:lsdException w:name="Light List Accent 1" w:semiHidden="0" w:uiPriority="61" w:unhideWhenUsed="0"/>
-    <w:lsdException w:name="Light Grid Accent 1" w:semiHidden="0" w:uiPriority="62" w:unhideWhenUsed="0"/>
-    <w:lsdException w:name="Medium Shading 1 Accent 1" w:semiHidden="0" w:uiPriority="63" w:unhideWhenUsed="0"/>
-    <w:lsdException w:name="Medium Shading 2 Accent 1" w:semiHidden="0" w:uiPriority="64" w:unhideWhenUsed="0"/>
-    <w:lsdException w:name="Medium List 1 Accent 1" w:semiHidden="0" w:uiPriority="65" w:unhideWhenUsed="0"/>
-    <w:lsdException w:name="Revision" w:unhideWhenUsed="0"/>
-    <w:lsdException w:name="List Paragraph" w:semiHidden="0" w:uiPriority="34" w:unhideWhenUsed="0" w:qFormat="1"/>
-    <w:lsdException w:name="Quote" w:semiHidden="0" w:uiPriority="29" w:unhideWhenUsed="0" w:qFormat="1"/>
-    <w:lsdException w:name="Intense Quote" w:semiHidden="0" w:uiPriority="30" w:unhideWhenUsed="0" w:qFormat="1"/>
-    <w:lsdException w:name="Medium List 2 Accent 1" w:semiHidden="0" w:uiPriority="66" w:unhideWhenUsed="0"/>
-    <w:lsdException w:name="Medium Grid 1 Accent 1" w:semiHidden="0" w:uiPriority="67" w:unhideWhenUsed="0"/>
-    <w:lsdException w:name="Medium Grid 2 Accent 1" w:semiHidden="0" w:uiPriority="68" w:unhideWhenUsed="0"/>
-    <w:lsdException w:name="Medium Grid 3 Accent 1" w:semiHidden="0" w:uiPriority="69" w:unhideWhenUsed="0"/>
-    <w:lsdException w:name="Dark List Accent 1" w:semiHidden="0" w:uiPriority="70" w:unhideWhenUsed="0"/>
-    <w:lsdException w:name="Colorful Shading Accent 1" w:semiHidden="0" w:uiPriority="71" w:unhideWhenUsed="0"/>
-    <w:lsdException w:name="Colorful List Accent 1" w:semiHidden="0" w:uiPriority="72" w:unhideWhenUsed="0"/>
-    <w:lsdException w:name="Colorful Grid Accent 1" w:semiHidden="0" w:uiPriority="73" w:unhideWhenUsed="0"/>
-    <w:lsdException w:name="Light Shading Accent 2" w:semiHidden="0" w:uiPriority="60" w:unhideWhenUsed="0"/>
-    <w:lsdException w:name="Light List Accent 2" w:semiHidden="0" w:uiPriority="61" w:unhideWhenUsed="0"/>
-    <w:lsdException w:name="Light Grid Accent 2" w:semiHidden="0" w:uiPriority="62" w:unhideWhenUsed="0"/>
-    <w:lsdException w:name="Medium Shading 1 Accent 2" w:semiHidden="0" w:uiPriority="63" w:unhideWhenUsed="0"/>
-    <w:lsdException w:name="Medium Shading 2 Accent 2" w:semiHidden="0" w:uiPriority="64" w:unhideWhenUsed="0"/>
-    <w:lsdException w:name="Medium List 1 Accent 2" w:semiHidden="0" w:uiPriority="65" w:unhideWhenUsed="0"/>
-    <w:lsdException w:name="Medium List 2 Accent 2" w:semiHidden="0" w:uiPriority="66" w:unhideWhenUsed="0"/>
-    <w:lsdException w:name="Medium Grid 1 Accent 2" w:semiHidden="0" w:uiPriority="67" w:unhideWhenUsed="0"/>
-    <w:lsdException w:name="Medium Grid 2 Accent 2" w:semiHidden="0" w:uiPriority="68" w:unhideWhenUsed="0"/>
-    <w:lsdException w:name="Medium Grid 3 Accent 2" w:semiHidden="0" w:uiPriority="69" w:unhideWhenUsed="0"/>
-    <w:lsdException w:name="Dark List Accent 2" w:semiHidden="0" w:uiPriority="70" w:unhideWhenUsed="0"/>
-    <w:lsdException w:name="Colorful Shading Accent 2" w:semiHidden="0" w:uiPriority="71" w:unhideWhenUsed="0"/>
-    <w:lsdException w:name="Colorful List Accent 2" w:semiHidden="0" w:uiPriority="72" w:unhideWhenUsed="0"/>
-    <w:lsdException w:name="Colorful Grid Accent 2" w:semiHidden="0" w:uiPriority="73" w:unhideWhenUsed="0"/>
-    <w:lsdException w:name="Light Shading Accent 3" w:semiHidden="0" w:uiPriority="60" w:unhideWhenUsed="0"/>
-    <w:lsdException w:name="Light List Accent 3" w:semiHidden="0" w:uiPriority="61" w:unhideWhenUsed="0"/>
-    <w:lsdException w:name="Light Grid Accent 3" w:semiHidden="0" w:uiPriority="62" w:unhideWhenUsed="0"/>
-    <w:lsdException w:name="Medium Shading 1 Accent 3" w:semiHidden="0" w:uiPriority="63" w:unhideWhenUsed="0"/>
-    <w:lsdException w:name="Medium Shading 2 Accent 3" w:semiHidden="0" w:uiPriority="64" w:unhideWhenUsed="0"/>
-    <w:lsdException w:name="Medium List 1 Accent 3" w:semiHidden="0" w:uiPriority="65" w:unhideWhenUsed="0"/>
-    <w:lsdException w:name="Medium List 2 Accent 3" w:semiHidden="0" w:uiPriority="66" w:unhideWhenUsed="0"/>
-    <w:lsdException w:name="Medium Grid 1 Accent 3" w:semiHidden="0" w:uiPriority="67" w:unhideWhenUsed="0"/>
-    <w:lsdException w:name="Medium Grid 2 Accent 3" w:semiHidden="0" w:uiPriority="68" w:unhideWhenUsed="0"/>
-    <w:lsdException w:name="Medium Grid 3 Accent 3" w:semiHidden="0" w:uiPriority="69" w:unhideWhenUsed="0"/>
-    <w:lsdException w:name="Dark List Accent 3" w:semiHidden="0" w:uiPriority="70" w:unhideWhenUsed="0"/>
-    <w:lsdException w:name="Colorful Shading Accent 3" w:semiHidden="0" w:uiPriority="71" w:unhideWhenUsed="0"/>
-    <w:lsdException w:name="Colorful List Accent 3" w:semiHidden="0" w:uiPriority="72" w:unhideWhenUsed="0"/>
-    <w:lsdException w:name="Colorful Grid Accent 3" w:semiHidden="0" w:uiPriority="73" w:unhideWhenUsed="0"/>
-    <w:lsdException w:name="Light Shading Accent 4" w:semiHidden="0" w:uiPriority="60" w:unhideWhenUsed="0"/>
-    <w:lsdException w:name="Light List Accent 4" w:semiHidden="0" w:uiPriority="61" w:unhideWhenUsed="0"/>
-    <w:lsdException w:name="Light Grid Accent 4" w:semiHidden="0" w:uiPriority="62" w:unhideWhenUsed="0"/>
-    <w:lsdException w:name="Medium Shading 1 Accent 4" w:semiHidden="0" w:uiPriority="63" w:unhideWhenUsed="0"/>
-    <w:lsdException w:name="Medium Shading 2 Accent 4" w:semiHidden="0" w:uiPriority="64" w:unhideWhenUsed="0"/>
-    <w:lsdException w:name="Medium List 1 Accent 4" w:semiHidden="0" w:uiPriority="65" w:unhideWhenUsed="0"/>
-    <w:lsdException w:name="Medium List 2 Accent 4" w:semiHidden="0" w:uiPriority="66" w:unhideWhenUsed="0"/>
-    <w:lsdException w:name="Medium Grid 1 Accent 4" w:semiHidden="0" w:uiPriority="67" w:unhideWhenUsed="0"/>
-    <w:lsdException w:name="Medium Grid 2 Accent 4" w:semiHidden="0" w:uiPriority="68" w:unhideWhenUsed="0"/>
-    <w:lsdException w:name="Medium Grid 3 Accent 4" w:semiHidden="0" w:uiPriority="69" w:unhideWhenUsed="0"/>
-    <w:lsdException w:name="Dark List Accent 4" w:semiHidden="0" w:uiPriority="70" w:unhideWhenUsed="0"/>
-    <w:lsdException w:name="Colorful Shading Accent 4" w:semiHidden="0" w:uiPriority="71" w:unhideWhenUsed="0"/>
-    <w:lsdException w:name="Colorful List Accent 4" w:semiHidden="0" w:uiPriority="72" w:unhideWhenUsed="0"/>
-    <w:lsdException w:name="Colorful Grid Accent 4" w:semiHidden="0" w:uiPriority="73" w:unhideWhenUsed="0"/>
-    <w:lsdException w:name="Light Shading Accent 5" w:semiHidden="0" w:uiPriority="60" w:unhideWhenUsed="0"/>
-    <w:lsdException w:name="Light List Accent 5" w:semiHidden="0" w:uiPriority="61" w:unhideWhenUsed="0"/>
-    <w:lsdException w:name="Light Grid Accent 5" w:semiHidden="0" w:uiPriority="62" w:unhideWhenUsed="0"/>
-    <w:lsdException w:name="Medium Shading 1 Accent 5" w:semiHidden="0" w:uiPriority="63" w:unhideWhenUsed="0"/>
-    <w:lsdException w:name="Medium Shading 2 Accent 5" w:semiHidden="0" w:uiPriority="64" w:unhideWhenUsed="0"/>
-    <w:lsdException w:name="Medium List 1 Accent 5" w:semiHidden="0" w:uiPriority="65" w:unhideWhenUsed="0"/>
-    <w:lsdException w:name="Medium List 2 Accent 5" w:semiHidden="0" w:uiPriority="66" w:unhideWhenUsed="0"/>
-    <w:lsdException w:name="Medium Grid 1 Accent 5" w:semiHidden="0" w:uiPriority="67" w:unhideWhenUsed="0"/>
-    <w:lsdException w:name="Medium Grid 2 Accent 5" w:semiHidden="0" w:uiPriority="68" w:unhideWhenUsed="0"/>
-    <w:lsdException w:name="Medium Grid 3 Accent 5" w:semiHidden="0" w:uiPriority="69" w:unhideWhenUsed="0"/>
-    <w:lsdException w:name="Dark List Accent 5" w:semiHidden="0" w:uiPriority="70" w:unhideWhenUsed="0"/>
-    <w:lsdException w:name="Colorful Shading Accent 5" w:semiHidden="0" w:uiPriority="71" w:unhideWhenUsed="0"/>
-    <w:lsdException w:name="Colorful List Accent 5" w:semiHidden="0" w:uiPriority="72" w:unhideWhenUsed="0"/>
-    <w:lsdException w:name="Colorful Grid Accent 5" w:semiHidden="0" w:uiPriority="73" w:unhideWhenUsed="0"/>
-    <w:lsdException w:name="Light Shading Accent 6" w:semiHidden="0" w:uiPriority="60" w:unhideWhenUsed="0"/>
-    <w:lsdException w:name="Light List Accent 6" w:semiHidden="0" w:uiPriority="61" w:unhideWhenUsed="0"/>
-    <w:lsdException w:name="Light Grid Accent 6" w:semiHidden="0" w:uiPriority="62" w:unhideWhenUsed="0"/>
-    <w:lsdException w:name="Medium Shading 1 Accent 6" w:semiHidden="0" w:uiPriority="63" w:unhideWhenUsed="0"/>
-    <w:lsdException w:name="Medium Shading 2 Accent 6" w:semiHidden="0" w:uiPriority="64" w:unhideWhenUsed="0"/>
-    <w:lsdException w:name="Medium List 1 Accent 6" w:semiHidden="0" w:uiPriority="65" w:unhideWhenUsed="0"/>
-    <w:lsdException w:name="Medium List 2 Accent 6" w:semiHidden="0" w:uiPriority="66" w:unhideWhenUsed="0"/>
-    <w:lsdException w:name="Medium Grid 1 Accent 6" w:semiHidden="0" w:uiPriority="67" w:unhideWhenUsed="0"/>
-    <w:lsdException w:name="Medium Grid 2 Accent 6" w:semiHidden="0" w:uiPriority="68" w:unhideWhenUsed="0"/>
-    <w:lsdException w:name="Medium Grid 3 Accent 6" w:semiHidden="0" w:uiPriority="69" w:unhideWhenUsed="0"/>
-    <w:lsdException w:name="Dark List Accent 6" w:semiHidden="0" w:uiPriority="70" w:unhideWhenUsed="0"/>
-    <w:lsdException w:name="Colorful Shading Accent 6" w:semiHidden="0" w:uiPriority="71" w:unhideWhenUsed="0"/>
-    <w:lsdException w:name="Colorful List Accent 6" w:semiHidden="0" w:uiPriority="72" w:unhideWhenUsed="0"/>
-    <w:lsdException w:name="Colorful Grid Accent 6" w:semiHidden="0" w:uiPriority="73" w:unhideWhenUsed="0"/>
-    <w:lsdException w:name="Subtle Emphasis" w:semiHidden="0" w:uiPriority="19" w:unhideWhenUsed="0" w:qFormat="1"/>
-    <w:lsdException w:name="Intense Emphasis" w:semiHidden="0" w:uiPriority="21" w:unhideWhenUsed="0" w:qFormat="1"/>
-    <w:lsdException w:name="Subtle Reference" w:semiHidden="0" w:uiPriority="31" w:unhideWhenUsed="0" w:qFormat="1"/>
-    <w:lsdException w:name="Intense Reference" w:semiHidden="0" w:uiPriority="32" w:unhideWhenUsed="0" w:qFormat="1"/>
-    <w:lsdException w:name="Book Title" w:semiHidden="0" w:uiPriority="33" w:unhideWhenUsed="0" w:qFormat="1"/>
-    <w:lsdException w:name="Bibliography" w:uiPriority="37"/>
-    <w:lsdException w:name="TOC Heading" w:uiPriority="39" w:qFormat="1"/>
+  <w:latentStyles w:defLockedState="0" w:defUIPriority="99" w:defSemiHidden="0" w:defUnhideWhenUsed="0" w:defQFormat="0" w:count="372">
+    <w:lsdException w:name="Normal" w:uiPriority="0" w:qFormat="1"/>
+    <w:lsdException w:name="heading 1" w:uiPriority="9" w:qFormat="1"/>
+    <w:lsdException w:name="heading 2" w:semiHidden="1" w:uiPriority="9" w:unhideWhenUsed="1" w:qFormat="1"/>
+    <w:lsdException w:name="heading 3" w:semiHidden="1" w:uiPriority="9" w:unhideWhenUsed="1" w:qFormat="1"/>
+    <w:lsdException w:name="heading 4" w:semiHidden="1" w:uiPriority="9" w:unhideWhenUsed="1" w:qFormat="1"/>
+    <w:lsdException w:name="heading 5" w:semiHidden="1" w:uiPriority="9" w:unhideWhenUsed="1" w:qFormat="1"/>
+    <w:lsdException w:name="heading 6" w:semiHidden="1" w:uiPriority="9" w:unhideWhenUsed="1" w:qFormat="1"/>
+    <w:lsdException w:name="heading 7" w:semiHidden="1" w:uiPriority="9" w:unhideWhenUsed="1" w:qFormat="1"/>
+    <w:lsdException w:name="heading 8" w:semiHidden="1" w:uiPriority="9" w:unhideWhenUsed="1" w:qFormat="1"/>
+    <w:lsdException w:name="heading 9" w:semiHidden="1" w:uiPriority="9" w:unhideWhenUsed="1" w:qFormat="1"/>
+    <w:lsdException w:name="index 1" w:semiHidden="1" w:unhideWhenUsed="1"/>
+    <w:lsdException w:name="index 2" w:semiHidden="1" w:unhideWhenUsed="1"/>
+    <w:lsdException w:name="index 3" w:semiHidden="1" w:unhideWhenUsed="1"/>
+    <w:lsdException w:name="index 4" w:semiHidden="1" w:unhideWhenUsed="1"/>
+    <w:lsdException w:name="index 5" w:semiHidden="1" w:unhideWhenUsed="1"/>
+    <w:lsdException w:name="index 6" w:semiHidden="1" w:unhideWhenUsed="1"/>
+    <w:lsdException w:name="index 7" w:semiHidden="1" w:unhideWhenUsed="1"/>
+    <w:lsdException w:name="index 8" w:semiHidden="1" w:unhideWhenUsed="1"/>
+    <w:lsdException w:name="index 9" w:semiHidden="1" w:unhideWhenUsed="1"/>
+    <w:lsdException w:name="toc 1" w:semiHidden="1" w:uiPriority="39" w:unhideWhenUsed="1"/>
+    <w:lsdException w:name="toc 2" w:semiHidden="1" w:uiPriority="39" w:unhideWhenUsed="1"/>
+    <w:lsdException w:name="toc 3" w:semiHidden="1" w:uiPriority="39" w:unhideWhenUsed="1"/>
+    <w:lsdException w:name="toc 4" w:semiHidden="1" w:uiPriority="39" w:unhideWhenUsed="1"/>
+    <w:lsdException w:name="toc 5" w:semiHidden="1" w:uiPriority="39" w:unhideWhenUsed="1"/>
+    <w:lsdException w:name="toc 6" w:semiHidden="1" w:uiPriority="39" w:unhideWhenUsed="1"/>
+    <w:lsdException w:name="toc 7" w:semiHidden="1" w:uiPriority="39" w:unhideWhenUsed="1"/>
+    <w:lsdException w:name="toc 8" w:semiHidden="1" w:uiPriority="39" w:unhideWhenUsed="1"/>
+    <w:lsdException w:name="toc 9" w:semiHidden="1" w:uiPriority="39" w:unhideWhenUsed="1"/>
+    <w:lsdException w:name="Normal Indent" w:semiHidden="1" w:unhideWhenUsed="1"/>
+    <w:lsdException w:name="footnote text" w:semiHidden="1" w:unhideWhenUsed="1"/>
+    <w:lsdException w:name="annotation text" w:semiHidden="1" w:unhideWhenUsed="1"/>
+    <w:lsdException w:name="header" w:semiHidden="1" w:unhideWhenUsed="1"/>
+    <w:lsdException w:name="footer" w:semiHidden="1" w:unhideWhenUsed="1"/>
+    <w:lsdException w:name="index heading" w:semiHidden="1" w:unhideWhenUsed="1"/>
+    <w:lsdException w:name="caption" w:semiHidden="1" w:uiPriority="35" w:unhideWhenUsed="1" w:qFormat="1"/>
+    <w:lsdException w:name="table of figures" w:semiHidden="1" w:unhideWhenUsed="1"/>
+    <w:lsdException w:name="envelope address" w:semiHidden="1" w:unhideWhenUsed="1"/>
+    <w:lsdException w:name="envelope return" w:semiHidden="1" w:unhideWhenUsed="1"/>
+    <w:lsdException w:name="footnote reference" w:semiHidden="1" w:unhideWhenUsed="1"/>
+    <w:lsdException w:name="annotation reference" w:semiHidden="1" w:unhideWhenUsed="1"/>
+    <w:lsdException w:name="line number" w:semiHidden="1" w:unhideWhenUsed="1"/>
+    <w:lsdException w:name="page number" w:semiHidden="1" w:unhideWhenUsed="1"/>
+    <w:lsdException w:name="endnote reference" w:semiHidden="1" w:unhideWhenUsed="1"/>
+    <w:lsdException w:name="endnote text" w:semiHidden="1" w:unhideWhenUsed="1"/>
+    <w:lsdException w:name="table of authorities" w:semiHidden="1" w:unhideWhenUsed="1"/>
+    <w:lsdException w:name="macro" w:semiHidden="1" w:unhideWhenUsed="1"/>
+    <w:lsdException w:name="toa heading" w:semiHidden="1" w:unhideWhenUsed="1"/>
+    <w:lsdException w:name="List" w:semiHidden="1" w:unhideWhenUsed="1"/>
+    <w:lsdException w:name="List Bullet" w:semiHidden="1" w:unhideWhenUsed="1"/>
+    <w:lsdException w:name="List Number" w:semiHidden="1" w:unhideWhenUsed="1"/>
+    <w:lsdException w:name="List 2" w:semiHidden="1" w:unhideWhenUsed="1"/>
+    <w:lsdException w:name="List 3" w:semiHidden="1" w:unhideWhenUsed="1"/>
+    <w:lsdException w:name="List 4" w:semiHidden="1" w:unhideWhenUsed="1"/>
+    <w:lsdException w:name="List 5" w:semiHidden="1" w:unhideWhenUsed="1"/>
+    <w:lsdException w:name="List Bullet 2" w:semiHidden="1" w:unhideWhenUsed="1"/>
+    <w:lsdException w:name="List Bullet 3" w:semiHidden="1" w:unhideWhenUsed="1"/>
+    <w:lsdException w:name="List Bullet 4" w:semiHidden="1" w:unhideWhenUsed="1"/>
+    <w:lsdException w:name="List Bullet 5" w:semiHidden="1" w:unhideWhenUsed="1"/>
+    <w:lsdException w:name="List Number 2" w:semiHidden="1" w:unhideWhenUsed="1"/>
+    <w:lsdException w:name="List Number 3" w:semiHidden="1" w:unhideWhenUsed="1"/>
+    <w:lsdException w:name="List Number 4" w:semiHidden="1" w:unhideWhenUsed="1"/>
+    <w:lsdException w:name="List Number 5" w:semiHidden="1" w:unhideWhenUsed="1"/>
+    <w:lsdException w:name="Title" w:uiPriority="10" w:qFormat="1"/>
+    <w:lsdException w:name="Closing" w:semiHidden="1" w:unhideWhenUsed="1"/>
+    <w:lsdException w:name="Signature" w:semiHidden="1" w:unhideWhenUsed="1"/>
+    <w:lsdException w:name="Default Paragraph Font" w:semiHidden="1" w:uiPriority="1" w:unhideWhenUsed="1"/>
+    <w:lsdException w:name="Body Text" w:semiHidden="1" w:unhideWhenUsed="1"/>
+    <w:lsdException w:name="Body Text Indent" w:semiHidden="1" w:unhideWhenUsed="1"/>
+    <w:lsdException w:name="List Continue" w:semiHidden="1" w:unhideWhenUsed="1"/>
+    <w:lsdException w:name="List Continue 2" w:semiHidden="1" w:unhideWhenUsed="1"/>
+    <w:lsdException w:name="List Continue 3" w:semiHidden="1" w:unhideWhenUsed="1"/>
+    <w:lsdException w:name="List Continue 4" w:semiHidden="1" w:unhideWhenUsed="1"/>
+    <w:lsdException w:name="List Continue 5" w:semiHidden="1" w:unhideWhenUsed="1"/>
+    <w:lsdException w:name="Message Header" w:semiHidden="1" w:unhideWhenUsed="1"/>
+    <w:lsdException w:name="Subtitle" w:uiPriority="11" w:qFormat="1"/>
+    <w:lsdException w:name="Salutation" w:semiHidden="1" w:unhideWhenUsed="1"/>
+    <w:lsdException w:name="Date" w:semiHidden="1" w:unhideWhenUsed="1"/>
+    <w:lsdException w:name="Body Text First Indent" w:semiHidden="1" w:unhideWhenUsed="1"/>
+    <w:lsdException w:name="Body Text First Indent 2" w:semiHidden="1" w:unhideWhenUsed="1"/>
+    <w:lsdException w:name="Note Heading" w:semiHidden="1" w:unhideWhenUsed="1"/>
+    <w:lsdException w:name="Body Text 2" w:semiHidden="1" w:unhideWhenUsed="1"/>
+    <w:lsdException w:name="Body Text 3" w:semiHidden="1" w:unhideWhenUsed="1"/>
+    <w:lsdException w:name="Body Text Indent 2" w:semiHidden="1" w:unhideWhenUsed="1"/>
+    <w:lsdException w:name="Body Text Indent 3" w:semiHidden="1" w:unhideWhenUsed="1"/>
+    <w:lsdException w:name="Block Text" w:semiHidden="1" w:unhideWhenUsed="1"/>
+    <w:lsdException w:name="Hyperlink" w:semiHidden="1" w:unhideWhenUsed="1"/>
+    <w:lsdException w:name="FollowedHyperlink" w:semiHidden="1" w:unhideWhenUsed="1"/>
+    <w:lsdException w:name="Strong" w:uiPriority="22" w:qFormat="1"/>
+    <w:lsdException w:name="Emphasis" w:uiPriority="20" w:qFormat="1"/>
+    <w:lsdException w:name="Document Map" w:semiHidden="1" w:unhideWhenUsed="1"/>
+    <w:lsdException w:name="Plain Text" w:semiHidden="1" w:unhideWhenUsed="1"/>
+    <w:lsdException w:name="E-mail Signature" w:semiHidden="1" w:unhideWhenUsed="1"/>
+    <w:lsdException w:name="HTML Top of Form" w:semiHidden="1" w:unhideWhenUsed="1"/>
+    <w:lsdException w:name="HTML Bottom of Form" w:semiHidden="1" w:unhideWhenUsed="1"/>
+    <w:lsdException w:name="Normal (Web)" w:semiHidden="1" w:unhideWhenUsed="1"/>
+    <w:lsdException w:name="HTML Acronym" w:semiHidden="1" w:unhideWhenUsed="1"/>
+    <w:lsdException w:name="HTML Address" w:semiHidden="1" w:unhideWhenUsed="1"/>
+    <w:lsdException w:name="HTML Cite" w:semiHidden="1" w:unhideWhenUsed="1"/>
+    <w:lsdException w:name="HTML Code" w:semiHidden="1" w:unhideWhenUsed="1"/>
+    <w:lsdException w:name="HTML Definition" w:semiHidden="1" w:unhideWhenUsed="1"/>
+    <w:lsdException w:name="HTML Keyboard" w:semiHidden="1" w:unhideWhenUsed="1"/>
+    <w:lsdException w:name="HTML Preformatted" w:semiHidden="1" w:unhideWhenUsed="1"/>
+    <w:lsdException w:name="HTML Sample" w:semiHidden="1" w:unhideWhenUsed="1"/>
+    <w:lsdException w:name="HTML Typewriter" w:semiHidden="1" w:unhideWhenUsed="1"/>
+    <w:lsdException w:name="HTML Variable" w:semiHidden="1" w:unhideWhenUsed="1"/>
+    <w:lsdException w:name="Normal Table" w:semiHidden="1" w:unhideWhenUsed="1"/>
+    <w:lsdException w:name="annotation subject" w:semiHidden="1" w:unhideWhenUsed="1"/>
+    <w:lsdException w:name="No List" w:semiHidden="1" w:unhideWhenUsed="1"/>
+    <w:lsdException w:name="Outline List 1" w:semiHidden="1" w:unhideWhenUsed="1"/>
+    <w:lsdException w:name="Outline List 2" w:semiHidden="1" w:unhideWhenUsed="1"/>
+    <w:lsdException w:name="Outline List 3" w:semiHidden="1" w:unhideWhenUsed="1"/>
+    <w:lsdException w:name="Table Simple 1" w:semiHidden="1" w:unhideWhenUsed="1"/>
+    <w:lsdException w:name="Table Simple 2" w:semiHidden="1" w:unhideWhenUsed="1"/>
+    <w:lsdException w:name="Table Simple 3" w:semiHidden="1" w:unhideWhenUsed="1"/>
+    <w:lsdException w:name="Table Classic 1" w:semiHidden="1" w:unhideWhenUsed="1"/>
+    <w:lsdException w:name="Table Classic 2" w:semiHidden="1" w:unhideWhenUsed="1"/>
+    <w:lsdException w:name="Table Classic 3" w:semiHidden="1" w:unhideWhenUsed="1"/>
+    <w:lsdException w:name="Table Classic 4" w:semiHidden="1" w:unhideWhenUsed="1"/>
+    <w:lsdException w:name="Table Colorful 1" w:semiHidden="1" w:unhideWhenUsed="1"/>
+    <w:lsdException w:name="Table Colorful 2" w:semiHidden="1" w:unhideWhenUsed="1"/>
+    <w:lsdException w:name="Table Colorful 3" w:semiHidden="1" w:unhideWhenUsed="1"/>
+    <w:lsdException w:name="Table Columns 1" w:semiHidden="1" w:unhideWhenUsed="1"/>
+    <w:lsdException w:name="Table Columns 2" w:semiHidden="1" w:unhideWhenUsed="1"/>
+    <w:lsdException w:name="Table Columns 3" w:semiHidden="1" w:unhideWhenUsed="1"/>
+    <w:lsdException w:name="Table Columns 4" w:semiHidden="1" w:unhideWhenUsed="1"/>
+    <w:lsdException w:name="Table Columns 5" w:semiHidden="1" w:unhideWhenUsed="1"/>
+    <w:lsdException w:name="Table Grid 1" w:semiHidden="1" w:unhideWhenUsed="1"/>
+    <w:lsdException w:name="Table Grid 2" w:semiHidden="1" w:unhideWhenUsed="1"/>
+    <w:lsdException w:name="Table Grid 3" w:semiHidden="1" w:unhideWhenUsed="1"/>
+    <w:lsdException w:name="Table Grid 4" w:semiHidden="1" w:unhideWhenUsed="1"/>
+    <w:lsdException w:name="Table Grid 5" w:semiHidden="1" w:unhideWhenUsed="1"/>
+    <w:lsdException w:name="Table Grid 6" w:semiHidden="1" w:unhideWhenUsed="1"/>
+    <w:lsdException w:name="Table Grid 7" w:semiHidden="1" w:unhideWhenUsed="1"/>
+    <w:lsdException w:name="Table Grid 8" w:semiHidden="1" w:unhideWhenUsed="1"/>
+    <w:lsdException w:name="Table List 1" w:semiHidden="1" w:unhideWhenUsed="1"/>
+    <w:lsdException w:name="Table List 2" w:semiHidden="1" w:unhideWhenUsed="1"/>
+    <w:lsdException w:name="Table List 3" w:semiHidden="1" w:unhideWhenUsed="1"/>
+    <w:lsdException w:name="Table List 4" w:semiHidden="1" w:unhideWhenUsed="1"/>
+    <w:lsdException w:name="Table List 5" w:semiHidden="1" w:unhideWhenUsed="1"/>
+    <w:lsdException w:name="Table List 6" w:semiHidden="1" w:unhideWhenUsed="1"/>
+    <w:lsdException w:name="Table List 7" w:semiHidden="1" w:unhideWhenUsed="1"/>
+    <w:lsdException w:name="Table List 8" w:semiHidden="1" w:unhideWhenUsed="1"/>
+    <w:lsdException w:name="Table 3D effects 1" w:semiHidden="1" w:unhideWhenUsed="1"/>
+    <w:lsdException w:name="Table 3D effects 2" w:semiHidden="1" w:unhideWhenUsed="1"/>
+    <w:lsdException w:name="Table 3D effects 3" w:semiHidden="1" w:unhideWhenUsed="1"/>
+    <w:lsdException w:name="Table Contemporary" w:semiHidden="1" w:unhideWhenUsed="1"/>
+    <w:lsdException w:name="Table Elegant" w:semiHidden="1" w:unhideWhenUsed="1"/>
+    <w:lsdException w:name="Table Professional" w:semiHidden="1" w:unhideWhenUsed="1"/>
+    <w:lsdException w:name="Table Subtle 1" w:semiHidden="1" w:unhideWhenUsed="1"/>
+    <w:lsdException w:name="Table Subtle 2" w:semiHidden="1" w:unhideWhenUsed="1"/>
+    <w:lsdException w:name="Table Web 1" w:semiHidden="1" w:unhideWhenUsed="1"/>
+    <w:lsdException w:name="Table Web 2" w:semiHidden="1" w:unhideWhenUsed="1"/>
+    <w:lsdException w:name="Table Web 3" w:semiHidden="1" w:unhideWhenUsed="1"/>
+    <w:lsdException w:name="Balloon Text" w:semiHidden="1" w:unhideWhenUsed="1"/>
+    <w:lsdException w:name="Table Grid" w:uiPriority="59"/>
+    <w:lsdException w:name="Table Theme" w:semiHidden="1" w:unhideWhenUsed="1"/>
+    <w:lsdException w:name="Placeholder Text" w:semiHidden="1"/>
+    <w:lsdException w:name="No Spacing" w:uiPriority="1" w:qFormat="1"/>
+    <w:lsdException w:name="Light Shading" w:uiPriority="60"/>
+    <w:lsdException w:name="Light List" w:uiPriority="61"/>
+    <w:lsdException w:name="Light Grid" w:uiPriority="62"/>
+    <w:lsdException w:name="Medium Shading 1" w:uiPriority="63"/>
+    <w:lsdException w:name="Medium Shading 2" w:uiPriority="64"/>
+    <w:lsdException w:name="Medium List 1" w:uiPriority="65"/>
+    <w:lsdException w:name="Medium List 2" w:uiPriority="66"/>
+    <w:lsdException w:name="Medium Grid 1" w:uiPriority="67"/>
+    <w:lsdException w:name="Medium Grid 2" w:uiPriority="68"/>
+    <w:lsdException w:name="Medium Grid 3" w:uiPriority="69"/>
+    <w:lsdException w:name="Dark List" w:uiPriority="70"/>
+    <w:lsdException w:name="Colorful Shading" w:uiPriority="71"/>
+    <w:lsdException w:name="Colorful List" w:uiPriority="72"/>
+    <w:lsdException w:name="Colorful Grid" w:uiPriority="73"/>
+    <w:lsdException w:name="Light Shading Accent 1" w:uiPriority="60"/>
+    <w:lsdException w:name="Light List Accent 1" w:uiPriority="61"/>
+    <w:lsdException w:name="Light Grid Accent 1" w:uiPriority="62"/>
+    <w:lsdException w:name="Medium Shading 1 Accent 1" w:uiPriority="63"/>
+    <w:lsdException w:name="Medium Shading 2 Accent 1" w:uiPriority="64"/>
+    <w:lsdException w:name="Medium List 1 Accent 1" w:uiPriority="65"/>
+    <w:lsdException w:name="Revision" w:semiHidden="1"/>
+    <w:lsdException w:name="List Paragraph" w:uiPriority="34" w:qFormat="1"/>
+    <w:lsdException w:name="Quote" w:uiPriority="29" w:qFormat="1"/>
+    <w:lsdException w:name="Intense Quote" w:uiPriority="30" w:qFormat="1"/>
+    <w:lsdException w:name="Medium List 2 Accent 1" w:uiPriority="66"/>
+    <w:lsdException w:name="Medium Grid 1 Accent 1" w:uiPriority="67"/>
+    <w:lsdException w:name="Medium Grid 2 Accent 1" w:uiPriority="68"/>
+    <w:lsdException w:name="Medium Grid 3 Accent 1" w:uiPriority="69"/>
+    <w:lsdException w:name="Dark List Accent 1" w:uiPriority="70"/>
+    <w:lsdException w:name="Colorful Shading Accent 1" w:uiPriority="71"/>
+    <w:lsdException w:name="Colorful List Accent 1" w:uiPriority="72"/>
+    <w:lsdException w:name="Colorful Grid Accent 1" w:uiPriority="73"/>
+    <w:lsdException w:name="Light Shading Accent 2" w:uiPriority="60"/>
+    <w:lsdException w:name="Light List Accent 2" w:uiPriority="61"/>
+    <w:lsdException w:name="Light Grid Accent 2" w:uiPriority="62"/>
+    <w:lsdException w:name="Medium Shading 1 Accent 2" w:uiPriority="63"/>
+    <w:lsdException w:name="Medium Shading 2 Accent 2" w:uiPriority="64"/>
+    <w:lsdException w:name="Medium List 1 Accent 2" w:uiPriority="65"/>
+    <w:lsdException w:name="Medium List 2 Accent 2" w:uiPriority="66"/>
+    <w:lsdException w:name="Medium Grid 1 Accent 2" w:uiPriority="67"/>
+    <w:lsdException w:name="Medium Grid 2 Accent 2" w:uiPriority="68"/>
+    <w:lsdException w:name="Medium Grid 3 Accent 2" w:uiPriority="69"/>
+    <w:lsdException w:name="Dark List Accent 2" w:uiPriority="70"/>
+    <w:lsdException w:name="Colorful Shading Accent 2" w:uiPriority="71"/>
+    <w:lsdException w:name="Colorful List Accent 2" w:uiPriority="72"/>
+    <w:lsdException w:name="Colorful Grid Accent 2" w:uiPriority="73"/>
+    <w:lsdException w:name="Light Shading Accent 3" w:uiPriority="60"/>
+    <w:lsdException w:name="Light List Accent 3" w:uiPriority="61"/>
+    <w:lsdException w:name="Light Grid Accent 3" w:uiPriority="62"/>
+    <w:lsdException w:name="Medium Shading 1 Accent 3" w:uiPriority="63"/>
+    <w:lsdException w:name="Medium Shading 2 Accent 3" w:uiPriority="64"/>
+    <w:lsdException w:name="Medium List 1 Accent 3" w:uiPriority="65"/>
+    <w:lsdException w:name="Medium List 2 Accent 3" w:uiPriority="66"/>
+    <w:lsdException w:name="Medium Grid 1 Accent 3" w:uiPriority="67"/>
+    <w:lsdException w:name="Medium Grid 2 Accent 3" w:uiPriority="68"/>
+    <w:lsdException w:name="Medium Grid 3 Accent 3" w:uiPriority="69"/>
+    <w:lsdException w:name="Dark List Accent 3" w:uiPriority="70"/>
+    <w:lsdException w:name="Colorful Shading Accent 3" w:uiPriority="71"/>
+    <w:lsdException w:name="Colorful List Accent 3" w:uiPriority="72"/>
+    <w:lsdException w:name="Colorful Grid Accent 3" w:uiPriority="73"/>
+    <w:lsdException w:name="Light Shading Accent 4" w:uiPriority="60"/>
+    <w:lsdException w:name="Light List Accent 4" w:uiPriority="61"/>
+    <w:lsdException w:name="Light Grid Accent 4" w:uiPriority="62"/>
+    <w:lsdException w:name="Medium Shading 1 Accent 4" w:uiPriority="63"/>
+    <w:lsdException w:name="Medium Shading 2 Accent 4" w:uiPriority="64"/>
+    <w:lsdException w:name="Medium List 1 Accent 4" w:uiPriority="65"/>
+    <w:lsdException w:name="Medium List 2 Accent 4" w:uiPriority="66"/>
+    <w:lsdException w:name="Medium Grid 1 Accent 4" w:uiPriority="67"/>
+    <w:lsdException w:name="Medium Grid 2 Accent 4" w:uiPriority="68"/>
+    <w:lsdException w:name="Medium Grid 3 Accent 4" w:uiPriority="69"/>
+    <w:lsdException w:name="Dark List Accent 4" w:uiPriority="70"/>
+    <w:lsdException w:name="Colorful Shading Accent 4" w:uiPriority="71"/>
+    <w:lsdException w:name="Colorful List Accent 4" w:uiPriority="72"/>
+    <w:lsdException w:name="Colorful Grid Accent 4" w:uiPriority="73"/>
+    <w:lsdException w:name="Light Shading Accent 5" w:uiPriority="60"/>
+    <w:lsdException w:name="Light List Accent 5" w:uiPriority="61"/>
+    <w:lsdException w:name="Light Grid Accent 5" w:uiPriority="62"/>
+    <w:lsdException w:name="Medium Shading 1 Accent 5" w:uiPriority="63"/>
+    <w:lsdException w:name="Medium Shading 2 Accent 5" w:uiPriority="64"/>
+    <w:lsdException w:name="Medium List 1 Accent 5" w:uiPriority="65"/>
+    <w:lsdException w:name="Medium List 2 Accent 5" w:uiPriority="66"/>
+    <w:lsdException w:name="Medium Grid 1 Accent 5" w:uiPriority="67"/>
+    <w:lsdException w:name="Medium Grid 2 Accent 5" w:uiPriority="68"/>
+    <w:lsdException w:name="Medium Grid 3 Accent 5" w:uiPriority="69"/>
+    <w:lsdException w:name="Dark List Accent 5" w:uiPriority="70"/>
+    <w:lsdException w:name="Colorful Shading Accent 5" w:uiPriority="71"/>
+    <w:lsdException w:name="Colorful List Accent 5" w:uiPriority="72"/>
+    <w:lsdException w:name="Colorful Grid Accent 5" w:uiPriority="73"/>
+    <w:lsdException w:name="Light Shading Accent 6" w:uiPriority="60"/>
+    <w:lsdException w:name="Light List Accent 6" w:uiPriority="61"/>
+    <w:lsdException w:name="Light Grid Accent 6" w:uiPriority="62"/>
+    <w:lsdException w:name="Medium Shading 1 Accent 6" w:uiPriority="63"/>
+    <w:lsdException w:name="Medium Shading 2 Accent 6" w:uiPriority="64"/>
+    <w:lsdException w:name="Medium List 1 Accent 6" w:uiPriority="65"/>
+    <w:lsdException w:name="Medium List 2 Accent 6" w:uiPriority="66"/>
+    <w:lsdException w:name="Medium Grid 1 Accent 6" w:uiPriority="67"/>
+    <w:lsdException w:name="Medium Grid 2 Accent 6" w:uiPriority="68"/>
+    <w:lsdException w:name="Medium Grid 3 Accent 6" w:uiPriority="69"/>
+    <w:lsdException w:name="Dark List Accent 6" w:uiPriority="70"/>
+    <w:lsdException w:name="Colorful Shading Accent 6" w:uiPriority="71"/>
+    <w:lsdException w:name="Colorful List Accent 6" w:uiPriority="72"/>
+    <w:lsdException w:name="Colorful Grid Accent 6" w:uiPriority="73"/>
+    <w:lsdException w:name="Subtle Emphasis" w:uiPriority="19" w:qFormat="1"/>
+    <w:lsdException w:name="Intense Emphasis" w:uiPriority="21" w:qFormat="1"/>
+    <w:lsdException w:name="Subtle Reference" w:uiPriority="31" w:qFormat="1"/>
+    <w:lsdException w:name="Intense Reference" w:uiPriority="32" w:qFormat="1"/>
+    <w:lsdException w:name="Book Title" w:uiPriority="33" w:qFormat="1"/>
+    <w:lsdException w:name="Bibliography" w:semiHidden="1" w:uiPriority="37" w:unhideWhenUsed="1"/>
+    <w:lsdException w:name="TOC Heading" w:semiHidden="1" w:uiPriority="39" w:unhideWhenUsed="1" w:qFormat="1"/>
+    <w:lsdException w:name="Plain Table 1" w:uiPriority="41"/>
+    <w:lsdException w:name="Plain Table 2" w:uiPriority="42"/>
+    <w:lsdException w:name="Plain Table 3" w:uiPriority="43"/>
+    <w:lsdException w:name="Plain Table 4" w:uiPriority="44"/>
+    <w:lsdException w:name="Plain Table 5" w:uiPriority="45"/>
+    <w:lsdException w:name="Grid Table Light" w:uiPriority="40"/>
+    <w:lsdException w:name="Grid Table 1 Light" w:uiPriority="46"/>
+    <w:lsdException w:name="Grid Table 2" w:uiPriority="47"/>
+    <w:lsdException w:name="Grid Table 3" w:uiPriority="48"/>
+    <w:lsdException w:name="Grid Table 4" w:uiPriority="49"/>
+    <w:lsdException w:name="Grid Table 5 Dark" w:uiPriority="50"/>
+    <w:lsdException w:name="Grid Table 6 Colorful" w:uiPriority="51"/>
+    <w:lsdException w:name="Grid Table 7 Colorful" w:uiPriority="52"/>
+    <w:lsdException w:name="Grid Table 1 Light Accent 1" w:uiPriority="46"/>
+    <w:lsdException w:name="Grid Table 2 Accent 1" w:uiPriority="47"/>
+    <w:lsdException w:name="Grid Table 3 Accent 1" w:uiPriority="48"/>
+    <w:lsdException w:name="Grid Table 4 Accent 1" w:uiPriority="49"/>
+    <w:lsdException w:name="Grid Table 5 Dark Accent 1" w:uiPriority="50"/>
+    <w:lsdException w:name="Grid Table 6 Colorful Accent 1" w:uiPriority="51"/>
+    <w:lsdException w:name="Grid Table 7 Colorful Accent 1" w:uiPriority="52"/>
+    <w:lsdException w:name="Grid Table 1 Light Accent 2" w:uiPriority="46"/>
+    <w:lsdException w:name="Grid Table 2 Accent 2" w:uiPriority="47"/>
+    <w:lsdException w:name="Grid Table 3 Accent 2" w:uiPriority="48"/>
+    <w:lsdException w:name="Grid Table 4 Accent 2" w:uiPriority="49"/>
+    <w:lsdException w:name="Grid Table 5 Dark Accent 2" w:uiPriority="50"/>
+    <w:lsdException w:name="Grid Table 6 Colorful Accent 2" w:uiPriority="51"/>
+    <w:lsdException w:name="Grid Table 7 Colorful Accent 2" w:uiPriority="52"/>
+    <w:lsdException w:name="Grid Table 1 Light Accent 3" w:uiPriority="46"/>
+    <w:lsdException w:name="Grid Table 2 Accent 3" w:uiPriority="47"/>
+    <w:lsdException w:name="Grid Table 3 Accent 3" w:uiPriority="48"/>
+    <w:lsdException w:name="Grid Table 4 Accent 3" w:uiPriority="49"/>
+    <w:lsdException w:name="Grid Table 5 Dark Accent 3" w:uiPriority="50"/>
+    <w:lsdException w:name="Grid Table 6 Colorful Accent 3" w:uiPriority="51"/>
+    <w:lsdException w:name="Grid Table 7 Colorful Accent 3" w:uiPriority="52"/>
+    <w:lsdException w:name="Grid Table 1 Light Accent 4" w:uiPriority="46"/>
+    <w:lsdException w:name="Grid Table 2 Accent 4" w:uiPriority="47"/>
+    <w:lsdException w:name="Grid Table 3 Accent 4" w:uiPriority="48"/>
+    <w:lsdException w:name="Grid Table 4 Accent 4" w:uiPriority="49"/>
+    <w:lsdException w:name="Grid Table 5 Dark Accent 4" w:uiPriority="50"/>
+    <w:lsdException w:name="Grid Table 6 Colorful Accent 4" w:uiPriority="51"/>
+    <w:lsdException w:name="Grid Table 7 Colorful Accent 4" w:uiPriority="52"/>
+    <w:lsdException w:name="Grid Table 1 Light Accent 5" w:uiPriority="46"/>
+    <w:lsdException w:name="Grid Table 2 Accent 5" w:uiPriority="47"/>
+    <w:lsdException w:name="Grid Table 3 Accent 5" w:uiPriority="48"/>
+    <w:lsdException w:name="Grid Table 4 Accent 5" w:uiPriority="49"/>
+    <w:lsdException w:name="Grid Table 5 Dark Accent 5" w:uiPriority="50"/>
+    <w:lsdException w:name="Grid Table 6 Colorful Accent 5" w:uiPriority="51"/>
+    <w:lsdException w:name="Grid Table 7 Colorful Accent 5" w:uiPriority="52"/>
+    <w:lsdException w:name="Grid Table 1 Light Accent 6" w:uiPriority="46"/>
+    <w:lsdException w:name="Grid Table 2 Accent 6" w:uiPriority="47"/>
+    <w:lsdException w:name="Grid Table 3 Accent 6" w:uiPriority="48"/>
+    <w:lsdException w:name="Grid Table 4 Accent 6" w:uiPriority="49"/>
+    <w:lsdException w:name="Grid Table 5 Dark Accent 6" w:uiPriority="50"/>
+    <w:lsdException w:name="Grid Table 6 Colorful Accent 6" w:uiPriority="51"/>
+    <w:lsdException w:name="Grid Table 7 Colorful Accent 6" w:uiPriority="52"/>
+    <w:lsdException w:name="List Table 1 Light" w:uiPriority="46"/>
+    <w:lsdException w:name="List Table 2" w:uiPriority="47"/>
+    <w:lsdException w:name="List Table 3" w:uiPriority="48"/>
+    <w:lsdException w:name="List Table 4" w:uiPriority="49"/>
+    <w:lsdException w:name="List Table 5 Dark" w:uiPriority="50"/>
+    <w:lsdException w:name="List Table 6 Colorful" w:uiPriority="51"/>
+    <w:lsdException w:name="List Table 7 Colorful" w:uiPriority="52"/>
+    <w:lsdException w:name="List Table 1 Light Accent 1" w:uiPriority="46"/>
+    <w:lsdException w:name="List Table 2 Accent 1" w:uiPriority="47"/>
+    <w:lsdException w:name="List Table 3 Accent 1" w:uiPriority="48"/>
+    <w:lsdException w:name="List Table 4 Accent 1" w:uiPriority="49"/>
+    <w:lsdException w:name="List Table 5 Dark Accent 1" w:uiPriority="50"/>
+    <w:lsdException w:name="List Table 6 Colorful Accent 1" w:uiPriority="51"/>
+    <w:lsdException w:name="List Table 7 Colorful Accent 1" w:uiPriority="52"/>
+    <w:lsdException w:name="List Table 1 Light Accent 2" w:uiPriority="46"/>
+    <w:lsdException w:name="List Table 2 Accent 2" w:uiPriority="47"/>
+    <w:lsdException w:name="List Table 3 Accent 2" w:uiPriority="48"/>
+    <w:lsdException w:name="List Table 4 Accent 2" w:uiPriority="49"/>
+    <w:lsdException w:name="List Table 5 Dark Accent 2" w:uiPriority="50"/>
+    <w:lsdException w:name="List Table 6 Colorful Accent 2" w:uiPriority="51"/>
+    <w:lsdException w:name="List Table 7 Colorful Accent 2" w:uiPriority="52"/>
+    <w:lsdException w:name="List Table 1 Light Accent 3" w:uiPriority="46"/>
+    <w:lsdException w:name="List Table 2 Accent 3" w:uiPriority="47"/>
+    <w:lsdException w:name="List Table 3 Accent 3" w:uiPriority="48"/>
+    <w:lsdException w:name="List Table 4 Accent 3" w:uiPriority="49"/>
+    <w:lsdException w:name="List Table 5 Dark Accent 3" w:uiPriority="50"/>
+    <w:lsdException w:name="List Table 6 Colorful Accent 3" w:uiPriority="51"/>
+    <w:lsdException w:name="List Table 7 Colorful Accent 3" w:uiPriority="52"/>
+    <w:lsdException w:name="List Table 1 Light Accent 4" w:uiPriority="46"/>
+    <w:lsdException w:name="List Table 2 Accent 4" w:uiPriority="47"/>
+    <w:lsdException w:name="List Table 3 Accent 4" w:uiPriority="48"/>
+    <w:lsdException w:name="List Table 4 Accent 4" w:uiPriority="49"/>
+    <w:lsdException w:name="List Table 5 Dark Accent 4" w:uiPriority="50"/>
+    <w:lsdException w:name="List Table 6 Colorful Accent 4" w:uiPriority="51"/>
+    <w:lsdException w:name="List Table 7 Colorful Accent 4" w:uiPriority="52"/>
+    <w:lsdException w:name="List Table 1 Light Accent 5" w:uiPriority="46"/>
+    <w:lsdException w:name="List Table 2 Accent 5" w:uiPriority="47"/>
+    <w:lsdException w:name="List Table 3 Accent 5" w:uiPriority="48"/>
+    <w:lsdException w:name="List Table 4 Accent 5" w:uiPriority="49"/>
+    <w:lsdException w:name="List Table 5 Dark Accent 5" w:uiPriority="50"/>
+    <w:lsdException w:name="List Table 6 Colorful Accent 5" w:uiPriority="51"/>
+    <w:lsdException w:name="List Table 7 Colorful Accent 5" w:uiPriority="52"/>
+    <w:lsdException w:name="List Table 1 Light Accent 6" w:uiPriority="46"/>
+    <w:lsdException w:name="List Table 2 Accent 6" w:uiPriority="47"/>
+    <w:lsdException w:name="List Table 3 Accent 6" w:uiPriority="48"/>
+    <w:lsdException w:name="List Table 4 Accent 6" w:uiPriority="49"/>
+    <w:lsdException w:name="List Table 5 Dark Accent 6" w:uiPriority="50"/>
+    <w:lsdException w:name="List Table 6 Colorful Accent 6" w:uiPriority="51"/>
+    <w:lsdException w:name="List Table 7 Colorful Accent 6" w:uiPriority="52"/>
+    <w:lsdException w:name="Mention" w:semiHidden="1" w:unhideWhenUsed="1"/>
   </w:latentStyles>
   <w:style w:type="paragraph" w:default="1" w:styleId="Normal">
     <w:name w:val="Normal"/>
@@ -3221,454 +3543,6 @@
 </w:styles>
 </file>
 
-<file path=word/stylesWithEffects.xml><?xml version="1.0" encoding="utf-8"?>
-<w:styles xmlns:wpc="http://schemas.microsoft.com/office/word/2010/wordprocessingCanvas" xmlns:mc="http://schemas.openxmlformats.org/markup-compatibility/2006" xmlns:o="urn:schemas-microsoft-com:office:office" xmlns:r="http://schemas.openxmlformats.org/officeDocument/2006/relationships" xmlns:m="http://schemas.openxmlformats.org/officeDocument/2006/math" xmlns:v="urn:schemas-microsoft-com:vml" xmlns:wp14="http://schemas.microsoft.com/office/word/2010/wordprocessingDrawing" xmlns:wp="http://schemas.openxmlformats.org/drawingml/2006/wordprocessingDrawing" xmlns:w10="urn:schemas-microsoft-com:office:word" xmlns:w="http://schemas.openxmlformats.org/wordprocessingml/2006/main" xmlns:w14="http://schemas.microsoft.com/office/word/2010/wordml" xmlns:wpg="http://schemas.microsoft.com/office/word/2010/wordprocessingGroup" xmlns:wpi="http://schemas.microsoft.com/office/word/2010/wordprocessingInk" xmlns:wne="http://schemas.microsoft.com/office/word/2006/wordml" xmlns:wps="http://schemas.microsoft.com/office/word/2010/wordprocessingShape" mc:Ignorable="w14 wp14">
-  <w:docDefaults>
-    <w:rPrDefault>
-      <w:rPr>
-        <w:rFonts w:asciiTheme="minorHAnsi" w:eastAsiaTheme="minorHAnsi" w:hAnsiTheme="minorHAnsi" w:cstheme="minorBidi"/>
-        <w:sz w:val="22"/>
-        <w:szCs w:val="22"/>
-        <w:lang w:val="en-US" w:eastAsia="en-US" w:bidi="ar-SA"/>
-      </w:rPr>
-    </w:rPrDefault>
-    <w:pPrDefault>
-      <w:pPr>
-        <w:spacing w:before="80" w:after="80"/>
-      </w:pPr>
-    </w:pPrDefault>
-  </w:docDefaults>
-  <w:latentStyles w:defLockedState="0" w:defUIPriority="99" w:defSemiHidden="1" w:defUnhideWhenUsed="1" w:defQFormat="0" w:count="267">
-    <w:lsdException w:name="Normal" w:semiHidden="0" w:uiPriority="0" w:unhideWhenUsed="0" w:qFormat="1"/>
-    <w:lsdException w:name="heading 1" w:semiHidden="0" w:uiPriority="9" w:unhideWhenUsed="0" w:qFormat="1"/>
-    <w:lsdException w:name="heading 2" w:uiPriority="9" w:qFormat="1"/>
-    <w:lsdException w:name="heading 3" w:uiPriority="9" w:qFormat="1"/>
-    <w:lsdException w:name="heading 4" w:uiPriority="9" w:qFormat="1"/>
-    <w:lsdException w:name="heading 5" w:uiPriority="9" w:qFormat="1"/>
-    <w:lsdException w:name="heading 6" w:uiPriority="9" w:qFormat="1"/>
-    <w:lsdException w:name="heading 7" w:uiPriority="9" w:qFormat="1"/>
-    <w:lsdException w:name="heading 8" w:uiPriority="9" w:qFormat="1"/>
-    <w:lsdException w:name="heading 9" w:uiPriority="9" w:qFormat="1"/>
-    <w:lsdException w:name="toc 1" w:uiPriority="39"/>
-    <w:lsdException w:name="toc 2" w:uiPriority="39"/>
-    <w:lsdException w:name="toc 3" w:uiPriority="39"/>
-    <w:lsdException w:name="toc 4" w:uiPriority="39"/>
-    <w:lsdException w:name="toc 5" w:uiPriority="39"/>
-    <w:lsdException w:name="toc 6" w:uiPriority="39"/>
-    <w:lsdException w:name="toc 7" w:uiPriority="39"/>
-    <w:lsdException w:name="toc 8" w:uiPriority="39"/>
-    <w:lsdException w:name="toc 9" w:uiPriority="39"/>
-    <w:lsdException w:name="caption" w:uiPriority="35" w:qFormat="1"/>
-    <w:lsdException w:name="Title" w:semiHidden="0" w:uiPriority="10" w:unhideWhenUsed="0" w:qFormat="1"/>
-    <w:lsdException w:name="Default Paragraph Font" w:uiPriority="1"/>
-    <w:lsdException w:name="Subtitle" w:semiHidden="0" w:uiPriority="11" w:unhideWhenUsed="0" w:qFormat="1"/>
-    <w:lsdException w:name="Strong" w:semiHidden="0" w:uiPriority="22" w:unhideWhenUsed="0" w:qFormat="1"/>
-    <w:lsdException w:name="Emphasis" w:semiHidden="0" w:uiPriority="20" w:unhideWhenUsed="0" w:qFormat="1"/>
-    <w:lsdException w:name="Table Grid" w:semiHidden="0" w:uiPriority="59" w:unhideWhenUsed="0"/>
-    <w:lsdException w:name="Placeholder Text" w:unhideWhenUsed="0"/>
-    <w:lsdException w:name="No Spacing" w:semiHidden="0" w:uiPriority="1" w:unhideWhenUsed="0" w:qFormat="1"/>
-    <w:lsdException w:name="Light Shading" w:semiHidden="0" w:uiPriority="60" w:unhideWhenUsed="0"/>
-    <w:lsdException w:name="Light List" w:semiHidden="0" w:uiPriority="61" w:unhideWhenUsed="0"/>
-    <w:lsdException w:name="Light Grid" w:semiHidden="0" w:uiPriority="62" w:unhideWhenUsed="0"/>
-    <w:lsdException w:name="Medium Shading 1" w:semiHidden="0" w:uiPriority="63" w:unhideWhenUsed="0"/>
-    <w:lsdException w:name="Medium Shading 2" w:semiHidden="0" w:uiPriority="64" w:unhideWhenUsed="0"/>
-    <w:lsdException w:name="Medium List 1" w:semiHidden="0" w:uiPriority="65" w:unhideWhenUsed="0"/>
-    <w:lsdException w:name="Medium List 2" w:semiHidden="0" w:uiPriority="66" w:unhideWhenUsed="0"/>
-    <w:lsdException w:name="Medium Grid 1" w:semiHidden="0" w:uiPriority="67" w:unhideWhenUsed="0"/>
-    <w:lsdException w:name="Medium Grid 2" w:semiHidden="0" w:uiPriority="68" w:unhideWhenUsed="0"/>
-    <w:lsdException w:name="Medium Grid 3" w:semiHidden="0" w:uiPriority="69" w:unhideWhenUsed="0"/>
-    <w:lsdException w:name="Dark List" w:semiHidden="0" w:uiPriority="70" w:unhideWhenUsed="0"/>
-    <w:lsdException w:name="Colorful Shading" w:semiHidden="0" w:uiPriority="71" w:unhideWhenUsed="0"/>
-    <w:lsdException w:name="Colorful List" w:semiHidden="0" w:uiPriority="72" w:unhideWhenUsed="0"/>
-    <w:lsdException w:name="Colorful Grid" w:semiHidden="0" w:uiPriority="73" w:unhideWhenUsed="0"/>
-    <w:lsdException w:name="Light Shading Accent 1" w:semiHidden="0" w:uiPriority="60" w:unhideWhenUsed="0"/>
-    <w:lsdException w:name="Light List Accent 1" w:semiHidden="0" w:uiPriority="61" w:unhideWhenUsed="0"/>
-    <w:lsdException w:name="Light Grid Accent 1" w:semiHidden="0" w:uiPriority="62" w:unhideWhenUsed="0"/>
-    <w:lsdException w:name="Medium Shading 1 Accent 1" w:semiHidden="0" w:uiPriority="63" w:unhideWhenUsed="0"/>
-    <w:lsdException w:name="Medium Shading 2 Accent 1" w:semiHidden="0" w:uiPriority="64" w:unhideWhenUsed="0"/>
-    <w:lsdException w:name="Medium List 1 Accent 1" w:semiHidden="0" w:uiPriority="65" w:unhideWhenUsed="0"/>
-    <w:lsdException w:name="Revision" w:unhideWhenUsed="0"/>
-    <w:lsdException w:name="List Paragraph" w:semiHidden="0" w:uiPriority="34" w:unhideWhenUsed="0" w:qFormat="1"/>
-    <w:lsdException w:name="Quote" w:semiHidden="0" w:uiPriority="29" w:unhideWhenUsed="0" w:qFormat="1"/>
-    <w:lsdException w:name="Intense Quote" w:semiHidden="0" w:uiPriority="30" w:unhideWhenUsed="0" w:qFormat="1"/>
-    <w:lsdException w:name="Medium List 2 Accent 1" w:semiHidden="0" w:uiPriority="66" w:unhideWhenUsed="0"/>
-    <w:lsdException w:name="Medium Grid 1 Accent 1" w:semiHidden="0" w:uiPriority="67" w:unhideWhenUsed="0"/>
-    <w:lsdException w:name="Medium Grid 2 Accent 1" w:semiHidden="0" w:uiPriority="68" w:unhideWhenUsed="0"/>
-    <w:lsdException w:name="Medium Grid 3 Accent 1" w:semiHidden="0" w:uiPriority="69" w:unhideWhenUsed="0"/>
-    <w:lsdException w:name="Dark List Accent 1" w:semiHidden="0" w:uiPriority="70" w:unhideWhenUsed="0"/>
-    <w:lsdException w:name="Colorful Shading Accent 1" w:semiHidden="0" w:uiPriority="71" w:unhideWhenUsed="0"/>
-    <w:lsdException w:name="Colorful List Accent 1" w:semiHidden="0" w:uiPriority="72" w:unhideWhenUsed="0"/>
-    <w:lsdException w:name="Colorful Grid Accent 1" w:semiHidden="0" w:uiPriority="73" w:unhideWhenUsed="0"/>
-    <w:lsdException w:name="Light Shading Accent 2" w:semiHidden="0" w:uiPriority="60" w:unhideWhenUsed="0"/>
-    <w:lsdException w:name="Light List Accent 2" w:semiHidden="0" w:uiPriority="61" w:unhideWhenUsed="0"/>
-    <w:lsdException w:name="Light Grid Accent 2" w:semiHidden="0" w:uiPriority="62" w:unhideWhenUsed="0"/>
-    <w:lsdException w:name="Medium Shading 1 Accent 2" w:semiHidden="0" w:uiPriority="63" w:unhideWhenUsed="0"/>
-    <w:lsdException w:name="Medium Shading 2 Accent 2" w:semiHidden="0" w:uiPriority="64" w:unhideWhenUsed="0"/>
-    <w:lsdException w:name="Medium List 1 Accent 2" w:semiHidden="0" w:uiPriority="65" w:unhideWhenUsed="0"/>
-    <w:lsdException w:name="Medium List 2 Accent 2" w:semiHidden="0" w:uiPriority="66" w:unhideWhenUsed="0"/>
-    <w:lsdException w:name="Medium Grid 1 Accent 2" w:semiHidden="0" w:uiPriority="67" w:unhideWhenUsed="0"/>
-    <w:lsdException w:name="Medium Grid 2 Accent 2" w:semiHidden="0" w:uiPriority="68" w:unhideWhenUsed="0"/>
-    <w:lsdException w:name="Medium Grid 3 Accent 2" w:semiHidden="0" w:uiPriority="69" w:unhideWhenUsed="0"/>
-    <w:lsdException w:name="Dark List Accent 2" w:semiHidden="0" w:uiPriority="70" w:unhideWhenUsed="0"/>
-    <w:lsdException w:name="Colorful Shading Accent 2" w:semiHidden="0" w:uiPriority="71" w:unhideWhenUsed="0"/>
-    <w:lsdException w:name="Colorful List Accent 2" w:semiHidden="0" w:uiPriority="72" w:unhideWhenUsed="0"/>
-    <w:lsdException w:name="Colorful Grid Accent 2" w:semiHidden="0" w:uiPriority="73" w:unhideWhenUsed="0"/>
-    <w:lsdException w:name="Light Shading Accent 3" w:semiHidden="0" w:uiPriority="60" w:unhideWhenUsed="0"/>
-    <w:lsdException w:name="Light List Accent 3" w:semiHidden="0" w:uiPriority="61" w:unhideWhenUsed="0"/>
-    <w:lsdException w:name="Light Grid Accent 3" w:semiHidden="0" w:uiPriority="62" w:unhideWhenUsed="0"/>
-    <w:lsdException w:name="Medium Shading 1 Accent 3" w:semiHidden="0" w:uiPriority="63" w:unhideWhenUsed="0"/>
-    <w:lsdException w:name="Medium Shading 2 Accent 3" w:semiHidden="0" w:uiPriority="64" w:unhideWhenUsed="0"/>
-    <w:lsdException w:name="Medium List 1 Accent 3" w:semiHidden="0" w:uiPriority="65" w:unhideWhenUsed="0"/>
-    <w:lsdException w:name="Medium List 2 Accent 3" w:semiHidden="0" w:uiPriority="66" w:unhideWhenUsed="0"/>
-    <w:lsdException w:name="Medium Grid 1 Accent 3" w:semiHidden="0" w:uiPriority="67" w:unhideWhenUsed="0"/>
-    <w:lsdException w:name="Medium Grid 2 Accent 3" w:semiHidden="0" w:uiPriority="68" w:unhideWhenUsed="0"/>
-    <w:lsdException w:name="Medium Grid 3 Accent 3" w:semiHidden="0" w:uiPriority="69" w:unhideWhenUsed="0"/>
-    <w:lsdException w:name="Dark List Accent 3" w:semiHidden="0" w:uiPriority="70" w:unhideWhenUsed="0"/>
-    <w:lsdException w:name="Colorful Shading Accent 3" w:semiHidden="0" w:uiPriority="71" w:unhideWhenUsed="0"/>
-    <w:lsdException w:name="Colorful List Accent 3" w:semiHidden="0" w:uiPriority="72" w:unhideWhenUsed="0"/>
-    <w:lsdException w:name="Colorful Grid Accent 3" w:semiHidden="0" w:uiPriority="73" w:unhideWhenUsed="0"/>
-    <w:lsdException w:name="Light Shading Accent 4" w:semiHidden="0" w:uiPriority="60" w:unhideWhenUsed="0"/>
-    <w:lsdException w:name="Light List Accent 4" w:semiHidden="0" w:uiPriority="61" w:unhideWhenUsed="0"/>
-    <w:lsdException w:name="Light Grid Accent 4" w:semiHidden="0" w:uiPriority="62" w:unhideWhenUsed="0"/>
-    <w:lsdException w:name="Medium Shading 1 Accent 4" w:semiHidden="0" w:uiPriority="63" w:unhideWhenUsed="0"/>
-    <w:lsdException w:name="Medium Shading 2 Accent 4" w:semiHidden="0" w:uiPriority="64" w:unhideWhenUsed="0"/>
-    <w:lsdException w:name="Medium List 1 Accent 4" w:semiHidden="0" w:uiPriority="65" w:unhideWhenUsed="0"/>
-    <w:lsdException w:name="Medium List 2 Accent 4" w:semiHidden="0" w:uiPriority="66" w:unhideWhenUsed="0"/>
-    <w:lsdException w:name="Medium Grid 1 Accent 4" w:semiHidden="0" w:uiPriority="67" w:unhideWhenUsed="0"/>
-    <w:lsdException w:name="Medium Grid 2 Accent 4" w:semiHidden="0" w:uiPriority="68" w:unhideWhenUsed="0"/>
-    <w:lsdException w:name="Medium Grid 3 Accent 4" w:semiHidden="0" w:uiPriority="69" w:unhideWhenUsed="0"/>
-    <w:lsdException w:name="Dark List Accent 4" w:semiHidden="0" w:uiPriority="70" w:unhideWhenUsed="0"/>
-    <w:lsdException w:name="Colorful Shading Accent 4" w:semiHidden="0" w:uiPriority="71" w:unhideWhenUsed="0"/>
-    <w:lsdException w:name="Colorful List Accent 4" w:semiHidden="0" w:uiPriority="72" w:unhideWhenUsed="0"/>
-    <w:lsdException w:name="Colorful Grid Accent 4" w:semiHidden="0" w:uiPriority="73" w:unhideWhenUsed="0"/>
-    <w:lsdException w:name="Light Shading Accent 5" w:semiHidden="0" w:uiPriority="60" w:unhideWhenUsed="0"/>
-    <w:lsdException w:name="Light List Accent 5" w:semiHidden="0" w:uiPriority="61" w:unhideWhenUsed="0"/>
-    <w:lsdException w:name="Light Grid Accent 5" w:semiHidden="0" w:uiPriority="62" w:unhideWhenUsed="0"/>
-    <w:lsdException w:name="Medium Shading 1 Accent 5" w:semiHidden="0" w:uiPriority="63" w:unhideWhenUsed="0"/>
-    <w:lsdException w:name="Medium Shading 2 Accent 5" w:semiHidden="0" w:uiPriority="64" w:unhideWhenUsed="0"/>
-    <w:lsdException w:name="Medium List 1 Accent 5" w:semiHidden="0" w:uiPriority="65" w:unhideWhenUsed="0"/>
-    <w:lsdException w:name="Medium List 2 Accent 5" w:semiHidden="0" w:uiPriority="66" w:unhideWhenUsed="0"/>
-    <w:lsdException w:name="Medium Grid 1 Accent 5" w:semiHidden="0" w:uiPriority="67" w:unhideWhenUsed="0"/>
-    <w:lsdException w:name="Medium Grid 2 Accent 5" w:semiHidden="0" w:uiPriority="68" w:unhideWhenUsed="0"/>
-    <w:lsdException w:name="Medium Grid 3 Accent 5" w:semiHidden="0" w:uiPriority="69" w:unhideWhenUsed="0"/>
-    <w:lsdException w:name="Dark List Accent 5" w:semiHidden="0" w:uiPriority="70" w:unhideWhenUsed="0"/>
-    <w:lsdException w:name="Colorful Shading Accent 5" w:semiHidden="0" w:uiPriority="71" w:unhideWhenUsed="0"/>
-    <w:lsdException w:name="Colorful List Accent 5" w:semiHidden="0" w:uiPriority="72" w:unhideWhenUsed="0"/>
-    <w:lsdException w:name="Colorful Grid Accent 5" w:semiHidden="0" w:uiPriority="73" w:unhideWhenUsed="0"/>
-    <w:lsdException w:name="Light Shading Accent 6" w:semiHidden="0" w:uiPriority="60" w:unhideWhenUsed="0"/>
-    <w:lsdException w:name="Light List Accent 6" w:semiHidden="0" w:uiPriority="61" w:unhideWhenUsed="0"/>
-    <w:lsdException w:name="Light Grid Accent 6" w:semiHidden="0" w:uiPriority="62" w:unhideWhenUsed="0"/>
-    <w:lsdException w:name="Medium Shading 1 Accent 6" w:semiHidden="0" w:uiPriority="63" w:unhideWhenUsed="0"/>
-    <w:lsdException w:name="Medium Shading 2 Accent 6" w:semiHidden="0" w:uiPriority="64" w:unhideWhenUsed="0"/>
-    <w:lsdException w:name="Medium List 1 Accent 6" w:semiHidden="0" w:uiPriority="65" w:unhideWhenUsed="0"/>
-    <w:lsdException w:name="Medium List 2 Accent 6" w:semiHidden="0" w:uiPriority="66" w:unhideWhenUsed="0"/>
-    <w:lsdException w:name="Medium Grid 1 Accent 6" w:semiHidden="0" w:uiPriority="67" w:unhideWhenUsed="0"/>
-    <w:lsdException w:name="Medium Grid 2 Accent 6" w:semiHidden="0" w:uiPriority="68" w:unhideWhenUsed="0"/>
-    <w:lsdException w:name="Medium Grid 3 Accent 6" w:semiHidden="0" w:uiPriority="69" w:unhideWhenUsed="0"/>
-    <w:lsdException w:name="Dark List Accent 6" w:semiHidden="0" w:uiPriority="70" w:unhideWhenUsed="0"/>
-    <w:lsdException w:name="Colorful Shading Accent 6" w:semiHidden="0" w:uiPriority="71" w:unhideWhenUsed="0"/>
-    <w:lsdException w:name="Colorful List Accent 6" w:semiHidden="0" w:uiPriority="72" w:unhideWhenUsed="0"/>
-    <w:lsdException w:name="Colorful Grid Accent 6" w:semiHidden="0" w:uiPriority="73" w:unhideWhenUsed="0"/>
-    <w:lsdException w:name="Subtle Emphasis" w:semiHidden="0" w:uiPriority="19" w:unhideWhenUsed="0" w:qFormat="1"/>
-    <w:lsdException w:name="Intense Emphasis" w:semiHidden="0" w:uiPriority="21" w:unhideWhenUsed="0" w:qFormat="1"/>
-    <w:lsdException w:name="Subtle Reference" w:semiHidden="0" w:uiPriority="31" w:unhideWhenUsed="0" w:qFormat="1"/>
-    <w:lsdException w:name="Intense Reference" w:semiHidden="0" w:uiPriority="32" w:unhideWhenUsed="0" w:qFormat="1"/>
-    <w:lsdException w:name="Book Title" w:semiHidden="0" w:uiPriority="33" w:unhideWhenUsed="0" w:qFormat="1"/>
-    <w:lsdException w:name="Bibliography" w:uiPriority="37"/>
-    <w:lsdException w:name="TOC Heading" w:uiPriority="39" w:qFormat="1"/>
-  </w:latentStyles>
-  <w:style w:type="paragraph" w:default="1" w:styleId="Normal">
-    <w:name w:val="Normal"/>
-    <w:qFormat/>
-    <w:rsid w:val="00104483"/>
-    <w:rPr>
-      <w:rFonts w:ascii="Candara" w:hAnsi="Candara"/>
-    </w:rPr>
-  </w:style>
-  <w:style w:type="paragraph" w:styleId="Heading1">
-    <w:name w:val="heading 1"/>
-    <w:basedOn w:val="Normal"/>
-    <w:next w:val="Normal"/>
-    <w:link w:val="Heading1Char"/>
-    <w:uiPriority w:val="9"/>
-    <w:qFormat/>
-    <w:rsid w:val="001B71D5"/>
-    <w:pPr>
-      <w:outlineLvl w:val="0"/>
-    </w:pPr>
-    <w:rPr>
-      <w:b/>
-      <w:color w:val="3E7AA2"/>
-      <w:sz w:val="32"/>
-      <w:szCs w:val="32"/>
-    </w:rPr>
-  </w:style>
-  <w:style w:type="character" w:default="1" w:styleId="DefaultParagraphFont">
-    <w:name w:val="Default Paragraph Font"/>
-    <w:uiPriority w:val="1"/>
-    <w:semiHidden/>
-    <w:unhideWhenUsed/>
-  </w:style>
-  <w:style w:type="table" w:default="1" w:styleId="TableNormal">
-    <w:name w:val="Normal Table"/>
-    <w:uiPriority w:val="99"/>
-    <w:semiHidden/>
-    <w:unhideWhenUsed/>
-    <w:tblPr>
-      <w:tblInd w:w="0" w:type="dxa"/>
-      <w:tblCellMar>
-        <w:top w:w="0" w:type="dxa"/>
-        <w:left w:w="108" w:type="dxa"/>
-        <w:bottom w:w="0" w:type="dxa"/>
-        <w:right w:w="108" w:type="dxa"/>
-      </w:tblCellMar>
-    </w:tblPr>
-  </w:style>
-  <w:style w:type="numbering" w:default="1" w:styleId="NoList">
-    <w:name w:val="No List"/>
-    <w:uiPriority w:val="99"/>
-    <w:semiHidden/>
-    <w:unhideWhenUsed/>
-  </w:style>
-  <w:style w:type="table" w:styleId="TableGrid">
-    <w:name w:val="Table Grid"/>
-    <w:basedOn w:val="TableNormal"/>
-    <w:uiPriority w:val="59"/>
-    <w:rsid w:val="00104483"/>
-    <w:tblPr>
-      <w:tblBorders>
-        <w:top w:val="single" w:sz="4" w:space="0" w:color="000000" w:themeColor="text1"/>
-        <w:left w:val="single" w:sz="4" w:space="0" w:color="000000" w:themeColor="text1"/>
-        <w:bottom w:val="single" w:sz="4" w:space="0" w:color="000000" w:themeColor="text1"/>
-        <w:right w:val="single" w:sz="4" w:space="0" w:color="000000" w:themeColor="text1"/>
-        <w:insideH w:val="single" w:sz="4" w:space="0" w:color="000000" w:themeColor="text1"/>
-        <w:insideV w:val="single" w:sz="4" w:space="0" w:color="000000" w:themeColor="text1"/>
-      </w:tblBorders>
-    </w:tblPr>
-  </w:style>
-  <w:style w:type="paragraph" w:styleId="BalloonText">
-    <w:name w:val="Balloon Text"/>
-    <w:basedOn w:val="Normal"/>
-    <w:link w:val="BalloonTextChar"/>
-    <w:uiPriority w:val="99"/>
-    <w:semiHidden/>
-    <w:unhideWhenUsed/>
-    <w:rsid w:val="00E145CB"/>
-    <w:pPr>
-      <w:spacing w:before="0" w:after="0"/>
-    </w:pPr>
-    <w:rPr>
-      <w:rFonts w:ascii="Tahoma" w:hAnsi="Tahoma" w:cs="Tahoma"/>
-      <w:sz w:val="16"/>
-      <w:szCs w:val="16"/>
-    </w:rPr>
-  </w:style>
-  <w:style w:type="character" w:customStyle="1" w:styleId="BalloonTextChar">
-    <w:name w:val="Balloon Text Char"/>
-    <w:basedOn w:val="DefaultParagraphFont"/>
-    <w:link w:val="BalloonText"/>
-    <w:uiPriority w:val="99"/>
-    <w:semiHidden/>
-    <w:rsid w:val="00E145CB"/>
-    <w:rPr>
-      <w:rFonts w:ascii="Tahoma" w:hAnsi="Tahoma" w:cs="Tahoma"/>
-      <w:sz w:val="16"/>
-      <w:szCs w:val="16"/>
-    </w:rPr>
-  </w:style>
-  <w:style w:type="character" w:customStyle="1" w:styleId="Heading1Char">
-    <w:name w:val="Heading 1 Char"/>
-    <w:basedOn w:val="DefaultParagraphFont"/>
-    <w:link w:val="Heading1"/>
-    <w:uiPriority w:val="9"/>
-    <w:rsid w:val="001B71D5"/>
-    <w:rPr>
-      <w:rFonts w:ascii="Candara" w:hAnsi="Candara"/>
-      <w:b/>
-      <w:color w:val="3E7AA2"/>
-      <w:sz w:val="32"/>
-      <w:szCs w:val="32"/>
-    </w:rPr>
-  </w:style>
-  <w:style w:type="paragraph" w:styleId="ListParagraph">
-    <w:name w:val="List Paragraph"/>
-    <w:basedOn w:val="Normal"/>
-    <w:uiPriority w:val="34"/>
-    <w:qFormat/>
-    <w:rsid w:val="00123F68"/>
-    <w:pPr>
-      <w:numPr>
-        <w:numId w:val="1"/>
-      </w:numPr>
-      <w:tabs>
-        <w:tab w:val="right" w:pos="7722"/>
-      </w:tabs>
-      <w:contextualSpacing/>
-    </w:pPr>
-    <w:rPr>
-      <w:noProof/>
-    </w:rPr>
-  </w:style>
-  <w:style w:type="paragraph" w:customStyle="1" w:styleId="Contacts">
-    <w:name w:val="Contacts"/>
-    <w:basedOn w:val="Normal"/>
-    <w:qFormat/>
-    <w:rsid w:val="007D2800"/>
-    <w:pPr>
-      <w:spacing w:before="40" w:after="40"/>
-      <w:jc w:val="right"/>
-    </w:pPr>
-    <w:rPr>
-      <w:rFonts w:asciiTheme="majorHAnsi" w:hAnsiTheme="majorHAnsi"/>
-    </w:rPr>
-  </w:style>
-  <w:style w:type="paragraph" w:styleId="Header">
-    <w:name w:val="header"/>
-    <w:basedOn w:val="Normal"/>
-    <w:link w:val="HeaderChar"/>
-    <w:uiPriority w:val="99"/>
-    <w:unhideWhenUsed/>
-    <w:rsid w:val="00EB67E3"/>
-    <w:pPr>
-      <w:tabs>
-        <w:tab w:val="right" w:pos="10800"/>
-      </w:tabs>
-      <w:spacing w:before="0" w:after="0"/>
-    </w:pPr>
-    <w:rPr>
-      <w:b/>
-      <w:bCs/>
-      <w:noProof/>
-    </w:rPr>
-  </w:style>
-  <w:style w:type="character" w:customStyle="1" w:styleId="HeaderChar">
-    <w:name w:val="Header Char"/>
-    <w:basedOn w:val="DefaultParagraphFont"/>
-    <w:link w:val="Header"/>
-    <w:uiPriority w:val="99"/>
-    <w:rsid w:val="00EB67E3"/>
-    <w:rPr>
-      <w:rFonts w:ascii="Candara" w:hAnsi="Candara"/>
-      <w:b/>
-      <w:bCs/>
-      <w:noProof/>
-    </w:rPr>
-  </w:style>
-  <w:style w:type="paragraph" w:styleId="Footer">
-    <w:name w:val="footer"/>
-    <w:basedOn w:val="Normal"/>
-    <w:link w:val="FooterChar"/>
-    <w:uiPriority w:val="99"/>
-    <w:unhideWhenUsed/>
-    <w:rsid w:val="006304B3"/>
-    <w:pPr>
-      <w:tabs>
-        <w:tab w:val="center" w:pos="4680"/>
-        <w:tab w:val="right" w:pos="9360"/>
-      </w:tabs>
-      <w:spacing w:before="0" w:after="0"/>
-    </w:pPr>
-  </w:style>
-  <w:style w:type="character" w:customStyle="1" w:styleId="FooterChar">
-    <w:name w:val="Footer Char"/>
-    <w:basedOn w:val="DefaultParagraphFont"/>
-    <w:link w:val="Footer"/>
-    <w:uiPriority w:val="99"/>
-    <w:rsid w:val="006304B3"/>
-    <w:rPr>
-      <w:rFonts w:ascii="Candara" w:hAnsi="Candara"/>
-    </w:rPr>
-  </w:style>
-  <w:style w:type="paragraph" w:customStyle="1" w:styleId="Normal14Tabbed">
-    <w:name w:val="Normal 14 Tabbed"/>
-    <w:basedOn w:val="Normal"/>
-    <w:qFormat/>
-    <w:rsid w:val="00C8479D"/>
-    <w:pPr>
-      <w:tabs>
-        <w:tab w:val="right" w:pos="8388"/>
-      </w:tabs>
-    </w:pPr>
-    <w:rPr>
-      <w:sz w:val="28"/>
-      <w:szCs w:val="28"/>
-    </w:rPr>
-  </w:style>
-  <w:style w:type="paragraph" w:customStyle="1" w:styleId="BoldNormal14">
-    <w:name w:val="Bold Normal 14"/>
-    <w:basedOn w:val="Normal14Tabbed"/>
-    <w:qFormat/>
-    <w:rsid w:val="00C8479D"/>
-    <w:pPr>
-      <w:spacing w:before="0"/>
-    </w:pPr>
-    <w:rPr>
-      <w:b/>
-      <w:color w:val="000000" w:themeColor="text1"/>
-    </w:rPr>
-  </w:style>
-  <w:style w:type="character" w:customStyle="1" w:styleId="NormalExpandedCaps">
-    <w:name w:val="Normal Expanded Caps"/>
-    <w:basedOn w:val="DefaultParagraphFont"/>
-    <w:uiPriority w:val="1"/>
-    <w:qFormat/>
-    <w:rsid w:val="00EB67E3"/>
-    <w:rPr>
-      <w:caps/>
-      <w:color w:val="000000" w:themeColor="text1"/>
-      <w:spacing w:val="10"/>
-    </w:rPr>
-  </w:style>
-  <w:style w:type="paragraph" w:customStyle="1" w:styleId="ContactInfo">
-    <w:name w:val="Contact Info"/>
-    <w:basedOn w:val="Contacts"/>
-    <w:qFormat/>
-    <w:rsid w:val="00C8479D"/>
-    <w:pPr>
-      <w:jc w:val="left"/>
-    </w:pPr>
-    <w:rPr>
-      <w:color w:val="7F7F7F" w:themeColor="text1" w:themeTint="80"/>
-      <w:lang w:val="fr-FR"/>
-    </w:rPr>
-  </w:style>
-  <w:style w:type="paragraph" w:customStyle="1" w:styleId="Name">
-    <w:name w:val="Name"/>
-    <w:basedOn w:val="Normal"/>
-    <w:qFormat/>
-    <w:rsid w:val="00C8479D"/>
-    <w:rPr>
-      <w:b/>
-      <w:color w:val="000000" w:themeColor="text1"/>
-      <w:sz w:val="44"/>
-      <w:szCs w:val="44"/>
-    </w:rPr>
-  </w:style>
-  <w:style w:type="paragraph" w:customStyle="1" w:styleId="Designation">
-    <w:name w:val="Designation"/>
-    <w:basedOn w:val="Normal"/>
-    <w:qFormat/>
-    <w:rsid w:val="00C8479D"/>
-    <w:rPr>
-      <w:b/>
-      <w:color w:val="7F7F7F" w:themeColor="text1" w:themeTint="80"/>
-      <w:sz w:val="28"/>
-      <w:szCs w:val="28"/>
-    </w:rPr>
-  </w:style>
-  <w:style w:type="character" w:customStyle="1" w:styleId="Starcolour">
-    <w:name w:val="Star colour"/>
-    <w:basedOn w:val="DefaultParagraphFont"/>
-    <w:uiPriority w:val="1"/>
-    <w:qFormat/>
-    <w:rsid w:val="00C8479D"/>
-    <w:rPr>
-      <w:color w:val="3E7AA2"/>
-    </w:rPr>
-  </w:style>
-</w:styles>
-</file>
-
 <file path=word/theme/theme1.xml><?xml version="1.0" encoding="utf-8"?>
 <a:theme xmlns:a="http://schemas.openxmlformats.org/drawingml/2006/main" name="Office Theme">
   <a:themeElements>

</xml_diff>

<commit_message>
replace old website's url (thinkageek.com) with git's website (new) url
</commit_message>
<xml_diff>
--- a/Aristotelis_Metsinis.docx
+++ b/Aristotelis_Metsinis.docx
@@ -141,7 +141,17 @@
                         <w:szCs w:val="18"/>
                         <w:u w:val="none"/>
                       </w:rPr>
-                      <w:t>http://www.thinkageek.com/metsinis/</w:t>
+                      <w:t>http://aristotelis-metsinis.github.io</w:t>
+                    </w:r>
+                    <w:r>
+                      <w:rPr>
+                        <w:rStyle w:val="Hyperlink"/>
+                        <w:color w:val="7F7F7F"/>
+                        <w:sz w:val="18"/>
+                        <w:szCs w:val="18"/>
+                        <w:u w:val="none"/>
+                      </w:rPr>
+                      <w:t>/</w:t>
                     </w:r>
                   </w:hyperlink>
                   <w:r>
@@ -213,6 +223,20 @@
                     </w:rPr>
                     <w:t xml:space="preserve"> </w:t>
                   </w:r>
+                  <w:r>
+                    <w:rPr>
+                      <w:sz w:val="18"/>
+                      <w:szCs w:val="18"/>
+                    </w:rPr>
+                    <w:t xml:space="preserve"> </w:t>
+                  </w:r>
+                  <w:r>
+                    <w:rPr>
+                      <w:sz w:val="18"/>
+                      <w:szCs w:val="18"/>
+                    </w:rPr>
+                    <w:t xml:space="preserve"> </w:t>
+                  </w:r>
                   <w:bookmarkStart w:id="0" w:name="_GoBack"/>
                   <w:bookmarkEnd w:id="0"/>
                 </w:p>
@@ -613,9 +637,13 @@
               <w:tabs>
                 <w:tab w:val="right" w:pos="7722"/>
               </w:tabs>
-            </w:pPr>
-            <w:r>
-              <w:t>Southern  Europe  Technology  division,  Engineering  function,  Service  Design  &amp;  Development depart</w:t>
+              <w:jc w:val="both"/>
+            </w:pPr>
+            <w:r>
+              <w:t>Southern Europe Technology division, Engineering function, Service Design &amp; Development</w:t>
+            </w:r>
+            <w:r>
+              <w:t xml:space="preserve"> depart</w:t>
             </w:r>
             <w:r>
               <w:t>ment, Messaging Solutions group |</w:t>
@@ -936,7 +964,28 @@
               <w:jc w:val="both"/>
             </w:pPr>
             <w:r>
-              <w:t>Project  in  collaboration with  the  department of  Mathematics of  the  University  of  Athens:</w:t>
+              <w:t>Project in collaboration</w:t>
+            </w:r>
+            <w:r>
+              <w:t xml:space="preserve"> </w:t>
+            </w:r>
+            <w:r>
+              <w:t>with the department</w:t>
+            </w:r>
+            <w:r>
+              <w:t xml:space="preserve"> </w:t>
+            </w:r>
+            <w:r>
+              <w:t>of Mathematics</w:t>
+            </w:r>
+            <w:r>
+              <w:t xml:space="preserve"> </w:t>
+            </w:r>
+            <w:r>
+              <w:t>of the University of Athens</w:t>
+            </w:r>
+            <w:r>
+              <w:t>:</w:t>
             </w:r>
           </w:p>
           <w:p>
@@ -1536,7 +1585,14 @@
                   <w:rStyle w:val="Hyperlink"/>
                   <w:u w:val="none"/>
                 </w:rPr>
-                <w:t>http://www.thinkageek.com/metsinis/ruby_on_rails.html</w:t>
+                <w:t>http://aristotelis-metsinis.github.io</w:t>
+              </w:r>
+              <w:r>
+                <w:rPr>
+                  <w:rStyle w:val="Hyperlink"/>
+                  <w:u w:val="none"/>
+                </w:rPr>
+                <w:t>/ruby_on_rails.html</w:t>
               </w:r>
             </w:hyperlink>
           </w:p>
@@ -1578,14 +1634,29 @@
                 <w:numId w:val="0"/>
               </w:numPr>
               <w:ind w:left="360"/>
+              <w:rPr>
+                <w:sz w:val="18"/>
+                <w:szCs w:val="18"/>
+              </w:rPr>
             </w:pPr>
             <w:hyperlink r:id="rId12" w:history="1">
               <w:r>
                 <w:rPr>
                   <w:rStyle w:val="Hyperlink"/>
+                  <w:sz w:val="18"/>
+                  <w:szCs w:val="18"/>
                   <w:u w:val="none"/>
                 </w:rPr>
-                <w:t>http://www.thinkageek.com/metsinis/programming_mobile_applications_for_android_handheld_systems.html</w:t>
+                <w:t>http://aristotelis-metsinis.github.io</w:t>
+              </w:r>
+              <w:r>
+                <w:rPr>
+                  <w:rStyle w:val="Hyperlink"/>
+                  <w:sz w:val="18"/>
+                  <w:szCs w:val="18"/>
+                  <w:u w:val="none"/>
+                </w:rPr>
+                <w:t>/programming_mobile_applications_for_android_handheld_systems.html</w:t>
               </w:r>
             </w:hyperlink>
           </w:p>
@@ -1641,7 +1712,14 @@
                   <w:rStyle w:val="Hyperlink"/>
                   <w:u w:val="none"/>
                 </w:rPr>
-                <w:t>http://www.thinkageek.com/metsinis/interactive_programming_in_python.html</w:t>
+                <w:t>http://aristotelis-metsinis.github.io</w:t>
+              </w:r>
+              <w:r>
+                <w:rPr>
+                  <w:rStyle w:val="Hyperlink"/>
+                  <w:u w:val="none"/>
+                </w:rPr>
+                <w:t>/interactive_programming_in_python.html</w:t>
               </w:r>
             </w:hyperlink>
           </w:p>
@@ -1785,6 +1863,16 @@
             <w:r>
               <w:t>Sun Microsystems, “Java Programming Language” training course, Athens, November 22 – 26, 2004.</w:t>
             </w:r>
+          </w:p>
+          <w:p>
+            <w:pPr>
+              <w:pStyle w:val="Normal14Tabbed"/>
+              <w:rPr>
+                <w:rStyle w:val="NormalExpandedCaps"/>
+                <w:sz w:val="22"/>
+                <w:szCs w:val="22"/>
+              </w:rPr>
+            </w:pPr>
           </w:p>
           <w:p>
             <w:pPr>
@@ -1927,7 +2015,14 @@
                   <w:rStyle w:val="Hyperlink"/>
                   <w:u w:val="none"/>
                 </w:rPr>
-                <w:t>http://www.thinkageek.com/metsinis/Data_Analysis_and_Statistical_Inference.pdf</w:t>
+                <w:t>http://aristotelis-metsinis.github.io</w:t>
+              </w:r>
+              <w:r>
+                <w:rPr>
+                  <w:rStyle w:val="Hyperlink"/>
+                  <w:u w:val="none"/>
+                </w:rPr>
+                <w:t>/Data_Analysis_and_Statistical_Inference.pdf</w:t>
               </w:r>
             </w:hyperlink>
           </w:p>

</xml_diff>

<commit_message>
update 'doc' and 'pdf' resume files - add link and meta tags for 'favicons'
</commit_message>
<xml_diff>
--- a/Aristotelis_Metsinis.docx
+++ b/Aristotelis_Metsinis.docx
@@ -35,7 +35,7 @@
                     <a:blip r:embed="rId7" cstate="print">
                       <a:extLst>
                         <a:ext uri="{28A0092B-C50C-407E-A947-70E740481C1C}">
-                          <a14:useLocalDpi xmlns:a14="http://schemas.microsoft.com/office/drawing/2010/main" xmlns:wps="http://schemas.microsoft.com/office/word/2010/wordprocessingShape" xmlns:wpi="http://schemas.microsoft.com/office/word/2010/wordprocessingInk" xmlns:wpg="http://schemas.microsoft.com/office/word/2010/wordprocessingGroup" xmlns:w16se="http://schemas.microsoft.com/office/word/2015/wordml/symex" xmlns:w15="http://schemas.microsoft.com/office/word/2012/wordml" xmlns:w14="http://schemas.microsoft.com/office/word/2010/wordml" xmlns:w="http://schemas.openxmlformats.org/wordprocessingml/2006/main" xmlns:w10="urn:schemas-microsoft-com:office:word" xmlns:wp14="http://schemas.microsoft.com/office/word/2010/wordprocessingDrawing" xmlns:v="urn:schemas-microsoft-com:vml" xmlns:o="urn:schemas-microsoft-com:office:office" xmlns:mc="http://schemas.openxmlformats.org/markup-compatibility/2006" xmlns:cx2="http://schemas.microsoft.com/office/drawing/2015/10/21/chartex" xmlns:cx1="http://schemas.microsoft.com/office/drawing/2015/9/8/chartex" xmlns:cx="http://schemas.microsoft.com/office/drawing/2014/chartex" xmlns:wpc="http://schemas.microsoft.com/office/word/2010/wordprocessingCanvas" xmlns="" val="0"/>
+                          <a14:useLocalDpi xmlns="" xmlns:wpc="http://schemas.microsoft.com/office/word/2010/wordprocessingCanvas" xmlns:cx="http://schemas.microsoft.com/office/drawing/2014/chartex" xmlns:cx1="http://schemas.microsoft.com/office/drawing/2015/9/8/chartex" xmlns:cx2="http://schemas.microsoft.com/office/drawing/2015/10/21/chartex" xmlns:mc="http://schemas.openxmlformats.org/markup-compatibility/2006" xmlns:o="urn:schemas-microsoft-com:office:office" xmlns:v="urn:schemas-microsoft-com:vml" xmlns:wp14="http://schemas.microsoft.com/office/word/2010/wordprocessingDrawing" xmlns:w10="urn:schemas-microsoft-com:office:word" xmlns:w="http://schemas.openxmlformats.org/wordprocessingml/2006/main" xmlns:w14="http://schemas.microsoft.com/office/word/2010/wordml" xmlns:w15="http://schemas.microsoft.com/office/word/2012/wordml" xmlns:w16se="http://schemas.microsoft.com/office/word/2015/wordml/symex" xmlns:wpg="http://schemas.microsoft.com/office/word/2010/wordprocessingGroup" xmlns:wpi="http://schemas.microsoft.com/office/word/2010/wordprocessingInk" xmlns:wps="http://schemas.microsoft.com/office/word/2010/wordprocessingShape" xmlns:a14="http://schemas.microsoft.com/office/drawing/2010/main" val="0"/>
                         </a:ext>
                       </a:extLst>
                     </a:blip>
@@ -196,7 +196,7 @@
                     <w:r>
                       <w:rPr>
                         <w:rStyle w:val="-"/>
-                        <w:color w:val="7F7F7F"/>
+                        <w:color w:val="0000FF"/>
                         <w:sz w:val="16"/>
                         <w:szCs w:val="16"/>
                         <w:u w:val="none"/>
@@ -206,7 +206,7 @@
                     <w:r>
                       <w:rPr>
                         <w:rStyle w:val="-"/>
-                        <w:color w:val="7F7F7F"/>
+                        <w:color w:val="0000FF"/>
                         <w:sz w:val="16"/>
                         <w:szCs w:val="16"/>
                         <w:u w:val="none"/>
@@ -260,7 +260,7 @@
                     <w:r>
                       <w:rPr>
                         <w:rStyle w:val="-"/>
-                        <w:color w:val="7F7F7F"/>
+                        <w:color w:val="0000FF"/>
                         <w:sz w:val="16"/>
                         <w:szCs w:val="16"/>
                         <w:u w:val="none"/>
@@ -277,21 +277,46 @@
                       <w:szCs w:val="18"/>
                     </w:rPr>
                   </w:pPr>
-                  <w:proofErr w:type="gramStart"/>
+                  <w:proofErr w:type="spellStart"/>
                   <w:r>
                     <w:rPr>
                       <w:sz w:val="16"/>
                       <w:szCs w:val="16"/>
                     </w:rPr>
-                    <w:t>email</w:t>
+                    <w:t>GitHub</w:t>
                   </w:r>
-                  <w:proofErr w:type="gramEnd"/>
+                  <w:proofErr w:type="spellEnd"/>
                   <w:r>
                     <w:rPr>
                       <w:sz w:val="16"/>
                       <w:szCs w:val="16"/>
                     </w:rPr>
-                    <w:t xml:space="preserve"> :</w:t>
+                    <w:t xml:space="preserve"> : </w:t>
+                  </w:r>
+                  <w:hyperlink r:id="rId10" w:history="1">
+                    <w:r>
+                      <w:rPr>
+                        <w:rStyle w:val="-"/>
+                        <w:sz w:val="16"/>
+                        <w:szCs w:val="16"/>
+                        <w:u w:val="none"/>
+                      </w:rPr>
+                      <w:t>https://github.com/aristotelis-metsinis</w:t>
+                    </w:r>
+                  </w:hyperlink>
+                  <w:r>
+                    <w:rPr>
+                      <w:sz w:val="16"/>
+                      <w:szCs w:val="16"/>
+                    </w:rPr>
+                    <w:t xml:space="preserve"> | </w:t>
+                  </w:r>
+                  <w:r>
+                    <w:rPr>
+                      <w:sz w:val="16"/>
+                      <w:szCs w:val="16"/>
+                    </w:rPr>
+                    <w:t>email :</w:t>
                   </w:r>
                   <w:r>
                     <w:rPr>
@@ -300,11 +325,11 @@
                     </w:rPr>
                     <w:t xml:space="preserve"> </w:t>
                   </w:r>
-                  <w:hyperlink r:id="rId10" w:history="1">
+                  <w:hyperlink r:id="rId11" w:history="1">
                     <w:r>
                       <w:rPr>
                         <w:rStyle w:val="-"/>
-                        <w:color w:val="7F7F7F"/>
+                        <w:color w:val="0000FF"/>
                         <w:sz w:val="16"/>
                         <w:szCs w:val="16"/>
                         <w:u w:val="none"/>
@@ -335,6 +360,7 @@
                   </w:r>
                   <w:r>
                     <w:rPr>
+                      <w:color w:val="0000FF"/>
                       <w:sz w:val="16"/>
                       <w:szCs w:val="16"/>
                     </w:rPr>
@@ -342,6 +368,7 @@
                   </w:r>
                   <w:r>
                     <w:rPr>
+                      <w:color w:val="0000FF"/>
                       <w:sz w:val="16"/>
                       <w:szCs w:val="16"/>
                     </w:rPr>
@@ -492,6 +519,9 @@
             <w:r>
               <w:t xml:space="preserve"> </w:t>
             </w:r>
+            <w:r>
+              <w:t xml:space="preserve"> </w:t>
+            </w:r>
           </w:p>
           <w:p>
             <w:pPr>
@@ -517,7 +547,25 @@
               <w:rPr>
                 <w:noProof w:val="0"/>
               </w:rPr>
-              <w:t xml:space="preserve">of Persado’s cognitive content platforms </w:t>
+              <w:t>of Persad</w:t>
+            </w:r>
+            <w:r>
+              <w:rPr>
+                <w:noProof w:val="0"/>
+              </w:rPr>
+              <w:t xml:space="preserve">o’s cognitive content platforms, </w:t>
+            </w:r>
+            <w:r>
+              <w:rPr>
+                <w:noProof w:val="0"/>
+              </w:rPr>
+              <w:t>and later of 25/8-Projects' gaming platform,</w:t>
+            </w:r>
+            <w:r>
+              <w:rPr>
+                <w:noProof w:val="0"/>
+              </w:rPr>
+              <w:t xml:space="preserve"> </w:t>
             </w:r>
             <w:r>
               <w:rPr>
@@ -689,35 +737,43 @@
               <w:rPr>
                 <w:rStyle w:val="NormalExpandedCaps"/>
               </w:rPr>
-              <w:t xml:space="preserve">Persado </w:t>
-            </w:r>
-            <w:r>
-              <w:t>– Athens, Greece</w:t>
+              <w:t>25/8 Projects</w:t>
+            </w:r>
+            <w:r>
+              <w:rPr>
+                <w:rStyle w:val="NormalExpandedCaps"/>
+              </w:rPr>
+              <w:t xml:space="preserve"> </w:t>
+            </w:r>
+            <w:r>
+              <w:t xml:space="preserve">– </w:t>
+            </w:r>
+            <w:r>
+              <w:t>Athens</w:t>
+            </w:r>
+            <w:r>
+              <w:t xml:space="preserve">, </w:t>
+            </w:r>
+            <w:r>
+              <w:t>Greece</w:t>
             </w:r>
             <w:r>
               <w:tab/>
-              <w:t>0</w:t>
-            </w:r>
-            <w:r>
-              <w:t>2</w:t>
-            </w:r>
-            <w:r>
-              <w:t>/201</w:t>
-            </w:r>
-            <w:r>
-              <w:t>7</w:t>
+            </w:r>
+            <w:r>
+              <w:t>12</w:t>
+            </w:r>
+            <w:r>
+              <w:t>/</w:t>
+            </w:r>
+            <w:r>
+              <w:t>2017</w:t>
             </w:r>
             <w:r>
               <w:t xml:space="preserve"> – </w:t>
             </w:r>
             <w:r>
-              <w:t>0</w:t>
-            </w:r>
-            <w:r>
-              <w:t>7</w:t>
-            </w:r>
-            <w:r>
-              <w:t>/2017</w:t>
+              <w:t>Present</w:t>
             </w:r>
           </w:p>
           <w:p>
@@ -725,10 +781,7 @@
               <w:pStyle w:val="BoldNormal14"/>
             </w:pPr>
             <w:r>
-              <w:t xml:space="preserve">Software </w:t>
-            </w:r>
-            <w:r>
-              <w:t>Quality Assurance Engineer</w:t>
+              <w:t>QA Automation Engineer</w:t>
             </w:r>
           </w:p>
           <w:p>
@@ -760,7 +813,7 @@
               <w:jc w:val="both"/>
             </w:pPr>
             <w:r>
-              <w:t>The revision of requirements specifications and technical design documents to provide timely and meaningful feedback</w:t>
+              <w:t>The revision and analysis of system requirements and technical specifications</w:t>
             </w:r>
             <w:r>
               <w:t>.</w:t>
@@ -776,7 +829,7 @@
               <w:jc w:val="both"/>
             </w:pPr>
             <w:r>
-              <w:t>The estimation, planning, and coordination of project testing activities</w:t>
+              <w:t>The estimation of testing efforts to support the defined testing scope and timelines</w:t>
             </w:r>
             <w:r>
               <w:t>.</w:t>
@@ -792,7 +845,7 @@
               <w:jc w:val="both"/>
             </w:pPr>
             <w:r>
-              <w:t>The development and execution of detailed, comprehensive and well-structured manual and exploratory Test Cases</w:t>
+              <w:t>The design, implementation, documentation, and execution of functional, integration and regression test cases that comprehensively cover the intended functionality of software features, systems and components</w:t>
             </w:r>
             <w:r>
               <w:t>.</w:t>
@@ -808,7 +861,7 @@
               <w:jc w:val="both"/>
             </w:pPr>
             <w:r>
-              <w:t>Ensuring that quality issues and defects are appropriately identified, recorded, thoroughly documented, and resolved in Persado’s defect life cycle tracking system</w:t>
+              <w:t>The creation of logs to identify, report and document testing phases, defects, and software failures using Jira (Zephyr) and Confluence</w:t>
             </w:r>
             <w:r>
               <w:t>.</w:t>
@@ -816,10 +869,109 @@
           </w:p>
           <w:p>
             <w:pPr>
+              <w:pStyle w:val="a"/>
+              <w:numPr>
+                <w:ilvl w:val="0"/>
+                <w:numId w:val="4"/>
+              </w:numPr>
+              <w:jc w:val="both"/>
+            </w:pPr>
+            <w:r>
+              <w:t>The monitoring of system related defects, ensuring that they are re-tested in a timely manner</w:t>
+            </w:r>
+            <w:r>
+              <w:t>.</w:t>
+            </w:r>
+          </w:p>
+          <w:p>
+            <w:pPr>
+              <w:pStyle w:val="a"/>
+              <w:numPr>
+                <w:ilvl w:val="0"/>
+                <w:numId w:val="4"/>
+              </w:numPr>
+              <w:jc w:val="both"/>
+            </w:pPr>
+            <w:r>
+              <w:t>The analysis of testing results to ensure continuous improvement in quality and efficiency</w:t>
+            </w:r>
+            <w:r>
+              <w:t>.</w:t>
+            </w:r>
+          </w:p>
+          <w:p>
+            <w:pPr>
+              <w:pStyle w:val="a"/>
+              <w:numPr>
+                <w:ilvl w:val="0"/>
+                <w:numId w:val="4"/>
+              </w:numPr>
+              <w:jc w:val="both"/>
+            </w:pPr>
+            <w:r>
+              <w:t>The support of ongoing work to automate and document QA regression testing using Selenium/Webdriver and TestNG testing tools and frameworks as well as Git source control tool</w:t>
+            </w:r>
+            <w:r>
+              <w:t>.</w:t>
+            </w:r>
+          </w:p>
+          <w:p>
+            <w:pPr>
+              <w:pStyle w:val="a"/>
+              <w:numPr>
+                <w:ilvl w:val="0"/>
+                <w:numId w:val="4"/>
+              </w:numPr>
+              <w:jc w:val="both"/>
+            </w:pPr>
+            <w:r>
+              <w:t xml:space="preserve">Closely collaborating with cross-functional software and product development as well as project management teams to ensure quality throughout the software development lifecycle, </w:t>
+            </w:r>
+            <w:r>
+              <w:lastRenderedPageBreak/>
+              <w:t>in a Agile software development environment</w:t>
+            </w:r>
+            <w:r>
+              <w:t>.</w:t>
+            </w:r>
+          </w:p>
+          <w:p>
+            <w:pPr>
+              <w:pStyle w:val="a"/>
+              <w:numPr>
+                <w:ilvl w:val="0"/>
+                <w:numId w:val="4"/>
+              </w:numPr>
+              <w:jc w:val="both"/>
+            </w:pPr>
+            <w:r>
+              <w:t>Assisting the development team in pinpointing issues and tracking their status through resolution</w:t>
+            </w:r>
+            <w:r>
+              <w:t>.</w:t>
+            </w:r>
+          </w:p>
+          <w:p>
+            <w:pPr>
+              <w:pStyle w:val="a"/>
+              <w:numPr>
+                <w:ilvl w:val="0"/>
+                <w:numId w:val="4"/>
+              </w:numPr>
               <w:tabs>
-                <w:tab w:val="right" w:pos="7722"/>
+                <w:tab w:val="right" w:pos="9065"/>
               </w:tabs>
-            </w:pPr>
+              <w:jc w:val="both"/>
+              <w:rPr>
+                <w:rStyle w:val="NormalExpandedCaps"/>
+              </w:rPr>
+            </w:pPr>
+            <w:r>
+              <w:t>Supporting User Acceptance Testing and providing assistance as needed</w:t>
+            </w:r>
+            <w:r>
+              <w:t>.</w:t>
+            </w:r>
           </w:p>
           <w:p>
             <w:pPr>
@@ -828,137 +980,11 @@
                 <w:tab w:val="clear" w:pos="8388"/>
                 <w:tab w:val="right" w:pos="9065"/>
               </w:tabs>
-            </w:pPr>
-            <w:r>
               <w:rPr>
                 <w:rStyle w:val="NormalExpandedCaps"/>
-              </w:rPr>
-              <w:t>Persado</w:t>
-            </w:r>
-            <w:r>
-              <w:rPr>
-                <w:rStyle w:val="NormalExpandedCaps"/>
-              </w:rPr>
-              <w:t xml:space="preserve"> </w:t>
-            </w:r>
-            <w:r>
-              <w:t xml:space="preserve">– </w:t>
-            </w:r>
-            <w:r>
-              <w:t xml:space="preserve">Athens, </w:t>
-            </w:r>
-            <w:r>
-              <w:t>Greece</w:t>
-            </w:r>
-            <w:r>
-              <w:tab/>
-            </w:r>
-            <w:r>
-              <w:t xml:space="preserve">07/2013 – </w:t>
-            </w:r>
-            <w:r>
-              <w:t>0</w:t>
-            </w:r>
-            <w:r>
-              <w:t>7</w:t>
-            </w:r>
-            <w:r>
-              <w:t>/2017</w:t>
-            </w:r>
-          </w:p>
-          <w:p>
-            <w:pPr>
-              <w:pStyle w:val="BoldNormal14"/>
-            </w:pPr>
-            <w:r>
-              <w:t>Connectivity Engineer</w:t>
-            </w:r>
-          </w:p>
-          <w:p>
-            <w:pPr>
-              <w:tabs>
-                <w:tab w:val="right" w:pos="7722"/>
-              </w:tabs>
-            </w:pPr>
-            <w:r>
-              <w:t>Operations department | Responsible for</w:t>
-            </w:r>
-            <w:r>
-              <w:t xml:space="preserve"> </w:t>
-            </w:r>
-            <w:r>
-              <w:t>:</w:t>
-            </w:r>
-          </w:p>
-          <w:p>
-            <w:pPr>
-              <w:pStyle w:val="a"/>
-              <w:jc w:val="both"/>
-            </w:pPr>
-            <w:r>
-              <w:t>The contribution to the effective service provision of the technical Operations team.</w:t>
-            </w:r>
-          </w:p>
-          <w:p>
-            <w:pPr>
-              <w:pStyle w:val="a"/>
-              <w:jc w:val="both"/>
-            </w:pPr>
-            <w:r>
-              <w:lastRenderedPageBreak/>
-              <w:t>The set-up, configuration, testing, deployment and support of Persado’s gateways, establishing connectivity between Persado and its clients for the purposes of large-scale digital marketing campaigns.</w:t>
-            </w:r>
-          </w:p>
-          <w:p>
-            <w:pPr>
-              <w:pStyle w:val="a"/>
-              <w:jc w:val="both"/>
-            </w:pPr>
-            <w:r>
-              <w:t>The collaboration with several technical teams, delivering the desired connectivity in line with other project requirements.</w:t>
-            </w:r>
-          </w:p>
-          <w:p>
-            <w:pPr>
-              <w:pStyle w:val="a"/>
-              <w:jc w:val="both"/>
-            </w:pPr>
-            <w:r>
-              <w:t>Serving as the point of escalation for any connectivity related problems for live projects.</w:t>
-            </w:r>
-          </w:p>
-          <w:p>
-            <w:pPr>
-              <w:pStyle w:val="a"/>
-              <w:jc w:val="both"/>
-            </w:pPr>
-            <w:r>
-              <w:t>Participating in troubleshooting sessions with client technical teams.</w:t>
-            </w:r>
-          </w:p>
-          <w:p>
-            <w:pPr>
-              <w:pStyle w:val="a"/>
-              <w:jc w:val="both"/>
-            </w:pPr>
-            <w:r>
-              <w:t>Proactively administering Persado’s gateways, ensuring the highest level of availability.</w:t>
-            </w:r>
-          </w:p>
-          <w:p>
-            <w:pPr>
-              <w:pStyle w:val="a"/>
-              <w:jc w:val="both"/>
-            </w:pPr>
-            <w:r>
-              <w:t>Providing 2nd &amp; 3rd level support.</w:t>
-            </w:r>
-          </w:p>
-          <w:p>
-            <w:pPr>
-              <w:tabs>
-                <w:tab w:val="right" w:pos="7722"/>
-              </w:tabs>
+                <w:sz w:val="22"/>
+                <w:szCs w:val="22"/>
+              </w:rPr>
             </w:pPr>
           </w:p>
           <w:p>
@@ -973,19 +999,35 @@
               <w:rPr>
                 <w:rStyle w:val="NormalExpandedCaps"/>
               </w:rPr>
-              <w:t>Vodafone</w:t>
+              <w:t xml:space="preserve">Persado </w:t>
+            </w:r>
+            <w:r>
+              <w:t>– Athens, Greece</w:t>
+            </w:r>
+            <w:r>
+              <w:tab/>
+              <w:t>0</w:t>
+            </w:r>
+            <w:r>
+              <w:t>2</w:t>
+            </w:r>
+            <w:r>
+              <w:t>/201</w:t>
+            </w:r>
+            <w:r>
+              <w:t>7</w:t>
             </w:r>
             <w:r>
               <w:t xml:space="preserve"> – </w:t>
             </w:r>
             <w:r>
-              <w:t>Athens, Greece</w:t>
-            </w:r>
-            <w:r>
-              <w:tab/>
-            </w:r>
-            <w:r>
-              <w:t>01/2005 – 06/2013</w:t>
+              <w:t>0</w:t>
+            </w:r>
+            <w:r>
+              <w:t>7</w:t>
+            </w:r>
+            <w:r>
+              <w:t>/2017</w:t>
             </w:r>
           </w:p>
           <w:p>
@@ -993,16 +1035,10 @@
               <w:pStyle w:val="BoldNormal14"/>
             </w:pPr>
             <w:r>
-              <w:t xml:space="preserve">Associate Senior Data Messaging Services Development </w:t>
-            </w:r>
-            <w:r>
-              <w:t>Software</w:t>
-            </w:r>
-            <w:r>
-              <w:t xml:space="preserve"> </w:t>
-            </w:r>
-            <w:r>
-              <w:t>Engineer</w:t>
+              <w:t xml:space="preserve">Software </w:t>
+            </w:r>
+            <w:r>
+              <w:t>Quality Assurance Engineer</w:t>
             </w:r>
           </w:p>
           <w:p>
@@ -1010,19 +1046,12 @@
               <w:tabs>
                 <w:tab w:val="right" w:pos="7722"/>
               </w:tabs>
-              <w:jc w:val="both"/>
-            </w:pPr>
-            <w:r>
-              <w:t>Southern Europe Technology division, Engineering function, Service Design &amp; Development</w:t>
-            </w:r>
-            <w:r>
-              <w:t xml:space="preserve"> depart</w:t>
-            </w:r>
-            <w:r>
-              <w:t>ment, Messaging Solutions group |</w:t>
-            </w:r>
-            <w:r>
-              <w:t xml:space="preserve"> Responsible for</w:t>
+            </w:pPr>
+            <w:r>
+              <w:t>Engineering</w:t>
+            </w:r>
+            <w:r>
+              <w:t xml:space="preserve"> department | Responsible for</w:t>
             </w:r>
             <w:r>
               <w:t xml:space="preserve"> </w:t>
@@ -1034,87 +1063,65 @@
           <w:p>
             <w:pPr>
               <w:pStyle w:val="a"/>
-              <w:jc w:val="both"/>
-            </w:pPr>
-            <w:r>
-              <w:t>The definition of procedures, ensuring the proper development, integration and monitoring of new Value Added messaging Services.</w:t>
-            </w:r>
-          </w:p>
-          <w:p>
-            <w:pPr>
-              <w:pStyle w:val="a"/>
-              <w:jc w:val="both"/>
-            </w:pPr>
-            <w:r>
-              <w:t>The documentation of service applications.</w:t>
-            </w:r>
-          </w:p>
-          <w:p>
-            <w:pPr>
-              <w:pStyle w:val="a"/>
-              <w:jc w:val="both"/>
-            </w:pPr>
-            <w:r>
-              <w:t>The Technical Requirements Specification Reports.</w:t>
-            </w:r>
-          </w:p>
-          <w:p>
-            <w:pPr>
-              <w:pStyle w:val="a"/>
-              <w:jc w:val="both"/>
-            </w:pPr>
-            <w:r>
-              <w:t>The set-up, configuration, testing and  administration of  Vodafone's messaging gateway, establishing connectivity between internal and external Value Added Service applications and Vodafone's SMSC/MMSC platforms.</w:t>
-            </w:r>
-          </w:p>
-          <w:p>
-            <w:pPr>
-              <w:pStyle w:val="a"/>
-              <w:jc w:val="both"/>
-            </w:pPr>
-            <w:r>
-              <w:t>The administration of Vodafone’s branded messaging services J2EE platform, monitoring its performance, upgrading with new service features, retrieving statistical data and performing system troubleshooting.</w:t>
-            </w:r>
-          </w:p>
-          <w:p>
-            <w:pPr>
-              <w:pStyle w:val="a"/>
-              <w:jc w:val="both"/>
-            </w:pPr>
-            <w:r>
-              <w:t>The entire lifecycle of in-house developed service applications, including the requirements and specifications analysis, design, implementation, integration, quality assurance and software testing as well maintenance, monitoring, optimization and troubleshooting</w:t>
-            </w:r>
-            <w:r>
-              <w:t xml:space="preserve"> </w:t>
-            </w:r>
-            <w:r>
-              <w:t>:</w:t>
-            </w:r>
-          </w:p>
-          <w:p>
-            <w:pPr>
-              <w:pStyle w:val="a"/>
               <w:numPr>
-                <w:ilvl w:val="1"/>
-                <w:numId w:val="1"/>
+                <w:ilvl w:val="0"/>
+                <w:numId w:val="4"/>
               </w:numPr>
               <w:jc w:val="both"/>
             </w:pPr>
             <w:r>
-              <w:t xml:space="preserve">Real-time service applications written in Java and Perl programming languages, making use of a variety of communication protocols such as HTTP, RPC/XML, SOAP/XML, etc., running on Solaris (Unix) operating system, while exchanging information with a number of diverse systems such as Billing, Provisioning and Data Warehouse platforms as well as Oracle relational databases (via SQL). </w:t>
+              <w:t>The revision of requirements specifications and technical design documents to provide timely and meaningful feedback</w:t>
+            </w:r>
+            <w:r>
+              <w:t>.</w:t>
             </w:r>
           </w:p>
           <w:p>
             <w:pPr>
               <w:pStyle w:val="a"/>
               <w:numPr>
-                <w:ilvl w:val="1"/>
-                <w:numId w:val="1"/>
+                <w:ilvl w:val="0"/>
+                <w:numId w:val="4"/>
               </w:numPr>
               <w:jc w:val="both"/>
             </w:pPr>
             <w:r>
-              <w:t>Web based applications supporting the functionality of the above services, allowing access to Marketing end-users and Customer Care agents, displaying statistical data, or exporting reports, etc. The underlying programming languages and technologies being used extend from HTML, CSS, JavaScript and JQuery to server-side pure Servlets and JSPs, running on Apache-Tomcat web-container environment.</w:t>
+              <w:t>The estimation, planning, and coordination of project testing activities</w:t>
+            </w:r>
+            <w:r>
+              <w:t>.</w:t>
+            </w:r>
+          </w:p>
+          <w:p>
+            <w:pPr>
+              <w:pStyle w:val="a"/>
+              <w:numPr>
+                <w:ilvl w:val="0"/>
+                <w:numId w:val="4"/>
+              </w:numPr>
+              <w:jc w:val="both"/>
+            </w:pPr>
+            <w:r>
+              <w:t>The development and execution of detailed, comprehensive and well-structured manual and exploratory Test Cases</w:t>
+            </w:r>
+            <w:r>
+              <w:t>.</w:t>
+            </w:r>
+          </w:p>
+          <w:p>
+            <w:pPr>
+              <w:pStyle w:val="a"/>
+              <w:numPr>
+                <w:ilvl w:val="0"/>
+                <w:numId w:val="4"/>
+              </w:numPr>
+              <w:jc w:val="both"/>
+            </w:pPr>
+            <w:r>
+              <w:t>Ensuring that quality issues and defects are appropriately identified, recorded, thoroughly documented, and resolved in Persado’s defect life cycle tracking system</w:t>
+            </w:r>
+            <w:r>
+              <w:t>.</w:t>
             </w:r>
           </w:p>
           <w:p>
@@ -1136,19 +1143,37 @@
               <w:rPr>
                 <w:rStyle w:val="NormalExpandedCaps"/>
               </w:rPr>
-              <w:t>Vodafone</w:t>
-            </w:r>
-            <w:r>
-              <w:t xml:space="preserve"> – </w:t>
-            </w:r>
-            <w:r>
-              <w:t>Athens, Greece</w:t>
+              <w:t>Persado</w:t>
+            </w:r>
+            <w:r>
+              <w:rPr>
+                <w:rStyle w:val="NormalExpandedCaps"/>
+              </w:rPr>
+              <w:t xml:space="preserve"> </w:t>
+            </w:r>
+            <w:r>
+              <w:t xml:space="preserve">– </w:t>
+            </w:r>
+            <w:r>
+              <w:t xml:space="preserve">Athens, </w:t>
+            </w:r>
+            <w:r>
+              <w:t>Greece</w:t>
             </w:r>
             <w:r>
               <w:tab/>
             </w:r>
             <w:r>
-              <w:t>09/2000 – 12/2004</w:t>
+              <w:t xml:space="preserve">07/2013 – </w:t>
+            </w:r>
+            <w:r>
+              <w:t>0</w:t>
+            </w:r>
+            <w:r>
+              <w:t>7</w:t>
+            </w:r>
+            <w:r>
+              <w:t>/2017</w:t>
             </w:r>
           </w:p>
           <w:p>
@@ -1156,16 +1181,7 @@
               <w:pStyle w:val="BoldNormal14"/>
             </w:pPr>
             <w:r>
-              <w:t xml:space="preserve">Cellular Systems </w:t>
-            </w:r>
-            <w:r>
-              <w:t>Radio</w:t>
-            </w:r>
-            <w:r>
-              <w:t xml:space="preserve"> </w:t>
-            </w:r>
-            <w:r>
-              <w:t>Engineer</w:t>
+              <w:t>Connectivity Engineer</w:t>
             </w:r>
           </w:p>
           <w:p>
@@ -1175,7 +1191,7 @@
               </w:tabs>
             </w:pPr>
             <w:r>
-              <w:t>Technology division, Engineering function, Radio Systems department, Radio Performance group, Radio planning team | Responsible for the</w:t>
+              <w:t>Operations department | Responsible for</w:t>
             </w:r>
             <w:r>
               <w:t xml:space="preserve"> </w:t>
@@ -1190,44 +1206,61 @@
               <w:jc w:val="both"/>
             </w:pPr>
             <w:r>
-              <w:t>Monitoring of the radio part of the cellular network, taking corrective actions and ensuring network and quality of service key performance indicators.</w:t>
-            </w:r>
-          </w:p>
-          <w:p>
-            <w:pPr>
-              <w:pStyle w:val="a"/>
-              <w:jc w:val="both"/>
-            </w:pPr>
-            <w:r>
-              <w:t>Capacity and frequency planning of the radio network.</w:t>
-            </w:r>
-          </w:p>
-          <w:p>
-            <w:pPr>
-              <w:pStyle w:val="a"/>
-              <w:jc w:val="both"/>
-            </w:pPr>
-            <w:r>
-              <w:t>Introduction of new GSM (900/1800 MHz), GPRS and UMTS radio functionalities.</w:t>
-            </w:r>
-          </w:p>
-          <w:p>
-            <w:pPr>
-              <w:pStyle w:val="a"/>
-              <w:jc w:val="both"/>
-            </w:pPr>
-            <w:r>
-              <w:lastRenderedPageBreak/>
-              <w:t>Design of new radio cells and base stations.</w:t>
-            </w:r>
-          </w:p>
-          <w:p>
-            <w:pPr>
-              <w:pStyle w:val="a"/>
-              <w:jc w:val="both"/>
-            </w:pPr>
-            <w:r>
-              <w:t>Design and development of the cellular network for “Vodafone Albania”.</w:t>
+              <w:t>The contribution to the effective service provision of the technical Operations team.</w:t>
+            </w:r>
+          </w:p>
+          <w:p>
+            <w:pPr>
+              <w:pStyle w:val="a"/>
+              <w:jc w:val="both"/>
+            </w:pPr>
+            <w:r>
+              <w:t>The set-up, configuration, testing, deployment and support of Persado’s gateways, establishing connectivity between Persado and its clients for the purposes of large-scale digital marketing campaigns.</w:t>
+            </w:r>
+          </w:p>
+          <w:p>
+            <w:pPr>
+              <w:pStyle w:val="a"/>
+              <w:jc w:val="both"/>
+            </w:pPr>
+            <w:r>
+              <w:t>The collaboration with several technical teams, delivering the desired connectivity in line with other project requirements.</w:t>
+            </w:r>
+          </w:p>
+          <w:p>
+            <w:pPr>
+              <w:pStyle w:val="a"/>
+              <w:jc w:val="both"/>
+            </w:pPr>
+            <w:r>
+              <w:t>Serving as the point of escalation for any connectivity related problems for live projects.</w:t>
+            </w:r>
+          </w:p>
+          <w:p>
+            <w:pPr>
+              <w:pStyle w:val="a"/>
+              <w:jc w:val="both"/>
+            </w:pPr>
+            <w:r>
+              <w:t>Participating in troubleshooting sessions with client technical teams.</w:t>
+            </w:r>
+          </w:p>
+          <w:p>
+            <w:pPr>
+              <w:pStyle w:val="a"/>
+              <w:jc w:val="both"/>
+            </w:pPr>
+            <w:r>
+              <w:t>Proactively administering Persado’s gateways, ensuring the highest level of availability.</w:t>
+            </w:r>
+          </w:p>
+          <w:p>
+            <w:pPr>
+              <w:pStyle w:val="a"/>
+              <w:jc w:val="both"/>
+            </w:pPr>
+            <w:r>
+              <w:t>Providing 2nd &amp; 3rd level support.</w:t>
             </w:r>
           </w:p>
           <w:p>
@@ -1249,16 +1282,10 @@
               <w:rPr>
                 <w:rStyle w:val="NormalExpandedCaps"/>
               </w:rPr>
-              <w:t>University of Athens</w:t>
-            </w:r>
-            <w:r>
-              <w:rPr>
-                <w:rStyle w:val="NormalExpandedCaps"/>
-              </w:rPr>
-              <w:t xml:space="preserve"> </w:t>
-            </w:r>
-            <w:r>
-              <w:t xml:space="preserve">– </w:t>
+              <w:t>Vodafone</w:t>
+            </w:r>
+            <w:r>
+              <w:t xml:space="preserve"> – </w:t>
             </w:r>
             <w:r>
               <w:t>Athens, Greece</w:t>
@@ -1267,7 +1294,7 @@
               <w:tab/>
             </w:r>
             <w:r>
-              <w:t>09/1995 – 09/1996</w:t>
+              <w:t>01/2005 – 06/2013</w:t>
             </w:r>
           </w:p>
           <w:p>
@@ -1275,7 +1302,16 @@
               <w:pStyle w:val="BoldNormal14"/>
             </w:pPr>
             <w:r>
-              <w:t>Microcomputers Laboratory Demonstrator</w:t>
+              <w:t xml:space="preserve">Associate Senior Data Messaging Services Development </w:t>
+            </w:r>
+            <w:r>
+              <w:t>Software</w:t>
+            </w:r>
+            <w:r>
+              <w:t xml:space="preserve"> </w:t>
+            </w:r>
+            <w:r>
+              <w:t>Engineer</w:t>
             </w:r>
           </w:p>
           <w:p>
@@ -1283,12 +1319,19 @@
               <w:tabs>
                 <w:tab w:val="right" w:pos="7722"/>
               </w:tabs>
-            </w:pPr>
-            <w:r>
-              <w:t>Mathematics</w:t>
-            </w:r>
-            <w:r>
-              <w:t xml:space="preserve"> department | Responsible for the</w:t>
+              <w:jc w:val="both"/>
+            </w:pPr>
+            <w:r>
+              <w:t>Southern Europe Technology division, Engineering function, Service Design &amp; Development</w:t>
+            </w:r>
+            <w:r>
+              <w:t xml:space="preserve"> depart</w:t>
+            </w:r>
+            <w:r>
+              <w:t>ment, Messaging Solutions group |</w:t>
+            </w:r>
+            <w:r>
+              <w:t xml:space="preserve"> Responsible for</w:t>
             </w:r>
             <w:r>
               <w:t xml:space="preserve"> </w:t>
@@ -1303,7 +1346,88 @@
               <w:jc w:val="both"/>
             </w:pPr>
             <w:r>
-              <w:t>Education and practice of undergraduate students in subjects concerning Informatics. Lectures on Pascal and MS-Dos / MS-Windows operating systems and applications.</w:t>
+              <w:t>The definition of procedures, ensuring the proper development, integration and monitoring of new Value Added messaging Services.</w:t>
+            </w:r>
+          </w:p>
+          <w:p>
+            <w:pPr>
+              <w:pStyle w:val="a"/>
+              <w:jc w:val="both"/>
+            </w:pPr>
+            <w:r>
+              <w:t>The documentation of service applications.</w:t>
+            </w:r>
+          </w:p>
+          <w:p>
+            <w:pPr>
+              <w:pStyle w:val="a"/>
+              <w:jc w:val="both"/>
+            </w:pPr>
+            <w:r>
+              <w:t>The Technical Requirements Specification Reports.</w:t>
+            </w:r>
+          </w:p>
+          <w:p>
+            <w:pPr>
+              <w:pStyle w:val="a"/>
+              <w:jc w:val="both"/>
+            </w:pPr>
+            <w:r>
+              <w:t>The set-up, configuration, testing and  administration of  Vodafone's messaging gateway, establishing connectivity between internal and external Value Added Service applications and Vodafone's SMSC/MMSC platforms.</w:t>
+            </w:r>
+          </w:p>
+          <w:p>
+            <w:pPr>
+              <w:pStyle w:val="a"/>
+              <w:jc w:val="both"/>
+            </w:pPr>
+            <w:r>
+              <w:t xml:space="preserve">The administration of Vodafone’s branded messaging services J2EE platform, monitoring its performance, upgrading with new service features, retrieving statistical data and performing </w:t>
+            </w:r>
+            <w:r>
+              <w:lastRenderedPageBreak/>
+              <w:t>system troubleshooting.</w:t>
+            </w:r>
+          </w:p>
+          <w:p>
+            <w:pPr>
+              <w:pStyle w:val="a"/>
+              <w:jc w:val="both"/>
+            </w:pPr>
+            <w:r>
+              <w:t>The entire lifecycle of in-house developed service applications, including the requirements and specifications analysis, design, implementation, integration, quality assurance and software testing as well maintenance, monitoring, optimization and troubleshooting</w:t>
+            </w:r>
+            <w:r>
+              <w:t xml:space="preserve"> </w:t>
+            </w:r>
+            <w:r>
+              <w:t>:</w:t>
+            </w:r>
+          </w:p>
+          <w:p>
+            <w:pPr>
+              <w:pStyle w:val="a"/>
+              <w:numPr>
+                <w:ilvl w:val="1"/>
+                <w:numId w:val="1"/>
+              </w:numPr>
+              <w:jc w:val="both"/>
+            </w:pPr>
+            <w:r>
+              <w:t xml:space="preserve">Real-time service applications written in Java and Perl programming languages, making use of a variety of communication protocols such as HTTP, RPC/XML, SOAP/XML, etc., running on Solaris (Unix) operating system, while exchanging information with a number of diverse systems such as Billing, Provisioning and Data Warehouse platforms as well as Oracle relational databases (via SQL). </w:t>
+            </w:r>
+          </w:p>
+          <w:p>
+            <w:pPr>
+              <w:pStyle w:val="a"/>
+              <w:numPr>
+                <w:ilvl w:val="1"/>
+                <w:numId w:val="1"/>
+              </w:numPr>
+              <w:jc w:val="both"/>
+            </w:pPr>
+            <w:r>
+              <w:t>Web based applications supporting the functionality of the above services, allowing access to Marketing end-users and Customer Care agents, displaying statistical data, or exporting reports, etc. The underlying programming languages and technologies being used extend from HTML, CSS, JavaScript and JQuery to server-side pure Servlets and JSPs, running on Apache-Tomcat web-container environment.</w:t>
             </w:r>
           </w:p>
           <w:p>
@@ -1324,31 +1448,20 @@
             <w:r>
               <w:rPr>
                 <w:rStyle w:val="NormalExpandedCaps"/>
-                <w:sz w:val="26"/>
-                <w:szCs w:val="26"/>
-              </w:rPr>
-              <w:t>Hellenic Statistical Authority</w:t>
-            </w:r>
-            <w:r>
-              <w:rPr>
-                <w:rStyle w:val="NormalExpandedCaps"/>
-                <w:sz w:val="26"/>
-                <w:szCs w:val="26"/>
-              </w:rPr>
-              <w:t xml:space="preserve"> </w:t>
-            </w:r>
-            <w:r>
-              <w:rPr>
-                <w:sz w:val="26"/>
-                <w:szCs w:val="26"/>
-              </w:rPr>
-              <w:t>– Athens, Greece</w:t>
+              </w:rPr>
+              <w:t>Vodafone</w:t>
+            </w:r>
+            <w:r>
+              <w:t xml:space="preserve"> – </w:t>
+            </w:r>
+            <w:r>
+              <w:t>Athens, Greece</w:t>
             </w:r>
             <w:r>
               <w:tab/>
             </w:r>
             <w:r>
-              <w:t>03/1996 – 04/1996</w:t>
+              <w:t>09/2000 – 12/2004</w:t>
             </w:r>
           </w:p>
           <w:p>
@@ -1356,7 +1469,16 @@
               <w:pStyle w:val="BoldNormal14"/>
             </w:pPr>
             <w:r>
-              <w:t>Practice on Statistics</w:t>
+              <w:t xml:space="preserve">Cellular Systems </w:t>
+            </w:r>
+            <w:r>
+              <w:t>Radio</w:t>
+            </w:r>
+            <w:r>
+              <w:t xml:space="preserve"> </w:t>
+            </w:r>
+            <w:r>
+              <w:t>Engineer</w:t>
             </w:r>
           </w:p>
           <w:p>
@@ -1364,28 +1486,9 @@
               <w:tabs>
                 <w:tab w:val="right" w:pos="7722"/>
               </w:tabs>
-              <w:jc w:val="both"/>
-            </w:pPr>
-            <w:r>
-              <w:t>Project in collaboration</w:t>
-            </w:r>
-            <w:r>
-              <w:t xml:space="preserve"> </w:t>
-            </w:r>
-            <w:r>
-              <w:t>with the department</w:t>
-            </w:r>
-            <w:r>
-              <w:t xml:space="preserve"> </w:t>
-            </w:r>
-            <w:r>
-              <w:t>of Mathematics</w:t>
-            </w:r>
-            <w:r>
-              <w:t xml:space="preserve"> </w:t>
-            </w:r>
-            <w:r>
-              <w:t>of the University of Athens</w:t>
+            </w:pPr>
+            <w:r>
+              <w:t>Technology division, Engineering function, Radio Systems department, Radio Performance group, Radio planning team | Responsible for the</w:t>
             </w:r>
             <w:r>
               <w:t xml:space="preserve"> </w:t>
@@ -1396,13 +1499,47 @@
           </w:p>
           <w:p>
             <w:pPr>
-              <w:jc w:val="both"/>
-            </w:pPr>
-            <w:r>
-              <w:t>Collection and statistical analysis of data from the Greek trade area</w:t>
-            </w:r>
-            <w:r>
-              <w:t>.</w:t>
+              <w:pStyle w:val="a"/>
+              <w:jc w:val="both"/>
+            </w:pPr>
+            <w:r>
+              <w:t>Monitoring of the radio part of the cellular network, taking corrective actions and ensuring network and quality of service key performance indicators.</w:t>
+            </w:r>
+          </w:p>
+          <w:p>
+            <w:pPr>
+              <w:pStyle w:val="a"/>
+              <w:jc w:val="both"/>
+            </w:pPr>
+            <w:r>
+              <w:t>Capacity and frequency planning of the radio network.</w:t>
+            </w:r>
+          </w:p>
+          <w:p>
+            <w:pPr>
+              <w:pStyle w:val="a"/>
+              <w:jc w:val="both"/>
+            </w:pPr>
+            <w:r>
+              <w:t>Introduction of new GSM (900/1800 MHz), GPRS and UMTS radio functionalities.</w:t>
+            </w:r>
+          </w:p>
+          <w:p>
+            <w:pPr>
+              <w:pStyle w:val="a"/>
+              <w:jc w:val="both"/>
+            </w:pPr>
+            <w:r>
+              <w:t>Design of new radio cells and base stations.</w:t>
+            </w:r>
+          </w:p>
+          <w:p>
+            <w:pPr>
+              <w:pStyle w:val="a"/>
+              <w:jc w:val="both"/>
+            </w:pPr>
+            <w:r>
+              <w:t>Design and development of the cellular network for “Vodafone Albania”.</w:t>
             </w:r>
           </w:p>
           <w:p>
@@ -1424,7 +1561,7 @@
               <w:rPr>
                 <w:rStyle w:val="NormalExpandedCaps"/>
               </w:rPr>
-              <w:t>Hellenic Air force</w:t>
+              <w:t>University of Athens</w:t>
             </w:r>
             <w:r>
               <w:rPr>
@@ -1433,16 +1570,16 @@
               <w:t xml:space="preserve"> </w:t>
             </w:r>
             <w:r>
-              <w:t>–</w:t>
-            </w:r>
-            <w:r>
-              <w:t xml:space="preserve"> Greece</w:t>
+              <w:t xml:space="preserve">– </w:t>
+            </w:r>
+            <w:r>
+              <w:t>Athens, Greece</w:t>
             </w:r>
             <w:r>
               <w:tab/>
             </w:r>
             <w:r>
-              <w:t>04/1999 – 09/2000</w:t>
+              <w:t>09/1995 – 09/1996</w:t>
             </w:r>
           </w:p>
           <w:p>
@@ -1450,7 +1587,7 @@
               <w:pStyle w:val="BoldNormal14"/>
             </w:pPr>
             <w:r>
-              <w:t>Meteorologist</w:t>
+              <w:t>Microcomputers Laboratory Demonstrator</w:t>
             </w:r>
           </w:p>
           <w:p>
@@ -1460,6 +1597,181 @@
               </w:tabs>
             </w:pPr>
             <w:r>
+              <w:t>Mathematics</w:t>
+            </w:r>
+            <w:r>
+              <w:t xml:space="preserve"> department | Responsible for the</w:t>
+            </w:r>
+            <w:r>
+              <w:t xml:space="preserve"> </w:t>
+            </w:r>
+            <w:r>
+              <w:t>:</w:t>
+            </w:r>
+          </w:p>
+          <w:p>
+            <w:pPr>
+              <w:pStyle w:val="a"/>
+              <w:jc w:val="both"/>
+            </w:pPr>
+            <w:r>
+              <w:t>Education and practice of undergraduate students in subjects concerning Informatics. Lectures on Pascal and MS-Dos / MS-Windows operating systems and applications.</w:t>
+            </w:r>
+          </w:p>
+          <w:p>
+            <w:pPr>
+              <w:tabs>
+                <w:tab w:val="right" w:pos="7722"/>
+              </w:tabs>
+            </w:pPr>
+          </w:p>
+          <w:p>
+            <w:pPr>
+              <w:pStyle w:val="Normal14Tabbed"/>
+              <w:tabs>
+                <w:tab w:val="clear" w:pos="8388"/>
+                <w:tab w:val="right" w:pos="9065"/>
+              </w:tabs>
+            </w:pPr>
+            <w:r>
+              <w:rPr>
+                <w:rStyle w:val="NormalExpandedCaps"/>
+                <w:sz w:val="26"/>
+                <w:szCs w:val="26"/>
+              </w:rPr>
+              <w:t>Hellenic Statistical Authority</w:t>
+            </w:r>
+            <w:r>
+              <w:rPr>
+                <w:rStyle w:val="NormalExpandedCaps"/>
+                <w:sz w:val="26"/>
+                <w:szCs w:val="26"/>
+              </w:rPr>
+              <w:t xml:space="preserve"> </w:t>
+            </w:r>
+            <w:r>
+              <w:rPr>
+                <w:sz w:val="26"/>
+                <w:szCs w:val="26"/>
+              </w:rPr>
+              <w:t>– Athens, Greece</w:t>
+            </w:r>
+            <w:r>
+              <w:tab/>
+            </w:r>
+            <w:r>
+              <w:t>03/1996 – 04/1996</w:t>
+            </w:r>
+          </w:p>
+          <w:p>
+            <w:pPr>
+              <w:pStyle w:val="BoldNormal14"/>
+            </w:pPr>
+            <w:r>
+              <w:t>Practice on Statistics</w:t>
+            </w:r>
+          </w:p>
+          <w:p>
+            <w:pPr>
+              <w:tabs>
+                <w:tab w:val="right" w:pos="7722"/>
+              </w:tabs>
+              <w:jc w:val="both"/>
+            </w:pPr>
+            <w:r>
+              <w:t>Project in collaboration</w:t>
+            </w:r>
+            <w:r>
+              <w:t xml:space="preserve"> </w:t>
+            </w:r>
+            <w:r>
+              <w:t>with the department</w:t>
+            </w:r>
+            <w:r>
+              <w:t xml:space="preserve"> </w:t>
+            </w:r>
+            <w:r>
+              <w:t>of Mathematics</w:t>
+            </w:r>
+            <w:r>
+              <w:t xml:space="preserve"> </w:t>
+            </w:r>
+            <w:r>
+              <w:t>of the University of Athens</w:t>
+            </w:r>
+            <w:r>
+              <w:t xml:space="preserve"> </w:t>
+            </w:r>
+            <w:r>
+              <w:t>:</w:t>
+            </w:r>
+          </w:p>
+          <w:p>
+            <w:pPr>
+              <w:jc w:val="both"/>
+            </w:pPr>
+            <w:r>
+              <w:t>Collection and statistical analysis of data from the Greek trade area</w:t>
+            </w:r>
+            <w:r>
+              <w:t>.</w:t>
+            </w:r>
+          </w:p>
+          <w:p>
+            <w:pPr>
+              <w:tabs>
+                <w:tab w:val="right" w:pos="7722"/>
+              </w:tabs>
+            </w:pPr>
+          </w:p>
+          <w:p>
+            <w:pPr>
+              <w:pStyle w:val="Normal14Tabbed"/>
+              <w:tabs>
+                <w:tab w:val="clear" w:pos="8388"/>
+                <w:tab w:val="right" w:pos="9065"/>
+              </w:tabs>
+            </w:pPr>
+            <w:r>
+              <w:rPr>
+                <w:rStyle w:val="NormalExpandedCaps"/>
+              </w:rPr>
+              <w:t>Hellenic Air force</w:t>
+            </w:r>
+            <w:r>
+              <w:rPr>
+                <w:rStyle w:val="NormalExpandedCaps"/>
+              </w:rPr>
+              <w:t xml:space="preserve"> </w:t>
+            </w:r>
+            <w:r>
+              <w:t>–</w:t>
+            </w:r>
+            <w:r>
+              <w:t xml:space="preserve"> Greece</w:t>
+            </w:r>
+            <w:r>
+              <w:tab/>
+            </w:r>
+            <w:r>
+              <w:t>04/1999 – 09/2000</w:t>
+            </w:r>
+          </w:p>
+          <w:p>
+            <w:pPr>
+              <w:pStyle w:val="BoldNormal14"/>
+            </w:pPr>
+            <w:r>
+              <w:t>Meteorologist</w:t>
+            </w:r>
+          </w:p>
+          <w:p>
+            <w:pPr>
+              <w:tabs>
+                <w:tab w:val="right" w:pos="7722"/>
+              </w:tabs>
+            </w:pPr>
+            <w:r>
               <w:t>Hellenic National Meteorological Service</w:t>
             </w:r>
             <w:r>
@@ -1487,6 +1799,7 @@
               <w:jc w:val="both"/>
             </w:pPr>
             <w:r>
+              <w:lastRenderedPageBreak/>
               <w:t>Explanation  of  the  procedures  used  to  estimate  the  subjective  elements  of  the  weather report/forecasting (e.g. visibility, weather and cloud type, amounts and height).</w:t>
             </w:r>
           </w:p>
@@ -1725,7 +2038,16 @@
               <w:t>Git</w:t>
             </w:r>
             <w:r>
-              <w:t>, Skype, Slack, Jira, Trello</w:t>
+              <w:t xml:space="preserve">, Skype, Slack, Jira, </w:t>
+            </w:r>
+            <w:r>
+              <w:t>Zephyr</w:t>
+            </w:r>
+            <w:r>
+              <w:t xml:space="preserve">, </w:t>
+            </w:r>
+            <w:r>
+              <w:t>Trello</w:t>
             </w:r>
             <w:r>
               <w:t xml:space="preserve">, </w:t>
@@ -1756,13 +2078,19 @@
               <w:jc w:val="both"/>
             </w:pPr>
             <w:r>
-              <w:t>Messaging Gateways : Purple (by Pe</w:t>
-            </w:r>
-            <w:r>
-              <w:t>rsado), Exomi Messaging Gateway &amp;</w:t>
-            </w:r>
-            <w:r>
-              <w:t xml:space="preserve"> MSP (by Empower Interactive Group).</w:t>
+              <w:t xml:space="preserve">Testing tools </w:t>
+            </w:r>
+            <w:r>
+              <w:t>&amp;</w:t>
+            </w:r>
+            <w:r>
+              <w:t xml:space="preserve"> framewor</w:t>
+            </w:r>
+            <w:r>
+              <w:t>ks : Selenium/Webdriver, TestNG &amp;</w:t>
+            </w:r>
+            <w:r>
+              <w:t xml:space="preserve"> Codeception.</w:t>
             </w:r>
           </w:p>
           <w:p>
@@ -1775,34 +2103,13 @@
               <w:jc w:val="both"/>
             </w:pPr>
             <w:r>
-              <w:t>Cellular  network  planning  &amp;  management  tools</w:t>
-            </w:r>
-            <w:r>
-              <w:t xml:space="preserve"> </w:t>
-            </w:r>
-            <w:r>
-              <w:t>:  Quantum</w:t>
-            </w:r>
-            <w:r>
-              <w:t xml:space="preserve"> (</w:t>
-            </w:r>
-            <w:r>
-              <w:t xml:space="preserve">by </w:t>
-            </w:r>
-            <w:r>
-              <w:t>Quotient Communications</w:t>
-            </w:r>
-            <w:r>
-              <w:t>)</w:t>
-            </w:r>
-            <w:r>
-              <w:t>,  VGis  (Vodafone  Geographical</w:t>
-            </w:r>
-            <w:r>
-              <w:t xml:space="preserve"> </w:t>
-            </w:r>
-            <w:r>
-              <w:t>Information System) &amp; OSS (by Ericsson).</w:t>
+              <w:t>Messaging Gateways : Purple (by Pe</w:t>
+            </w:r>
+            <w:r>
+              <w:t>rsado), Exomi Messaging Gateway &amp;</w:t>
+            </w:r>
+            <w:r>
+              <w:t xml:space="preserve"> MSP (by Empower Interactive Group).</w:t>
             </w:r>
           </w:p>
           <w:p>
@@ -1810,11 +2117,40 @@
               <w:pStyle w:val="a"/>
               <w:numPr>
                 <w:ilvl w:val="0"/>
-                <w:numId w:val="0"/>
+                <w:numId w:val="3"/>
               </w:numPr>
-              <w:ind w:left="360"/>
-              <w:jc w:val="both"/>
-            </w:pPr>
+              <w:jc w:val="both"/>
+            </w:pPr>
+            <w:r>
+              <w:t>Cellular  network  planning  &amp;  management  tools</w:t>
+            </w:r>
+            <w:r>
+              <w:t xml:space="preserve"> </w:t>
+            </w:r>
+            <w:r>
+              <w:t>:  Quantum</w:t>
+            </w:r>
+            <w:r>
+              <w:t xml:space="preserve"> (</w:t>
+            </w:r>
+            <w:r>
+              <w:t xml:space="preserve">by </w:t>
+            </w:r>
+            <w:r>
+              <w:t>Quotient Communications</w:t>
+            </w:r>
+            <w:r>
+              <w:t>)</w:t>
+            </w:r>
+            <w:r>
+              <w:t>,  VGis  (Vodafone  Geographical</w:t>
+            </w:r>
+            <w:r>
+              <w:t xml:space="preserve"> </w:t>
+            </w:r>
+            <w:r>
+              <w:t>Information System) &amp; OSS (by Ericsson).</w:t>
+            </w:r>
           </w:p>
         </w:tc>
       </w:tr>
@@ -1837,7 +2173,6 @@
               <w:rPr>
                 <w:color w:val="7F7F7F"/>
               </w:rPr>
-              <w:lastRenderedPageBreak/>
               <w:t>Education</w:t>
             </w:r>
           </w:p>
@@ -2155,6 +2490,7 @@
               </w:rPr>
             </w:pPr>
             <w:r>
+              <w:lastRenderedPageBreak/>
               <w:t xml:space="preserve">Engineering and Physical Sciences Research Council </w:t>
             </w:r>
             <w:r>
@@ -2212,6 +2548,7 @@
               <w:rPr>
                 <w:color w:val="7F7F7F"/>
               </w:rPr>
+              <w:lastRenderedPageBreak/>
               <w:t>Training Courses, Seminars, Online Classes</w:t>
             </w:r>
           </w:p>
@@ -2251,6 +2588,36 @@
               <w:jc w:val="both"/>
             </w:pPr>
             <w:r>
+              <w:t xml:space="preserve">Mathesis - Avouris Nikolaos, Professor of Software Technology and Human-Computer Interaction, University of Patras, </w:t>
+            </w:r>
+            <w:r>
+              <w:t>“Introduction to Python”</w:t>
+            </w:r>
+            <w:r>
+              <w:t xml:space="preserve"> online course, November 13, 2017 – January 22, 2018. Final project GitHub page</w:t>
+            </w:r>
+            <w:r>
+              <w:t xml:space="preserve"> </w:t>
+            </w:r>
+            <w:r>
+              <w:t xml:space="preserve"> : </w:t>
+            </w:r>
+            <w:hyperlink r:id="rId12" w:history="1">
+              <w:r>
+                <w:rPr>
+                  <w:rStyle w:val="-"/>
+                  <w:u w:val="none"/>
+                </w:rPr>
+                <w:t>https://github.com/aristotelis-metsinis/my-news</w:t>
+              </w:r>
+            </w:hyperlink>
+          </w:p>
+          <w:p>
+            <w:pPr>
+              <w:pStyle w:val="a"/>
+              <w:jc w:val="both"/>
+            </w:pPr>
+            <w:r>
               <w:t>Coursera.org - Kalman Hazins, Adjunct Professor of Computer Science, Johns Hopkins University, “Ruby on Rails</w:t>
             </w:r>
             <w:r>
@@ -2277,7 +2644,7 @@
             <w:r>
               <w:t xml:space="preserve">: </w:t>
             </w:r>
-            <w:hyperlink r:id="rId11" w:history="1">
+            <w:hyperlink r:id="rId13" w:history="1">
               <w:r>
                 <w:rPr>
                   <w:rStyle w:val="-"/>
@@ -2349,7 +2716,7 @@
                 <w:szCs w:val="18"/>
               </w:rPr>
             </w:pPr>
-            <w:hyperlink r:id="rId12" w:history="1">
+            <w:hyperlink r:id="rId14" w:history="1">
               <w:r>
                 <w:rPr>
                   <w:rStyle w:val="-"/>
@@ -2428,7 +2795,7 @@
               <w:ind w:left="360"/>
               <w:jc w:val="both"/>
             </w:pPr>
-            <w:hyperlink r:id="rId13" w:history="1">
+            <w:hyperlink r:id="rId15" w:history="1">
               <w:r>
                 <w:rPr>
                   <w:rStyle w:val="-"/>
@@ -2492,7 +2859,6 @@
               <w:jc w:val="both"/>
             </w:pPr>
             <w:r>
-              <w:lastRenderedPageBreak/>
               <w:t>Oracle, seminar on “Oracle Database 10g: Administration Workshop I”, Athens, October 06 – 10, 2008.</w:t>
             </w:r>
           </w:p>
@@ -2600,11 +2966,22 @@
           <w:p>
             <w:pPr>
               <w:pStyle w:val="Normal14Tabbed"/>
-            </w:pPr>
-            <w:r>
               <w:rPr>
                 <w:rStyle w:val="NormalExpandedCaps"/>
-              </w:rPr>
+                <w:sz w:val="22"/>
+                <w:szCs w:val="22"/>
+              </w:rPr>
+            </w:pPr>
+          </w:p>
+          <w:p>
+            <w:pPr>
+              <w:pStyle w:val="Normal14Tabbed"/>
+            </w:pPr>
+            <w:r>
+              <w:rPr>
+                <w:rStyle w:val="NormalExpandedCaps"/>
+              </w:rPr>
+              <w:lastRenderedPageBreak/>
               <w:t>Radio Engineering</w:t>
             </w:r>
             <w:r>
@@ -2723,7 +3100,7 @@
               <w:ind w:left="360"/>
               <w:jc w:val="both"/>
             </w:pPr>
-            <w:hyperlink r:id="rId14" w:history="1">
+            <w:hyperlink r:id="rId16" w:history="1">
               <w:r>
                 <w:rPr>
                   <w:rStyle w:val="-"/>
@@ -2801,6 +3178,45 @@
                 <w:szCs w:val="22"/>
               </w:rPr>
             </w:pPr>
+            <w:r>
+              <w:rPr>
+                <w:rStyle w:val="NormalExpandedCaps"/>
+              </w:rPr>
+              <w:t>Telecommunications</w:t>
+            </w:r>
+          </w:p>
+          <w:p>
+            <w:pPr>
+              <w:pStyle w:val="a"/>
+              <w:jc w:val="both"/>
+            </w:pPr>
+            <w:r>
+              <w:t>Lynda.com - Lisa Bock, Assistant Professor of Information Technology, Pennsylvania College of Technology, “Troubleshooting Your Network with Wireshark” online course, April, 2016.</w:t>
+            </w:r>
+          </w:p>
+          <w:p>
+            <w:pPr>
+              <w:pStyle w:val="a"/>
+              <w:jc w:val="both"/>
+            </w:pPr>
+            <w:r>
+              <w:t>Ericsson Telecom, “IMS Overview” training course, Athens, March 11, 2009</w:t>
+            </w:r>
+            <w:r>
+              <w:t>.</w:t>
+            </w:r>
+          </w:p>
+          <w:p>
+            <w:pPr>
+              <w:pStyle w:val="a"/>
+              <w:jc w:val="both"/>
+            </w:pPr>
+            <w:r>
+              <w:t>Hellenic Statistical Institute, seminar on “Internet Data Collection and Transmission / e-Communication”, Athens, May 09 - 23, 1996</w:t>
+            </w:r>
+            <w:r>
+              <w:t>.</w:t>
+            </w:r>
           </w:p>
           <w:p>
             <w:pPr>
@@ -2811,45 +3227,28 @@
                 <w:szCs w:val="22"/>
               </w:rPr>
             </w:pPr>
+          </w:p>
+          <w:p>
+            <w:pPr>
+              <w:pStyle w:val="Normal14Tabbed"/>
+            </w:pPr>
             <w:r>
               <w:rPr>
                 <w:rStyle w:val="NormalExpandedCaps"/>
               </w:rPr>
-              <w:lastRenderedPageBreak/>
-              <w:t>Telecommunications</w:t>
-            </w:r>
-          </w:p>
-          <w:p>
-            <w:pPr>
-              <w:pStyle w:val="a"/>
-              <w:jc w:val="both"/>
-            </w:pPr>
-            <w:r>
-              <w:t>Lynda.com - Lisa Bock, Assistant Professor of Information Technology, Pennsylvania College of Technology, “Troubleshooting Your Network with Wireshark” online course, April, 2016.</w:t>
-            </w:r>
-          </w:p>
-          <w:p>
-            <w:pPr>
-              <w:pStyle w:val="a"/>
-              <w:jc w:val="both"/>
-            </w:pPr>
-            <w:r>
-              <w:t>Ericsson Telecom, “IMS Overview” training course, Athens, March 11, 2009</w:t>
-            </w:r>
-            <w:r>
-              <w:t>.</w:t>
-            </w:r>
-          </w:p>
-          <w:p>
-            <w:pPr>
-              <w:pStyle w:val="a"/>
-              <w:jc w:val="both"/>
-            </w:pPr>
-            <w:r>
-              <w:t>Hellenic Statistical Institute, seminar on “Internet Data Collection and Transmission / e-Communication”, Athens, May 09 - 23, 1996</w:t>
-            </w:r>
-            <w:r>
-              <w:t>.</w:t>
+              <w:t>Project Management</w:t>
+            </w:r>
+            <w:r>
+              <w:tab/>
+            </w:r>
+          </w:p>
+          <w:p>
+            <w:pPr>
+              <w:pStyle w:val="a"/>
+              <w:jc w:val="both"/>
+            </w:pPr>
+            <w:r>
+              <w:t>Hewlett - Packard, “Project Management Fundamentals” training course, Athens, December 07 - 09, 2009.</w:t>
             </w:r>
           </w:p>
           <w:p>
@@ -2870,7 +3269,25 @@
               <w:rPr>
                 <w:rStyle w:val="NormalExpandedCaps"/>
               </w:rPr>
-              <w:t>Project Management</w:t>
+              <w:t>Meteorology,</w:t>
+            </w:r>
+            <w:r>
+              <w:rPr>
+                <w:rStyle w:val="NormalExpandedCaps"/>
+              </w:rPr>
+              <w:t xml:space="preserve"> Astronomy</w:t>
+            </w:r>
+            <w:r>
+              <w:rPr>
+                <w:rStyle w:val="NormalExpandedCaps"/>
+              </w:rPr>
+              <w:t xml:space="preserve"> &amp; </w:t>
+            </w:r>
+            <w:r>
+              <w:rPr>
+                <w:rStyle w:val="NormalExpandedCaps"/>
+              </w:rPr>
+              <w:t>PHYSICS</w:t>
             </w:r>
             <w:r>
               <w:tab/>
@@ -2882,57 +3299,6 @@
               <w:jc w:val="both"/>
             </w:pPr>
             <w:r>
-              <w:t>Hewlett - Packard, “Project Management Fundamentals” training course, Athens, December 07 - 09, 2009.</w:t>
-            </w:r>
-          </w:p>
-          <w:p>
-            <w:pPr>
-              <w:pStyle w:val="Normal14Tabbed"/>
-              <w:rPr>
-                <w:rStyle w:val="NormalExpandedCaps"/>
-                <w:sz w:val="22"/>
-                <w:szCs w:val="22"/>
-              </w:rPr>
-            </w:pPr>
-          </w:p>
-          <w:p>
-            <w:pPr>
-              <w:pStyle w:val="Normal14Tabbed"/>
-            </w:pPr>
-            <w:r>
-              <w:rPr>
-                <w:rStyle w:val="NormalExpandedCaps"/>
-              </w:rPr>
-              <w:t>Meteorology,</w:t>
-            </w:r>
-            <w:r>
-              <w:rPr>
-                <w:rStyle w:val="NormalExpandedCaps"/>
-              </w:rPr>
-              <w:t xml:space="preserve"> Astronomy</w:t>
-            </w:r>
-            <w:r>
-              <w:rPr>
-                <w:rStyle w:val="NormalExpandedCaps"/>
-              </w:rPr>
-              <w:t xml:space="preserve"> &amp; </w:t>
-            </w:r>
-            <w:r>
-              <w:rPr>
-                <w:rStyle w:val="NormalExpandedCaps"/>
-              </w:rPr>
-              <w:t>PHYSICS</w:t>
-            </w:r>
-            <w:r>
-              <w:tab/>
-            </w:r>
-          </w:p>
-          <w:p>
-            <w:pPr>
-              <w:pStyle w:val="a"/>
-              <w:jc w:val="both"/>
-            </w:pPr>
-            <w:r>
               <w:t>FutureLearn - European Space Agency, “Monitoring Climate from Space” online course, November 30, 2015 – January 03, 2016. Grade: 95%</w:t>
             </w:r>
           </w:p>
@@ -2954,6 +3320,7 @@
               <w:jc w:val="both"/>
             </w:pPr>
             <w:r>
+              <w:lastRenderedPageBreak/>
               <w:t>NATO  Advanced  Research  Workshop,  symposium  on  “Ground  Level  and  Satellite  Ozone</w:t>
             </w:r>
           </w:p>
@@ -3044,7 +3411,7 @@
             <w:r>
               <w:t xml:space="preserve"> [</w:t>
             </w:r>
-            <w:hyperlink r:id="rId15" w:history="1">
+            <w:hyperlink r:id="rId17" w:history="1">
               <w:r>
                 <w:rPr>
                   <w:rStyle w:val="-"/>
@@ -3266,8 +3633,8 @@
     <w:p/>
     <w:p/>
     <w:sectPr>
-      <w:headerReference w:type="default" r:id="rId16"/>
-      <w:headerReference w:type="first" r:id="rId17"/>
+      <w:headerReference w:type="default" r:id="rId18"/>
+      <w:headerReference w:type="first" r:id="rId19"/>
       <w:pgSz w:w="12240" w:h="15840"/>
       <w:pgMar w:top="720" w:right="720" w:bottom="720" w:left="720" w:header="720" w:footer="720" w:gutter="0"/>
       <w:cols w:space="720"/>
@@ -3363,7 +3730,7 @@
       <w:fldChar w:fldCharType="separate"/>
     </w:r>
     <w:r>
-      <w:t>6</w:t>
+      <w:t>7</w:t>
     </w:r>
     <w:r>
       <w:fldChar w:fldCharType="end"/>

</xml_diff>

<commit_message>
update 'doc' and 'pdf' resume files
</commit_message>
<xml_diff>
--- a/Aristotelis_Metsinis.docx
+++ b/Aristotelis_Metsinis.docx
@@ -35,7 +35,7 @@
                     <a:blip r:embed="rId7" cstate="print">
                       <a:extLst>
                         <a:ext uri="{28A0092B-C50C-407E-A947-70E740481C1C}">
-                          <a14:useLocalDpi xmlns="" xmlns:wpc="http://schemas.microsoft.com/office/word/2010/wordprocessingCanvas" xmlns:cx="http://schemas.microsoft.com/office/drawing/2014/chartex" xmlns:cx1="http://schemas.microsoft.com/office/drawing/2015/9/8/chartex" xmlns:cx2="http://schemas.microsoft.com/office/drawing/2015/10/21/chartex" xmlns:mc="http://schemas.openxmlformats.org/markup-compatibility/2006" xmlns:o="urn:schemas-microsoft-com:office:office" xmlns:v="urn:schemas-microsoft-com:vml" xmlns:wp14="http://schemas.microsoft.com/office/word/2010/wordprocessingDrawing" xmlns:w10="urn:schemas-microsoft-com:office:word" xmlns:w="http://schemas.openxmlformats.org/wordprocessingml/2006/main" xmlns:w14="http://schemas.microsoft.com/office/word/2010/wordml" xmlns:w15="http://schemas.microsoft.com/office/word/2012/wordml" xmlns:w16se="http://schemas.microsoft.com/office/word/2015/wordml/symex" xmlns:wpg="http://schemas.microsoft.com/office/word/2010/wordprocessingGroup" xmlns:wpi="http://schemas.microsoft.com/office/word/2010/wordprocessingInk" xmlns:wps="http://schemas.microsoft.com/office/word/2010/wordprocessingShape" xmlns:a14="http://schemas.microsoft.com/office/drawing/2010/main" val="0"/>
+                          <a14:useLocalDpi xmlns:a14="http://schemas.microsoft.com/office/drawing/2010/main" xmlns:wps="http://schemas.microsoft.com/office/word/2010/wordprocessingShape" xmlns:wpi="http://schemas.microsoft.com/office/word/2010/wordprocessingInk" xmlns:wpg="http://schemas.microsoft.com/office/word/2010/wordprocessingGroup" xmlns:w16se="http://schemas.microsoft.com/office/word/2015/wordml/symex" xmlns:w15="http://schemas.microsoft.com/office/word/2012/wordml" xmlns:w14="http://schemas.microsoft.com/office/word/2010/wordml" xmlns:w="http://schemas.openxmlformats.org/wordprocessingml/2006/main" xmlns:w10="urn:schemas-microsoft-com:office:word" xmlns:wp14="http://schemas.microsoft.com/office/word/2010/wordprocessingDrawing" xmlns:v="urn:schemas-microsoft-com:vml" xmlns:o="urn:schemas-microsoft-com:office:office" xmlns:mc="http://schemas.openxmlformats.org/markup-compatibility/2006" xmlns:cx2="http://schemas.microsoft.com/office/drawing/2015/10/21/chartex" xmlns:cx1="http://schemas.microsoft.com/office/drawing/2015/9/8/chartex" xmlns:cx="http://schemas.microsoft.com/office/drawing/2014/chartex" xmlns:wpc="http://schemas.microsoft.com/office/word/2010/wordprocessingCanvas" xmlns="" val="0"/>
                         </a:ext>
                       </a:extLst>
                     </a:blip>
@@ -516,12 +516,6 @@
             <w:r>
               <w:t xml:space="preserve"> </w:t>
             </w:r>
-            <w:r>
-              <w:t xml:space="preserve"> </w:t>
-            </w:r>
-            <w:r>
-              <w:t xml:space="preserve"> </w:t>
-            </w:r>
           </w:p>
           <w:p>
             <w:pPr>
@@ -595,7 +589,7 @@
               <w:rPr>
                 <w:noProof w:val="0"/>
               </w:rPr>
-              <w:t>Connectivity</w:t>
+              <w:t>Connectivity/Integration</w:t>
             </w:r>
             <w:r>
               <w:rPr>
@@ -607,7 +601,55 @@
               <w:rPr>
                 <w:noProof w:val="0"/>
               </w:rPr>
-              <w:t xml:space="preserve">ngineer, being responsible for the administration, maintenance, and support of Persado's global Gateway infrastructure, designing and delivering, in a timely manner, the messaging interconnections with Persado’s clients and partners. </w:t>
+              <w:t>ngineer, being responsible for the administration, maintenance, and support of Persado's</w:t>
+            </w:r>
+            <w:r>
+              <w:rPr>
+                <w:noProof w:val="0"/>
+              </w:rPr>
+              <w:t xml:space="preserve">, and later of Upstream's, </w:t>
+            </w:r>
+            <w:r>
+              <w:rPr>
+                <w:noProof w:val="0"/>
+              </w:rPr>
+              <w:t xml:space="preserve"> global Gateway infrastructure, designing and delivering, in a timely manner, the messaging </w:t>
+            </w:r>
+            <w:r>
+              <w:rPr>
+                <w:noProof w:val="0"/>
+              </w:rPr>
+              <w:t>and billing</w:t>
+            </w:r>
+            <w:r>
+              <w:rPr>
+                <w:noProof w:val="0"/>
+              </w:rPr>
+              <w:t xml:space="preserve"> </w:t>
+            </w:r>
+            <w:r>
+              <w:rPr>
+                <w:noProof w:val="0"/>
+              </w:rPr>
+              <w:t xml:space="preserve">interconnections with Persado’s </w:t>
+            </w:r>
+            <w:r>
+              <w:rPr>
+                <w:noProof w:val="0"/>
+              </w:rPr>
+              <w:t>and Upstream's</w:t>
+            </w:r>
+            <w:r>
+              <w:rPr>
+                <w:noProof w:val="0"/>
+              </w:rPr>
+              <w:t xml:space="preserve"> </w:t>
+            </w:r>
+            <w:r>
+              <w:rPr>
+                <w:noProof w:val="0"/>
+              </w:rPr>
+              <w:t xml:space="preserve">clients and partners. </w:t>
             </w:r>
           </w:p>
           <w:p>
@@ -737,7 +779,7 @@
               <w:rPr>
                 <w:rStyle w:val="NormalExpandedCaps"/>
               </w:rPr>
-              <w:t>25/8 Projects</w:t>
+              <w:t>UPSTREAM</w:t>
             </w:r>
             <w:r>
               <w:rPr>
@@ -761,13 +803,7 @@
               <w:tab/>
             </w:r>
             <w:r>
-              <w:t>12</w:t>
-            </w:r>
-            <w:r>
-              <w:t>/</w:t>
-            </w:r>
-            <w:r>
-              <w:t>2017</w:t>
+              <w:t>07/2018</w:t>
             </w:r>
             <w:r>
               <w:t xml:space="preserve"> – </w:t>
@@ -781,7 +817,7 @@
               <w:pStyle w:val="BoldNormal14"/>
             </w:pPr>
             <w:r>
-              <w:t>QA Automation Engineer</w:t>
+              <w:t>Senior IT Operations Integration Engineer</w:t>
             </w:r>
           </w:p>
           <w:p>
@@ -791,16 +827,10 @@
               </w:tabs>
             </w:pPr>
             <w:r>
-              <w:t>Engineering</w:t>
-            </w:r>
-            <w:r>
-              <w:t xml:space="preserve"> department | Responsible for</w:t>
-            </w:r>
-            <w:r>
-              <w:t xml:space="preserve"> </w:t>
-            </w:r>
-            <w:r>
-              <w:t>:</w:t>
+              <w:t>IT Operations Engineering department</w:t>
+            </w:r>
+            <w:r>
+              <w:t xml:space="preserve"> | Responsible for :</w:t>
             </w:r>
           </w:p>
           <w:p>
@@ -813,7 +843,13 @@
               <w:jc w:val="both"/>
             </w:pPr>
             <w:r>
-              <w:t>The revision and analysis of system requirements and technical specifications</w:t>
+              <w:t>All operational aspects of a project; the set-up, configuration, testing, deployment and support of Upstream’s messaging and billing gateways, interacting with mobile operator</w:t>
+            </w:r>
+            <w:r>
+              <w:t>s</w:t>
+            </w:r>
+            <w:r>
+              <w:t xml:space="preserve"> for the purposes of large-scale mobile marketing campaigns</w:t>
             </w:r>
             <w:r>
               <w:t>.</w:t>
@@ -829,7 +865,13 @@
               <w:jc w:val="both"/>
             </w:pPr>
             <w:r>
-              <w:t>The estimation of testing efforts to support the defined testing scope and timelines</w:t>
+              <w:t xml:space="preserve">The collaboration with </w:t>
+            </w:r>
+            <w:r>
+              <w:t>internal and external</w:t>
+            </w:r>
+            <w:r>
+              <w:t xml:space="preserve"> technical teams delivering the desired (SMPP, HTTP, SOAP, DIAMETER, etc) integration in line with project's specifications and requirements</w:t>
             </w:r>
             <w:r>
               <w:t>.</w:t>
@@ -845,10 +887,7 @@
               <w:jc w:val="both"/>
             </w:pPr>
             <w:r>
-              <w:t>The design, implementation, documentation, and execution of functional, integration and regression test cases that comprehensively cover the intended functionality of software features, systems and components</w:t>
-            </w:r>
-            <w:r>
-              <w:t>.</w:t>
+              <w:t>Pro-actively administering Upstream’s messaging and billing gateways ensuring the highest level of availability.</w:t>
             </w:r>
           </w:p>
           <w:p>
@@ -861,7 +900,7 @@
               <w:jc w:val="both"/>
             </w:pPr>
             <w:r>
-              <w:t>The creation of logs to identify, report and document testing phases, defects, and software failures using Jira (Zephyr) and Confluence</w:t>
+              <w:t>Serving as the point of escalation for any messaging or billing related incidents</w:t>
             </w:r>
             <w:r>
               <w:t>.</w:t>
@@ -877,7 +916,7 @@
               <w:jc w:val="both"/>
             </w:pPr>
             <w:r>
-              <w:t>The monitoring of system related defects, ensuring that they are re-tested in a timely manner</w:t>
+              <w:t>Participating in troubleshooting sessions with client technical teams</w:t>
             </w:r>
             <w:r>
               <w:t>.</w:t>
@@ -893,7 +932,7 @@
               <w:jc w:val="both"/>
             </w:pPr>
             <w:r>
-              <w:t>The analysis of testing results to ensure continuous improvement in quality and efficiency</w:t>
+              <w:t>Ensuring that proper procedures, documentation and training are prepared</w:t>
             </w:r>
             <w:r>
               <w:t>.</w:t>
@@ -909,10 +948,102 @@
               <w:jc w:val="both"/>
             </w:pPr>
             <w:r>
-              <w:t>The support of ongoing work to automate and document QA regression testing using Selenium/Webdriver and TestNG testing tools and frameworks as well as Git source control tool</w:t>
+              <w:t>Identifying, documenting and requesting operational requirements for tools and projects</w:t>
             </w:r>
             <w:r>
               <w:t>.</w:t>
+            </w:r>
+          </w:p>
+          <w:p>
+            <w:pPr>
+              <w:pStyle w:val="Normal14Tabbed"/>
+              <w:tabs>
+                <w:tab w:val="clear" w:pos="8388"/>
+                <w:tab w:val="right" w:pos="9065"/>
+              </w:tabs>
+              <w:rPr>
+                <w:rStyle w:val="NormalExpandedCaps"/>
+                <w:sz w:val="22"/>
+                <w:szCs w:val="22"/>
+              </w:rPr>
+            </w:pPr>
+          </w:p>
+          <w:p>
+            <w:pPr>
+              <w:pStyle w:val="Normal14Tabbed"/>
+              <w:tabs>
+                <w:tab w:val="clear" w:pos="8388"/>
+                <w:tab w:val="right" w:pos="9065"/>
+              </w:tabs>
+            </w:pPr>
+            <w:r>
+              <w:rPr>
+                <w:rStyle w:val="NormalExpandedCaps"/>
+              </w:rPr>
+              <w:t>25/8 Projects</w:t>
+            </w:r>
+            <w:r>
+              <w:rPr>
+                <w:rStyle w:val="NormalExpandedCaps"/>
+              </w:rPr>
+              <w:t xml:space="preserve"> </w:t>
+            </w:r>
+            <w:r>
+              <w:t xml:space="preserve">– </w:t>
+            </w:r>
+            <w:r>
+              <w:t>Athens</w:t>
+            </w:r>
+            <w:r>
+              <w:t xml:space="preserve">, </w:t>
+            </w:r>
+            <w:r>
+              <w:t>Greece</w:t>
+            </w:r>
+            <w:r>
+              <w:tab/>
+            </w:r>
+            <w:r>
+              <w:t>12</w:t>
+            </w:r>
+            <w:r>
+              <w:t>/</w:t>
+            </w:r>
+            <w:r>
+              <w:t>2017</w:t>
+            </w:r>
+            <w:r>
+              <w:t xml:space="preserve"> – </w:t>
+            </w:r>
+            <w:r>
+              <w:t>06/2018</w:t>
+            </w:r>
+          </w:p>
+          <w:p>
+            <w:pPr>
+              <w:pStyle w:val="BoldNormal14"/>
+            </w:pPr>
+            <w:r>
+              <w:t>QA Automation Engineer</w:t>
+            </w:r>
+          </w:p>
+          <w:p>
+            <w:pPr>
+              <w:tabs>
+                <w:tab w:val="right" w:pos="7722"/>
+              </w:tabs>
+            </w:pPr>
+            <w:r>
+              <w:t>Engineering</w:t>
+            </w:r>
+            <w:r>
+              <w:t xml:space="preserve"> department | Responsible for</w:t>
+            </w:r>
+            <w:r>
+              <w:t xml:space="preserve"> </w:t>
+            </w:r>
+            <w:r>
+              <w:t>:</w:t>
             </w:r>
           </w:p>
           <w:p>
@@ -925,11 +1056,119 @@
               <w:jc w:val="both"/>
             </w:pPr>
             <w:r>
-              <w:t xml:space="preserve">Closely collaborating with cross-functional software and product development as well as project management teams to ensure quality throughout the software development lifecycle, </w:t>
-            </w:r>
-            <w:r>
-              <w:lastRenderedPageBreak/>
-              <w:t>in a Agile software development environment</w:t>
+              <w:t>The revision and analysis of system requirements and technical specifications</w:t>
+            </w:r>
+            <w:r>
+              <w:t>.</w:t>
+            </w:r>
+          </w:p>
+          <w:p>
+            <w:pPr>
+              <w:pStyle w:val="a"/>
+              <w:numPr>
+                <w:ilvl w:val="0"/>
+                <w:numId w:val="4"/>
+              </w:numPr>
+              <w:jc w:val="both"/>
+            </w:pPr>
+            <w:r>
+              <w:t>The estimation of testing efforts to support the defined testing scope and timelines</w:t>
+            </w:r>
+            <w:r>
+              <w:t>.</w:t>
+            </w:r>
+          </w:p>
+          <w:p>
+            <w:pPr>
+              <w:pStyle w:val="a"/>
+              <w:numPr>
+                <w:ilvl w:val="0"/>
+                <w:numId w:val="4"/>
+              </w:numPr>
+              <w:jc w:val="both"/>
+            </w:pPr>
+            <w:r>
+              <w:t>The design, implementation, documentation, and execution of functional, integration and regression test cases that comprehensively cover the intended functionality of software features, systems and components</w:t>
+            </w:r>
+            <w:r>
+              <w:t>.</w:t>
+            </w:r>
+          </w:p>
+          <w:p>
+            <w:pPr>
+              <w:pStyle w:val="a"/>
+              <w:numPr>
+                <w:ilvl w:val="0"/>
+                <w:numId w:val="4"/>
+              </w:numPr>
+              <w:jc w:val="both"/>
+            </w:pPr>
+            <w:r>
+              <w:t>The creation of logs to identify, report and document testing phases, defects, and software failures using Jira (Zephyr) and Confluence</w:t>
+            </w:r>
+            <w:r>
+              <w:t>.</w:t>
+            </w:r>
+          </w:p>
+          <w:p>
+            <w:pPr>
+              <w:pStyle w:val="a"/>
+              <w:numPr>
+                <w:ilvl w:val="0"/>
+                <w:numId w:val="4"/>
+              </w:numPr>
+              <w:jc w:val="both"/>
+            </w:pPr>
+            <w:r>
+              <w:t>The monitoring of system related defects, ensuring that they are re-tested in a timely manner</w:t>
+            </w:r>
+            <w:r>
+              <w:t>.</w:t>
+            </w:r>
+          </w:p>
+          <w:p>
+            <w:pPr>
+              <w:pStyle w:val="a"/>
+              <w:numPr>
+                <w:ilvl w:val="0"/>
+                <w:numId w:val="4"/>
+              </w:numPr>
+              <w:jc w:val="both"/>
+            </w:pPr>
+            <w:r>
+              <w:t>The analysis of testing results to ensure continuous improvement in quality and efficiency</w:t>
+            </w:r>
+            <w:r>
+              <w:t>.</w:t>
+            </w:r>
+          </w:p>
+          <w:p>
+            <w:pPr>
+              <w:pStyle w:val="a"/>
+              <w:numPr>
+                <w:ilvl w:val="0"/>
+                <w:numId w:val="4"/>
+              </w:numPr>
+              <w:jc w:val="both"/>
+            </w:pPr>
+            <w:r>
+              <w:t>The support of ongoing work to automate and document QA regression testing using Selenium/Webdriver and TestNG testing tools and frameworks as well as Git source control tool</w:t>
+            </w:r>
+            <w:r>
+              <w:t>.</w:t>
+            </w:r>
+          </w:p>
+          <w:p>
+            <w:pPr>
+              <w:pStyle w:val="a"/>
+              <w:numPr>
+                <w:ilvl w:val="0"/>
+                <w:numId w:val="4"/>
+              </w:numPr>
+              <w:jc w:val="both"/>
+            </w:pPr>
+            <w:r>
+              <w:t>Closely collaborating with cross-functional software and product development as well as project management teams to ensure quality throughout the software development lifecycle, in a Agile software development environment</w:t>
             </w:r>
             <w:r>
               <w:t>.</w:t>
@@ -1242,6 +1481,7 @@
               <w:jc w:val="both"/>
             </w:pPr>
             <w:r>
+              <w:lastRenderedPageBreak/>
               <w:t>Participating in troubleshooting sessions with client technical teams.</w:t>
             </w:r>
           </w:p>
@@ -1382,11 +1622,7 @@
               <w:jc w:val="both"/>
             </w:pPr>
             <w:r>
-              <w:t xml:space="preserve">The administration of Vodafone’s branded messaging services J2EE platform, monitoring its performance, upgrading with new service features, retrieving statistical data and performing </w:t>
-            </w:r>
-            <w:r>
-              <w:lastRenderedPageBreak/>
-              <w:t>system troubleshooting.</w:t>
+              <w:t>The administration of Vodafone’s branded messaging services J2EE platform, monitoring its performance, upgrading with new service features, retrieving statistical data and performing system troubleshooting.</w:t>
             </w:r>
           </w:p>
           <w:p>
@@ -1551,6 +1787,20 @@
           </w:p>
           <w:p>
             <w:pPr>
+              <w:tabs>
+                <w:tab w:val="right" w:pos="7722"/>
+              </w:tabs>
+            </w:pPr>
+          </w:p>
+          <w:p>
+            <w:pPr>
+              <w:tabs>
+                <w:tab w:val="right" w:pos="7722"/>
+              </w:tabs>
+            </w:pPr>
+          </w:p>
+          <w:p>
+            <w:pPr>
               <w:pStyle w:val="Normal14Tabbed"/>
               <w:tabs>
                 <w:tab w:val="clear" w:pos="8388"/>
@@ -1799,7 +2049,6 @@
               <w:jc w:val="both"/>
             </w:pPr>
             <w:r>
-              <w:lastRenderedPageBreak/>
               <w:t>Explanation  of  the  procedures  used  to  estimate  the  subjective  elements  of  the  weather report/forecasting (e.g. visibility, weather and cloud type, amounts and height).</w:t>
             </w:r>
           </w:p>
@@ -2173,6 +2422,7 @@
               <w:rPr>
                 <w:color w:val="7F7F7F"/>
               </w:rPr>
+              <w:lastRenderedPageBreak/>
               <w:t>Education</w:t>
             </w:r>
           </w:p>
@@ -2490,7 +2740,6 @@
               </w:rPr>
             </w:pPr>
             <w:r>
-              <w:lastRenderedPageBreak/>
               <w:t xml:space="preserve">Engineering and Physical Sciences Research Council </w:t>
             </w:r>
             <w:r>
@@ -2548,7 +2797,6 @@
               <w:rPr>
                 <w:color w:val="7F7F7F"/>
               </w:rPr>
-              <w:lastRenderedPageBreak/>
               <w:t>Training Courses, Seminars, Online Classes</w:t>
             </w:r>
           </w:p>
@@ -2841,7 +3089,11 @@
               <w:jc w:val="both"/>
             </w:pPr>
             <w:r>
-              <w:t>Sun Microsystems, “JavaScript and DOM – the Ajax Building Blocks” training course, Athens, July 22 - 23, 2009.</w:t>
+              <w:t xml:space="preserve">Sun Microsystems, “JavaScript and DOM – the Ajax Building Blocks” training course, Athens, </w:t>
+            </w:r>
+            <w:r>
+              <w:lastRenderedPageBreak/>
+              <w:t>July 22 - 23, 2009.</w:t>
             </w:r>
           </w:p>
           <w:p>
@@ -2966,22 +3218,11 @@
           <w:p>
             <w:pPr>
               <w:pStyle w:val="Normal14Tabbed"/>
+            </w:pPr>
+            <w:r>
               <w:rPr>
                 <w:rStyle w:val="NormalExpandedCaps"/>
-                <w:sz w:val="22"/>
-                <w:szCs w:val="22"/>
-              </w:rPr>
-            </w:pPr>
-          </w:p>
-          <w:p>
-            <w:pPr>
-              <w:pStyle w:val="Normal14Tabbed"/>
-            </w:pPr>
-            <w:r>
-              <w:rPr>
-                <w:rStyle w:val="NormalExpandedCaps"/>
-              </w:rPr>
-              <w:lastRenderedPageBreak/>
+              </w:rPr>
               <w:t>Radio Engineering</w:t>
             </w:r>
             <w:r>
@@ -3168,6 +3409,46 @@
                 <w:szCs w:val="22"/>
               </w:rPr>
             </w:pPr>
+            <w:r>
+              <w:rPr>
+                <w:rStyle w:val="NormalExpandedCaps"/>
+              </w:rPr>
+              <w:lastRenderedPageBreak/>
+              <w:t>Telecommunications</w:t>
+            </w:r>
+          </w:p>
+          <w:p>
+            <w:pPr>
+              <w:pStyle w:val="a"/>
+              <w:jc w:val="both"/>
+            </w:pPr>
+            <w:r>
+              <w:t>Lynda.com - Lisa Bock, Assistant Professor of Information Technology, Pennsylvania College of Technology, “Troubleshooting Your Network with Wireshark” online course, April, 2016.</w:t>
+            </w:r>
+          </w:p>
+          <w:p>
+            <w:pPr>
+              <w:pStyle w:val="a"/>
+              <w:jc w:val="both"/>
+            </w:pPr>
+            <w:r>
+              <w:t>Ericsson Telecom, “IMS Overview” training course, Athens, March 11, 2009</w:t>
+            </w:r>
+            <w:r>
+              <w:t>.</w:t>
+            </w:r>
+          </w:p>
+          <w:p>
+            <w:pPr>
+              <w:pStyle w:val="a"/>
+              <w:jc w:val="both"/>
+            </w:pPr>
+            <w:r>
+              <w:t>Hellenic Statistical Institute, seminar on “Internet Data Collection and Transmission / e-Communication”, Athens, May 09 - 23, 1996</w:t>
+            </w:r>
+            <w:r>
+              <w:t>.</w:t>
+            </w:r>
           </w:p>
           <w:p>
             <w:pPr>
@@ -3178,44 +3459,28 @@
                 <w:szCs w:val="22"/>
               </w:rPr>
             </w:pPr>
+          </w:p>
+          <w:p>
+            <w:pPr>
+              <w:pStyle w:val="Normal14Tabbed"/>
+            </w:pPr>
             <w:r>
               <w:rPr>
                 <w:rStyle w:val="NormalExpandedCaps"/>
               </w:rPr>
-              <w:t>Telecommunications</w:t>
-            </w:r>
-          </w:p>
-          <w:p>
-            <w:pPr>
-              <w:pStyle w:val="a"/>
-              <w:jc w:val="both"/>
-            </w:pPr>
-            <w:r>
-              <w:t>Lynda.com - Lisa Bock, Assistant Professor of Information Technology, Pennsylvania College of Technology, “Troubleshooting Your Network with Wireshark” online course, April, 2016.</w:t>
-            </w:r>
-          </w:p>
-          <w:p>
-            <w:pPr>
-              <w:pStyle w:val="a"/>
-              <w:jc w:val="both"/>
-            </w:pPr>
-            <w:r>
-              <w:t>Ericsson Telecom, “IMS Overview” training course, Athens, March 11, 2009</w:t>
-            </w:r>
-            <w:r>
-              <w:t>.</w:t>
-            </w:r>
-          </w:p>
-          <w:p>
-            <w:pPr>
-              <w:pStyle w:val="a"/>
-              <w:jc w:val="both"/>
-            </w:pPr>
-            <w:r>
-              <w:t>Hellenic Statistical Institute, seminar on “Internet Data Collection and Transmission / e-Communication”, Athens, May 09 - 23, 1996</w:t>
-            </w:r>
-            <w:r>
-              <w:t>.</w:t>
+              <w:t>Project Management</w:t>
+            </w:r>
+            <w:r>
+              <w:tab/>
+            </w:r>
+          </w:p>
+          <w:p>
+            <w:pPr>
+              <w:pStyle w:val="a"/>
+              <w:jc w:val="both"/>
+            </w:pPr>
+            <w:r>
+              <w:t>Hewlett - Packard, “Project Management Fundamentals” training course, Athens, December 07 - 09, 2009.</w:t>
             </w:r>
           </w:p>
           <w:p>
@@ -3236,7 +3501,25 @@
               <w:rPr>
                 <w:rStyle w:val="NormalExpandedCaps"/>
               </w:rPr>
-              <w:t>Project Management</w:t>
+              <w:t>Meteorology,</w:t>
+            </w:r>
+            <w:r>
+              <w:rPr>
+                <w:rStyle w:val="NormalExpandedCaps"/>
+              </w:rPr>
+              <w:t xml:space="preserve"> Astronomy</w:t>
+            </w:r>
+            <w:r>
+              <w:rPr>
+                <w:rStyle w:val="NormalExpandedCaps"/>
+              </w:rPr>
+              <w:t xml:space="preserve"> &amp; </w:t>
+            </w:r>
+            <w:r>
+              <w:rPr>
+                <w:rStyle w:val="NormalExpandedCaps"/>
+              </w:rPr>
+              <w:t>PHYSICS</w:t>
             </w:r>
             <w:r>
               <w:tab/>
@@ -3248,57 +3531,6 @@
               <w:jc w:val="both"/>
             </w:pPr>
             <w:r>
-              <w:t>Hewlett - Packard, “Project Management Fundamentals” training course, Athens, December 07 - 09, 2009.</w:t>
-            </w:r>
-          </w:p>
-          <w:p>
-            <w:pPr>
-              <w:pStyle w:val="Normal14Tabbed"/>
-              <w:rPr>
-                <w:rStyle w:val="NormalExpandedCaps"/>
-                <w:sz w:val="22"/>
-                <w:szCs w:val="22"/>
-              </w:rPr>
-            </w:pPr>
-          </w:p>
-          <w:p>
-            <w:pPr>
-              <w:pStyle w:val="Normal14Tabbed"/>
-            </w:pPr>
-            <w:r>
-              <w:rPr>
-                <w:rStyle w:val="NormalExpandedCaps"/>
-              </w:rPr>
-              <w:t>Meteorology,</w:t>
-            </w:r>
-            <w:r>
-              <w:rPr>
-                <w:rStyle w:val="NormalExpandedCaps"/>
-              </w:rPr>
-              <w:t xml:space="preserve"> Astronomy</w:t>
-            </w:r>
-            <w:r>
-              <w:rPr>
-                <w:rStyle w:val="NormalExpandedCaps"/>
-              </w:rPr>
-              <w:t xml:space="preserve"> &amp; </w:t>
-            </w:r>
-            <w:r>
-              <w:rPr>
-                <w:rStyle w:val="NormalExpandedCaps"/>
-              </w:rPr>
-              <w:t>PHYSICS</w:t>
-            </w:r>
-            <w:r>
-              <w:tab/>
-            </w:r>
-          </w:p>
-          <w:p>
-            <w:pPr>
-              <w:pStyle w:val="a"/>
-              <w:jc w:val="both"/>
-            </w:pPr>
-            <w:r>
               <w:t>FutureLearn - European Space Agency, “Monitoring Climate from Space” online course, November 30, 2015 – January 03, 2016. Grade: 95%</w:t>
             </w:r>
           </w:p>
@@ -3320,7 +3552,6 @@
               <w:jc w:val="both"/>
             </w:pPr>
             <w:r>
-              <w:lastRenderedPageBreak/>
               <w:t>NATO  Advanced  Research  Workshop,  symposium  on  “Ground  Level  and  Satellite  Ozone</w:t>
             </w:r>
           </w:p>

</xml_diff>